<commit_message>
need finding word edit and picture edit
</commit_message>
<xml_diff>
--- a/needfinding assignment - pedro teodoro.docx
+++ b/needfinding assignment - pedro teodoro.docx
@@ -132,24 +132,66 @@
         </w:rPr>
         <w:t>Activity</w:t>
       </w:r>
+    </w:p>
+    <w:p>
+      <w:pPr>
+        <w:rPr>
+          <w:sz w:val="24"/>
+          <w:szCs w:val="24"/>
+          <w:lang w:val="en-US"/>
+        </w:rPr>
+      </w:pPr>
+      <w:r>
+        <w:rPr>
+          <w:sz w:val="24"/>
+          <w:szCs w:val="24"/>
+          <w:lang w:val="en-US"/>
+        </w:rPr>
+        <w:t>Being in the shoes of an online buyer</w:t>
+      </w:r>
+      <w:r>
+        <w:rPr>
+          <w:sz w:val="24"/>
+          <w:szCs w:val="24"/>
+          <w:lang w:val="en-US"/>
+        </w:rPr>
+        <w:t xml:space="preserve"> (</w:t>
+      </w:r>
+      <w:r>
+        <w:rPr>
+          <w:sz w:val="24"/>
+          <w:szCs w:val="24"/>
+          <w:lang w:val="en-US"/>
+        </w:rPr>
+        <w:t>(comparing prices and safety of buying from an online store)</w:t>
+      </w:r>
+    </w:p>
+    <w:p>
+      <w:pPr>
+        <w:rPr>
+          <w:sz w:val="24"/>
+          <w:szCs w:val="24"/>
+          <w:lang w:val="en-US"/>
+        </w:rPr>
+      </w:pPr>
+      <w:r>
+        <w:rPr>
+          <w:sz w:val="24"/>
+          <w:szCs w:val="24"/>
+          <w:lang w:val="en-US"/>
+        </w:rPr>
+        <w:tab/>
+        <w:t>With easy access to the internet it's</w:t>
+      </w:r>
       <w:bookmarkStart w:id="0" w:name="_GoBack"/>
       <w:bookmarkEnd w:id="0"/>
-    </w:p>
-    <w:p>
-      <w:pPr>
-        <w:rPr>
-          <w:sz w:val="24"/>
-          <w:szCs w:val="24"/>
-          <w:lang w:val="en-US"/>
-        </w:rPr>
-      </w:pPr>
-      <w:r>
-        <w:rPr>
-          <w:sz w:val="24"/>
-          <w:szCs w:val="24"/>
-          <w:lang w:val="en-US"/>
-        </w:rPr>
-        <w:t>Being in the shoes of an online buyer</w:t>
+      <w:r>
+        <w:rPr>
+          <w:sz w:val="24"/>
+          <w:szCs w:val="24"/>
+          <w:lang w:val="en-US"/>
+        </w:rPr>
+        <w:t xml:space="preserve"> easy for people to look for stores online and buy items online for the few reasons; (a) you can find variety of items, (b) the convenience of not having to attend to the physical store itself, (c) easy to compare prices and more affordable, and (d) there's no crowds to pressure the user when buying online. In here we will observe being in the place of an online buyer and the ups and downs and to help the user to become an efficient online buyer.</w:t>
       </w:r>
     </w:p>
     <w:p>
@@ -167,22 +209,7 @@
           <w:lang w:val="en-US"/>
         </w:rPr>
         <w:tab/>
-      </w:r>
-      <w:r>
-        <w:rPr>
-          <w:sz w:val="24"/>
-          <w:szCs w:val="24"/>
-          <w:lang w:val="en-US"/>
-        </w:rPr>
-        <w:t>With easy access to the internet it's easy for people to look for stores online and buy items online for the few reasons; (a) you can find variety of items, (b) the convenience of not having to attend to the physical store itself, (c) easy to compare prices and more affordable, and (d) there's no crowds to pressure the user when buying online.</w:t>
-      </w:r>
-      <w:r>
-        <w:rPr>
-          <w:sz w:val="24"/>
-          <w:szCs w:val="24"/>
-          <w:lang w:val="en-US"/>
-        </w:rPr>
-        <w:t xml:space="preserve"> In here we will observe being in the place of an online buyer and the ups and downs and to help the user to become an efficient online buyer.</w:t>
+        <w:t xml:space="preserve">After our observations we prioritize the efficiency of comparing online website from one another based on their price difference and the safety of buying through one store and another. </w:t>
       </w:r>
     </w:p>
     <w:p>
@@ -228,15 +255,15 @@
           <w:szCs w:val="24"/>
           <w:lang w:val="en-US"/>
         </w:rPr>
-        <w:t xml:space="preserve">We had a few items already purchased and being delivered which was the perfect opportunity for this project. The online store we limited ourselves from is Lazada, a well-known online website here in the Philippines. We’ve interviewed a few people with their own experience with buying items online on different shops. </w:t>
-      </w:r>
-      <w:r>
-        <w:rPr>
-          <w:sz w:val="24"/>
-          <w:szCs w:val="24"/>
-          <w:lang w:val="en-US"/>
-        </w:rPr>
-        <w:t xml:space="preserve"> </w:t>
+        <w:t xml:space="preserve">We had </w:t>
+      </w:r>
+      <w:r>
+        <w:rPr>
+          <w:sz w:val="24"/>
+          <w:szCs w:val="24"/>
+          <w:lang w:val="en-US"/>
+        </w:rPr>
+        <w:t>interviewed a variety of people (student, working, and part timers) who has already had experience with shopping online, they stated their good and bad experience and the room for improvement to help new online shoppers. We interviewed them based on their experience of different shops, how they choose which shop to buy from based on the item their buying.</w:t>
       </w:r>
     </w:p>
     <w:p>
@@ -260,6 +287,68 @@
     <w:p>
       <w:pPr>
         <w:rPr>
+          <w:noProof/>
+        </w:rPr>
+      </w:pPr>
+      <w:r>
+        <w:rPr>
+          <w:noProof/>
+        </w:rPr>
+        <w:t xml:space="preserve"> </w:t>
+      </w:r>
+    </w:p>
+    <w:p>
+      <w:pPr>
+        <w:rPr>
+          <w:sz w:val="24"/>
+          <w:szCs w:val="24"/>
+          <w:lang w:val="en-US"/>
+        </w:rPr>
+      </w:pPr>
+      <w:r>
+        <w:rPr>
+          <w:noProof/>
+        </w:rPr>
+        <w:drawing>
+          <wp:inline distT="0" distB="0" distL="0" distR="0" wp14:anchorId="03B4B742" wp14:editId="469366CC">
+            <wp:extent cx="5943600" cy="1198245"/>
+            <wp:effectExtent l="0" t="0" r="0" b="1905"/>
+            <wp:docPr id="12" name="Picture 12"/>
+            <wp:cNvGraphicFramePr>
+              <a:graphicFrameLocks xmlns:a="http://schemas.openxmlformats.org/drawingml/2006/main" noChangeAspect="1"/>
+            </wp:cNvGraphicFramePr>
+            <a:graphic xmlns:a="http://schemas.openxmlformats.org/drawingml/2006/main">
+              <a:graphicData uri="http://schemas.openxmlformats.org/drawingml/2006/picture">
+                <pic:pic xmlns:pic="http://schemas.openxmlformats.org/drawingml/2006/picture">
+                  <pic:nvPicPr>
+                    <pic:cNvPr id="1" name=""/>
+                    <pic:cNvPicPr/>
+                  </pic:nvPicPr>
+                  <pic:blipFill>
+                    <a:blip r:embed="rId5"/>
+                    <a:stretch>
+                      <a:fillRect/>
+                    </a:stretch>
+                  </pic:blipFill>
+                  <pic:spPr>
+                    <a:xfrm>
+                      <a:off x="0" y="0"/>
+                      <a:ext cx="5943600" cy="1198245"/>
+                    </a:xfrm>
+                    <a:prstGeom prst="rect">
+                      <a:avLst/>
+                    </a:prstGeom>
+                  </pic:spPr>
+                </pic:pic>
+              </a:graphicData>
+            </a:graphic>
+          </wp:inline>
+        </w:drawing>
+      </w:r>
+    </w:p>
+    <w:p>
+      <w:pPr>
+        <w:rPr>
           <w:sz w:val="24"/>
           <w:szCs w:val="24"/>
           <w:lang w:val="en-US"/>
@@ -273,6 +362,32 @@
         </w:rPr>
         <w:t xml:space="preserve">Figure 1 – </w:t>
       </w:r>
+      <w:r>
+        <w:rPr>
+          <w:sz w:val="24"/>
+          <w:szCs w:val="24"/>
+          <w:lang w:val="en-US"/>
+        </w:rPr>
+        <w:t xml:space="preserve">A </w:t>
+      </w:r>
+      <w:proofErr w:type="spellStart"/>
+      <w:r>
+        <w:rPr>
+          <w:sz w:val="24"/>
+          <w:szCs w:val="24"/>
+          <w:lang w:val="en-US"/>
+        </w:rPr>
+        <w:t>Shopee</w:t>
+      </w:r>
+      <w:proofErr w:type="spellEnd"/>
+      <w:r>
+        <w:rPr>
+          <w:sz w:val="24"/>
+          <w:szCs w:val="24"/>
+          <w:lang w:val="en-US"/>
+        </w:rPr>
+        <w:t xml:space="preserve"> customer complaining about the product that they receive.</w:t>
+      </w:r>
     </w:p>
     <w:p>
       <w:pPr>
@@ -291,6 +406,7 @@
           <w:szCs w:val="24"/>
           <w:lang w:val="en-US"/>
         </w:rPr>
+        <w:lastRenderedPageBreak/>
         <w:t>Problem</w:t>
       </w:r>
       <w:r>
@@ -301,6 +417,14 @@
         </w:rPr>
         <w:t xml:space="preserve">: </w:t>
       </w:r>
+      <w:r>
+        <w:rPr>
+          <w:sz w:val="24"/>
+          <w:szCs w:val="24"/>
+          <w:lang w:val="en-US"/>
+        </w:rPr>
+        <w:t>The items isn’t the same as the picture shown in the online shop.</w:t>
+      </w:r>
     </w:p>
     <w:p>
       <w:pPr>
@@ -329,6 +453,36 @@
         </w:rPr>
         <w:t xml:space="preserve">:  </w:t>
       </w:r>
+      <w:r>
+        <w:rPr>
+          <w:sz w:val="24"/>
+          <w:szCs w:val="24"/>
+          <w:lang w:val="en-US"/>
+        </w:rPr>
+        <w:t>The buyer needs reassurance that the online store is giving proper description based on the item their selling. Instead of showing a stock picture they should show an accurate picture of the product their selling and not something their basing off from.</w:t>
+      </w:r>
+    </w:p>
+    <w:p>
+      <w:pPr>
+        <w:rPr>
+          <w:noProof/>
+        </w:rPr>
+      </w:pPr>
+      <w:r>
+        <w:rPr>
+          <w:noProof/>
+        </w:rPr>
+        <w:t xml:space="preserve"> </w:t>
+      </w:r>
+    </w:p>
+    <w:p>
+      <w:pPr>
+        <w:rPr>
+          <w:sz w:val="24"/>
+          <w:szCs w:val="24"/>
+          <w:lang w:val="en-US"/>
+        </w:rPr>
+      </w:pPr>
     </w:p>
     <w:p>
       <w:pPr>
@@ -374,6 +528,14 @@
         </w:rPr>
         <w:t xml:space="preserve">: </w:t>
       </w:r>
+      <w:r>
+        <w:rPr>
+          <w:sz w:val="24"/>
+          <w:szCs w:val="24"/>
+          <w:lang w:val="en-US"/>
+        </w:rPr>
+        <w:t>They buyer doesn’t have proper communication and updates from the seller.</w:t>
+      </w:r>
     </w:p>
     <w:p>
       <w:pPr>
@@ -415,6 +577,209 @@
     </w:p>
     <w:p>
       <w:pPr>
+        <w:rPr>
+          <w:sz w:val="24"/>
+          <w:szCs w:val="24"/>
+          <w:lang w:val="en-US"/>
+        </w:rPr>
+      </w:pPr>
+      <w:r>
+        <w:rPr>
+          <w:noProof/>
+        </w:rPr>
+        <w:drawing>
+          <wp:inline distT="0" distB="0" distL="0" distR="0" wp14:anchorId="19B56F39" wp14:editId="6078AE67">
+            <wp:extent cx="2668393" cy="1714500"/>
+            <wp:effectExtent l="0" t="0" r="0" b="0"/>
+            <wp:docPr id="5" name="Picture 5"/>
+            <wp:cNvGraphicFramePr>
+              <a:graphicFrameLocks xmlns:a="http://schemas.openxmlformats.org/drawingml/2006/main" noChangeAspect="1"/>
+            </wp:cNvGraphicFramePr>
+            <a:graphic xmlns:a="http://schemas.openxmlformats.org/drawingml/2006/main">
+              <a:graphicData uri="http://schemas.openxmlformats.org/drawingml/2006/picture">
+                <pic:pic xmlns:pic="http://schemas.openxmlformats.org/drawingml/2006/picture">
+                  <pic:nvPicPr>
+                    <pic:cNvPr id="1" name=""/>
+                    <pic:cNvPicPr/>
+                  </pic:nvPicPr>
+                  <pic:blipFill>
+                    <a:blip r:embed="rId6"/>
+                    <a:stretch>
+                      <a:fillRect/>
+                    </a:stretch>
+                  </pic:blipFill>
+                  <pic:spPr>
+                    <a:xfrm>
+                      <a:off x="0" y="0"/>
+                      <a:ext cx="2680511" cy="1722286"/>
+                    </a:xfrm>
+                    <a:prstGeom prst="rect">
+                      <a:avLst/>
+                    </a:prstGeom>
+                  </pic:spPr>
+                </pic:pic>
+              </a:graphicData>
+            </a:graphic>
+          </wp:inline>
+        </w:drawing>
+      </w:r>
+      <w:r>
+        <w:rPr>
+          <w:noProof/>
+        </w:rPr>
+        <w:t xml:space="preserve"> </w:t>
+      </w:r>
+      <w:r>
+        <w:rPr>
+          <w:noProof/>
+        </w:rPr>
+        <w:drawing>
+          <wp:inline distT="0" distB="0" distL="0" distR="0" wp14:anchorId="71030745" wp14:editId="1C3AD04A">
+            <wp:extent cx="2606040" cy="1759077"/>
+            <wp:effectExtent l="0" t="0" r="3810" b="0"/>
+            <wp:docPr id="6" name="Picture 6"/>
+            <wp:cNvGraphicFramePr>
+              <a:graphicFrameLocks xmlns:a="http://schemas.openxmlformats.org/drawingml/2006/main" noChangeAspect="1"/>
+            </wp:cNvGraphicFramePr>
+            <a:graphic xmlns:a="http://schemas.openxmlformats.org/drawingml/2006/main">
+              <a:graphicData uri="http://schemas.openxmlformats.org/drawingml/2006/picture">
+                <pic:pic xmlns:pic="http://schemas.openxmlformats.org/drawingml/2006/picture">
+                  <pic:nvPicPr>
+                    <pic:cNvPr id="1" name=""/>
+                    <pic:cNvPicPr/>
+                  </pic:nvPicPr>
+                  <pic:blipFill>
+                    <a:blip r:embed="rId7"/>
+                    <a:stretch>
+                      <a:fillRect/>
+                    </a:stretch>
+                  </pic:blipFill>
+                  <pic:spPr>
+                    <a:xfrm>
+                      <a:off x="0" y="0"/>
+                      <a:ext cx="2620505" cy="1768841"/>
+                    </a:xfrm>
+                    <a:prstGeom prst="rect">
+                      <a:avLst/>
+                    </a:prstGeom>
+                  </pic:spPr>
+                </pic:pic>
+              </a:graphicData>
+            </a:graphic>
+          </wp:inline>
+        </w:drawing>
+      </w:r>
+    </w:p>
+    <w:p>
+      <w:pPr>
+        <w:rPr>
+          <w:sz w:val="24"/>
+          <w:szCs w:val="24"/>
+          <w:lang w:val="en-US"/>
+        </w:rPr>
+      </w:pPr>
+      <w:r>
+        <w:rPr>
+          <w:noProof/>
+        </w:rPr>
+        <w:drawing>
+          <wp:inline distT="0" distB="0" distL="0" distR="0" wp14:anchorId="007E6923" wp14:editId="0C941386">
+            <wp:extent cx="3253740" cy="2119798"/>
+            <wp:effectExtent l="0" t="0" r="3810" b="0"/>
+            <wp:docPr id="7" name="Picture 7"/>
+            <wp:cNvGraphicFramePr>
+              <a:graphicFrameLocks xmlns:a="http://schemas.openxmlformats.org/drawingml/2006/main" noChangeAspect="1"/>
+            </wp:cNvGraphicFramePr>
+            <a:graphic xmlns:a="http://schemas.openxmlformats.org/drawingml/2006/main">
+              <a:graphicData uri="http://schemas.openxmlformats.org/drawingml/2006/picture">
+                <pic:pic xmlns:pic="http://schemas.openxmlformats.org/drawingml/2006/picture">
+                  <pic:nvPicPr>
+                    <pic:cNvPr id="1" name=""/>
+                    <pic:cNvPicPr/>
+                  </pic:nvPicPr>
+                  <pic:blipFill>
+                    <a:blip r:embed="rId8"/>
+                    <a:stretch>
+                      <a:fillRect/>
+                    </a:stretch>
+                  </pic:blipFill>
+                  <pic:spPr>
+                    <a:xfrm>
+                      <a:off x="0" y="0"/>
+                      <a:ext cx="3259616" cy="2123626"/>
+                    </a:xfrm>
+                    <a:prstGeom prst="rect">
+                      <a:avLst/>
+                    </a:prstGeom>
+                  </pic:spPr>
+                </pic:pic>
+              </a:graphicData>
+            </a:graphic>
+          </wp:inline>
+        </w:drawing>
+      </w:r>
+    </w:p>
+    <w:p>
+      <w:pPr>
+        <w:rPr>
+          <w:sz w:val="24"/>
+          <w:szCs w:val="24"/>
+          <w:lang w:val="en-US"/>
+        </w:rPr>
+      </w:pPr>
+      <w:r>
+        <w:rPr>
+          <w:sz w:val="24"/>
+          <w:szCs w:val="24"/>
+          <w:lang w:val="en-US"/>
+        </w:rPr>
+        <w:t xml:space="preserve">Figure </w:t>
+      </w:r>
+      <w:r>
+        <w:rPr>
+          <w:sz w:val="24"/>
+          <w:szCs w:val="24"/>
+          <w:lang w:val="en-US"/>
+        </w:rPr>
+        <w:t>3</w:t>
+      </w:r>
+      <w:r>
+        <w:rPr>
+          <w:sz w:val="24"/>
+          <w:szCs w:val="24"/>
+          <w:lang w:val="en-US"/>
+        </w:rPr>
+        <w:t xml:space="preserve"> – </w:t>
+      </w:r>
+      <w:r>
+        <w:rPr>
+          <w:sz w:val="24"/>
+          <w:szCs w:val="24"/>
+          <w:lang w:val="en-US"/>
+        </w:rPr>
+        <w:t xml:space="preserve">The same wallet on Lazada, Ali Express, </w:t>
+      </w:r>
+      <w:proofErr w:type="spellStart"/>
+      <w:r>
+        <w:rPr>
+          <w:sz w:val="24"/>
+          <w:szCs w:val="24"/>
+          <w:lang w:val="en-US"/>
+        </w:rPr>
+        <w:t>Shopee</w:t>
+      </w:r>
+      <w:proofErr w:type="spellEnd"/>
+      <w:r>
+        <w:rPr>
+          <w:sz w:val="24"/>
+          <w:szCs w:val="24"/>
+          <w:lang w:val="en-US"/>
+        </w:rPr>
+        <w:t xml:space="preserve"> with its different prices.</w:t>
+      </w:r>
+    </w:p>
+    <w:p>
+      <w:pPr>
         <w:ind w:firstLine="720"/>
         <w:rPr>
           <w:sz w:val="24"/>
@@ -424,12 +789,688 @@
       </w:pPr>
       <w:r>
         <w:rPr>
-          <w:sz w:val="24"/>
-          <w:szCs w:val="24"/>
-          <w:lang w:val="en-US"/>
-        </w:rPr>
-        <w:t>Problem:</w:t>
-      </w:r>
+          <w:b/>
+          <w:bCs/>
+          <w:sz w:val="24"/>
+          <w:szCs w:val="24"/>
+          <w:lang w:val="en-US"/>
+        </w:rPr>
+        <w:t>Problem</w:t>
+      </w:r>
+      <w:r>
+        <w:rPr>
+          <w:sz w:val="24"/>
+          <w:szCs w:val="24"/>
+          <w:lang w:val="en-US"/>
+        </w:rPr>
+        <w:t xml:space="preserve">: </w:t>
+      </w:r>
+      <w:r>
+        <w:rPr>
+          <w:sz w:val="24"/>
+          <w:szCs w:val="24"/>
+          <w:lang w:val="en-US"/>
+        </w:rPr>
+        <w:t>The buyer would like an app that would help compare prices.</w:t>
+      </w:r>
+    </w:p>
+    <w:p>
+      <w:pPr>
+        <w:ind w:firstLine="720"/>
+        <w:rPr>
+          <w:sz w:val="24"/>
+          <w:szCs w:val="24"/>
+          <w:lang w:val="en-US"/>
+        </w:rPr>
+      </w:pPr>
+      <w:r>
+        <w:rPr>
+          <w:b/>
+          <w:bCs/>
+          <w:sz w:val="24"/>
+          <w:szCs w:val="24"/>
+          <w:lang w:val="en-US"/>
+        </w:rPr>
+        <w:t>Need</w:t>
+      </w:r>
+      <w:r>
+        <w:rPr>
+          <w:sz w:val="24"/>
+          <w:szCs w:val="24"/>
+          <w:lang w:val="en-US"/>
+        </w:rPr>
+        <w:t xml:space="preserve">: </w:t>
+      </w:r>
+      <w:r>
+        <w:rPr>
+          <w:sz w:val="24"/>
+          <w:szCs w:val="24"/>
+          <w:lang w:val="en-US"/>
+        </w:rPr>
+        <w:t xml:space="preserve">There should be an application that can help the buyer compare prices from different sites, this includes the comparison of the </w:t>
+      </w:r>
+      <w:r>
+        <w:rPr>
+          <w:sz w:val="24"/>
+          <w:szCs w:val="24"/>
+          <w:lang w:val="en-US"/>
+        </w:rPr>
+        <w:t>store’s</w:t>
+      </w:r>
+      <w:r>
+        <w:rPr>
+          <w:sz w:val="24"/>
+          <w:szCs w:val="24"/>
+          <w:lang w:val="en-US"/>
+        </w:rPr>
+        <w:t xml:space="preserve"> ratings, reviews</w:t>
+      </w:r>
+      <w:r>
+        <w:rPr>
+          <w:sz w:val="24"/>
+          <w:szCs w:val="24"/>
+          <w:lang w:val="en-US"/>
+        </w:rPr>
+        <w:t>, shipping fee</w:t>
+      </w:r>
+      <w:r>
+        <w:rPr>
+          <w:sz w:val="24"/>
+          <w:szCs w:val="24"/>
+          <w:lang w:val="en-US"/>
+        </w:rPr>
+        <w:t xml:space="preserve"> and coupons if there is included</w:t>
+      </w:r>
+    </w:p>
+    <w:p>
+      <w:pPr>
+        <w:rPr>
+          <w:sz w:val="24"/>
+          <w:szCs w:val="24"/>
+          <w:lang w:val="en-US"/>
+        </w:rPr>
+      </w:pPr>
+      <w:r>
+        <w:rPr>
+          <w:noProof/>
+        </w:rPr>
+        <w:lastRenderedPageBreak/>
+        <w:drawing>
+          <wp:inline distT="0" distB="0" distL="0" distR="0" wp14:anchorId="1673B541" wp14:editId="08813FB2">
+            <wp:extent cx="4465320" cy="2705431"/>
+            <wp:effectExtent l="0" t="0" r="0" b="0"/>
+            <wp:docPr id="9" name="Picture 9"/>
+            <wp:cNvGraphicFramePr>
+              <a:graphicFrameLocks xmlns:a="http://schemas.openxmlformats.org/drawingml/2006/main" noChangeAspect="1"/>
+            </wp:cNvGraphicFramePr>
+            <a:graphic xmlns:a="http://schemas.openxmlformats.org/drawingml/2006/main">
+              <a:graphicData uri="http://schemas.openxmlformats.org/drawingml/2006/picture">
+                <pic:pic xmlns:pic="http://schemas.openxmlformats.org/drawingml/2006/picture">
+                  <pic:nvPicPr>
+                    <pic:cNvPr id="1" name=""/>
+                    <pic:cNvPicPr/>
+                  </pic:nvPicPr>
+                  <pic:blipFill>
+                    <a:blip r:embed="rId9"/>
+                    <a:stretch>
+                      <a:fillRect/>
+                    </a:stretch>
+                  </pic:blipFill>
+                  <pic:spPr>
+                    <a:xfrm>
+                      <a:off x="0" y="0"/>
+                      <a:ext cx="4469131" cy="2707740"/>
+                    </a:xfrm>
+                    <a:prstGeom prst="rect">
+                      <a:avLst/>
+                    </a:prstGeom>
+                  </pic:spPr>
+                </pic:pic>
+              </a:graphicData>
+            </a:graphic>
+          </wp:inline>
+        </w:drawing>
+      </w:r>
+    </w:p>
+    <w:p>
+      <w:pPr>
+        <w:rPr>
+          <w:sz w:val="24"/>
+          <w:szCs w:val="24"/>
+          <w:lang w:val="en-US"/>
+        </w:rPr>
+      </w:pPr>
+      <w:r>
+        <w:rPr>
+          <w:sz w:val="24"/>
+          <w:szCs w:val="24"/>
+          <w:lang w:val="en-US"/>
+        </w:rPr>
+        <w:t xml:space="preserve">Figure </w:t>
+      </w:r>
+      <w:r>
+        <w:rPr>
+          <w:sz w:val="24"/>
+          <w:szCs w:val="24"/>
+          <w:lang w:val="en-US"/>
+        </w:rPr>
+        <w:t>4</w:t>
+      </w:r>
+      <w:r>
+        <w:rPr>
+          <w:sz w:val="24"/>
+          <w:szCs w:val="24"/>
+          <w:lang w:val="en-US"/>
+        </w:rPr>
+        <w:t xml:space="preserve"> – </w:t>
+      </w:r>
+      <w:r>
+        <w:rPr>
+          <w:sz w:val="24"/>
+          <w:szCs w:val="24"/>
+          <w:lang w:val="en-US"/>
+        </w:rPr>
+        <w:t>The Wish website with the same product example but different name brand</w:t>
+      </w:r>
+    </w:p>
+    <w:p>
+      <w:pPr>
+        <w:ind w:firstLine="720"/>
+        <w:rPr>
+          <w:sz w:val="24"/>
+          <w:szCs w:val="24"/>
+          <w:lang w:val="en-US"/>
+        </w:rPr>
+      </w:pPr>
+      <w:r>
+        <w:rPr>
+          <w:b/>
+          <w:bCs/>
+          <w:sz w:val="24"/>
+          <w:szCs w:val="24"/>
+          <w:lang w:val="en-US"/>
+        </w:rPr>
+        <w:t>Problem</w:t>
+      </w:r>
+      <w:r>
+        <w:rPr>
+          <w:sz w:val="24"/>
+          <w:szCs w:val="24"/>
+          <w:lang w:val="en-US"/>
+        </w:rPr>
+        <w:t xml:space="preserve">: </w:t>
+      </w:r>
+      <w:r>
+        <w:rPr>
+          <w:sz w:val="24"/>
+          <w:szCs w:val="24"/>
+          <w:lang w:val="en-US"/>
+        </w:rPr>
+        <w:t xml:space="preserve">The items </w:t>
+      </w:r>
+      <w:r>
+        <w:rPr>
+          <w:sz w:val="24"/>
+          <w:szCs w:val="24"/>
+          <w:lang w:val="en-US"/>
+        </w:rPr>
+        <w:t>in the online shops are the same</w:t>
+      </w:r>
+      <w:r>
+        <w:rPr>
+          <w:sz w:val="24"/>
+          <w:szCs w:val="24"/>
+          <w:lang w:val="en-US"/>
+        </w:rPr>
+        <w:t>.</w:t>
+      </w:r>
+      <w:r>
+        <w:rPr>
+          <w:sz w:val="24"/>
+          <w:szCs w:val="24"/>
+          <w:lang w:val="en-US"/>
+        </w:rPr>
+        <w:t xml:space="preserve"> </w:t>
+      </w:r>
+    </w:p>
+    <w:p>
+      <w:pPr>
+        <w:ind w:firstLine="720"/>
+        <w:rPr>
+          <w:sz w:val="24"/>
+          <w:szCs w:val="24"/>
+          <w:lang w:val="en-US"/>
+        </w:rPr>
+      </w:pPr>
+      <w:r>
+        <w:rPr>
+          <w:b/>
+          <w:bCs/>
+          <w:sz w:val="24"/>
+          <w:szCs w:val="24"/>
+          <w:lang w:val="en-US"/>
+        </w:rPr>
+        <w:t>Need</w:t>
+      </w:r>
+      <w:r>
+        <w:rPr>
+          <w:sz w:val="24"/>
+          <w:szCs w:val="24"/>
+          <w:lang w:val="en-US"/>
+        </w:rPr>
+        <w:t xml:space="preserve">:  </w:t>
+      </w:r>
+      <w:r>
+        <w:rPr>
+          <w:sz w:val="24"/>
+          <w:szCs w:val="24"/>
+          <w:lang w:val="en-US"/>
+        </w:rPr>
+        <w:t xml:space="preserve">The online shops should show the proper product picture and not use stock pictures they show online. </w:t>
+      </w:r>
+      <w:r>
+        <w:rPr>
+          <w:sz w:val="24"/>
+          <w:szCs w:val="24"/>
+          <w:lang w:val="en-US"/>
+        </w:rPr>
+        <w:t>Wish is an example of a website that has different online sellers. There are variety of products that have different names or brands that share the same picture of a sample product.</w:t>
+      </w:r>
+      <w:r>
+        <w:rPr>
+          <w:sz w:val="24"/>
+          <w:szCs w:val="24"/>
+          <w:lang w:val="en-US"/>
+        </w:rPr>
+        <w:t xml:space="preserve"> </w:t>
+      </w:r>
+    </w:p>
+    <w:p>
+      <w:pPr>
+        <w:rPr>
+          <w:sz w:val="24"/>
+          <w:szCs w:val="24"/>
+          <w:lang w:val="en-US"/>
+        </w:rPr>
+      </w:pPr>
+      <w:r>
+        <w:rPr>
+          <w:noProof/>
+        </w:rPr>
+        <w:drawing>
+          <wp:inline distT="0" distB="0" distL="0" distR="0" wp14:anchorId="018C698C" wp14:editId="1CF57536">
+            <wp:extent cx="4998720" cy="2767988"/>
+            <wp:effectExtent l="0" t="0" r="0" b="0"/>
+            <wp:docPr id="10" name="Picture 10"/>
+            <wp:cNvGraphicFramePr>
+              <a:graphicFrameLocks xmlns:a="http://schemas.openxmlformats.org/drawingml/2006/main" noChangeAspect="1"/>
+            </wp:cNvGraphicFramePr>
+            <a:graphic xmlns:a="http://schemas.openxmlformats.org/drawingml/2006/main">
+              <a:graphicData uri="http://schemas.openxmlformats.org/drawingml/2006/picture">
+                <pic:pic xmlns:pic="http://schemas.openxmlformats.org/drawingml/2006/picture">
+                  <pic:nvPicPr>
+                    <pic:cNvPr id="1" name=""/>
+                    <pic:cNvPicPr/>
+                  </pic:nvPicPr>
+                  <pic:blipFill>
+                    <a:blip r:embed="rId10"/>
+                    <a:stretch>
+                      <a:fillRect/>
+                    </a:stretch>
+                  </pic:blipFill>
+                  <pic:spPr>
+                    <a:xfrm>
+                      <a:off x="0" y="0"/>
+                      <a:ext cx="5002924" cy="2770316"/>
+                    </a:xfrm>
+                    <a:prstGeom prst="rect">
+                      <a:avLst/>
+                    </a:prstGeom>
+                  </pic:spPr>
+                </pic:pic>
+              </a:graphicData>
+            </a:graphic>
+          </wp:inline>
+        </w:drawing>
+      </w:r>
+    </w:p>
+    <w:p>
+      <w:pPr>
+        <w:rPr>
+          <w:sz w:val="24"/>
+          <w:szCs w:val="24"/>
+          <w:lang w:val="en-US"/>
+        </w:rPr>
+      </w:pPr>
+      <w:r>
+        <w:rPr>
+          <w:sz w:val="24"/>
+          <w:szCs w:val="24"/>
+          <w:lang w:val="en-US"/>
+        </w:rPr>
+        <w:t xml:space="preserve">Figure </w:t>
+      </w:r>
+      <w:r>
+        <w:rPr>
+          <w:sz w:val="24"/>
+          <w:szCs w:val="24"/>
+          <w:lang w:val="en-US"/>
+        </w:rPr>
+        <w:t>5</w:t>
+      </w:r>
+      <w:r>
+        <w:rPr>
+          <w:sz w:val="24"/>
+          <w:szCs w:val="24"/>
+          <w:lang w:val="en-US"/>
+        </w:rPr>
+        <w:t xml:space="preserve"> – </w:t>
+      </w:r>
+      <w:r>
+        <w:rPr>
+          <w:sz w:val="24"/>
+          <w:szCs w:val="24"/>
+          <w:lang w:val="en-US"/>
+        </w:rPr>
+        <w:t xml:space="preserve">The </w:t>
+      </w:r>
+      <w:r>
+        <w:rPr>
+          <w:sz w:val="24"/>
+          <w:szCs w:val="24"/>
+          <w:lang w:val="en-US"/>
+        </w:rPr>
+        <w:t>Lazada</w:t>
+      </w:r>
+      <w:r>
+        <w:rPr>
+          <w:sz w:val="24"/>
+          <w:szCs w:val="24"/>
+          <w:lang w:val="en-US"/>
+        </w:rPr>
+        <w:t xml:space="preserve"> website with the same product example but </w:t>
+      </w:r>
+      <w:r>
+        <w:rPr>
+          <w:sz w:val="24"/>
+          <w:szCs w:val="24"/>
+          <w:lang w:val="en-US"/>
+        </w:rPr>
+        <w:t>from different stores.</w:t>
+      </w:r>
+    </w:p>
+    <w:p>
+      <w:pPr>
+        <w:ind w:firstLine="720"/>
+        <w:rPr>
+          <w:sz w:val="24"/>
+          <w:szCs w:val="24"/>
+          <w:lang w:val="en-US"/>
+        </w:rPr>
+      </w:pPr>
+      <w:r>
+        <w:rPr>
+          <w:b/>
+          <w:bCs/>
+          <w:sz w:val="24"/>
+          <w:szCs w:val="24"/>
+          <w:lang w:val="en-US"/>
+        </w:rPr>
+        <w:t>Problem</w:t>
+      </w:r>
+      <w:r>
+        <w:rPr>
+          <w:sz w:val="24"/>
+          <w:szCs w:val="24"/>
+          <w:lang w:val="en-US"/>
+        </w:rPr>
+        <w:t xml:space="preserve">: </w:t>
+      </w:r>
+      <w:r>
+        <w:rPr>
+          <w:sz w:val="24"/>
+          <w:szCs w:val="24"/>
+          <w:lang w:val="en-US"/>
+        </w:rPr>
+        <w:t xml:space="preserve">The items in the online shops are the same. </w:t>
+      </w:r>
+    </w:p>
+    <w:p>
+      <w:pPr>
+        <w:ind w:firstLine="720"/>
+        <w:rPr>
+          <w:sz w:val="24"/>
+          <w:szCs w:val="24"/>
+          <w:lang w:val="en-US"/>
+        </w:rPr>
+      </w:pPr>
+      <w:r>
+        <w:rPr>
+          <w:b/>
+          <w:bCs/>
+          <w:sz w:val="24"/>
+          <w:szCs w:val="24"/>
+          <w:lang w:val="en-US"/>
+        </w:rPr>
+        <w:t>Need</w:t>
+      </w:r>
+      <w:r>
+        <w:rPr>
+          <w:sz w:val="24"/>
+          <w:szCs w:val="24"/>
+          <w:lang w:val="en-US"/>
+        </w:rPr>
+        <w:t xml:space="preserve">:  </w:t>
+      </w:r>
+    </w:p>
+    <w:p>
+      <w:pPr>
+        <w:ind w:firstLine="720"/>
+        <w:rPr>
+          <w:sz w:val="24"/>
+          <w:szCs w:val="24"/>
+          <w:lang w:val="en-US"/>
+        </w:rPr>
+      </w:pPr>
+      <w:r>
+        <w:rPr>
+          <w:noProof/>
+        </w:rPr>
+        <w:lastRenderedPageBreak/>
+        <w:drawing>
+          <wp:inline distT="0" distB="0" distL="0" distR="0" wp14:anchorId="5AC5DA82" wp14:editId="0F1E6316">
+            <wp:extent cx="2588956" cy="3771900"/>
+            <wp:effectExtent l="0" t="0" r="1905" b="0"/>
+            <wp:docPr id="13" name="Picture 13"/>
+            <wp:cNvGraphicFramePr>
+              <a:graphicFrameLocks xmlns:a="http://schemas.openxmlformats.org/drawingml/2006/main" noChangeAspect="1"/>
+            </wp:cNvGraphicFramePr>
+            <a:graphic xmlns:a="http://schemas.openxmlformats.org/drawingml/2006/main">
+              <a:graphicData uri="http://schemas.openxmlformats.org/drawingml/2006/picture">
+                <pic:pic xmlns:pic="http://schemas.openxmlformats.org/drawingml/2006/picture">
+                  <pic:nvPicPr>
+                    <pic:cNvPr id="1" name=""/>
+                    <pic:cNvPicPr/>
+                  </pic:nvPicPr>
+                  <pic:blipFill>
+                    <a:blip r:embed="rId11"/>
+                    <a:stretch>
+                      <a:fillRect/>
+                    </a:stretch>
+                  </pic:blipFill>
+                  <pic:spPr>
+                    <a:xfrm>
+                      <a:off x="0" y="0"/>
+                      <a:ext cx="2597127" cy="3783805"/>
+                    </a:xfrm>
+                    <a:prstGeom prst="rect">
+                      <a:avLst/>
+                    </a:prstGeom>
+                  </pic:spPr>
+                </pic:pic>
+              </a:graphicData>
+            </a:graphic>
+          </wp:inline>
+        </w:drawing>
+      </w:r>
+    </w:p>
+    <w:p>
+      <w:pPr>
+        <w:rPr>
+          <w:sz w:val="24"/>
+          <w:szCs w:val="24"/>
+          <w:lang w:val="en-US"/>
+        </w:rPr>
+      </w:pPr>
+      <w:r>
+        <w:rPr>
+          <w:sz w:val="24"/>
+          <w:szCs w:val="24"/>
+          <w:lang w:val="en-US"/>
+        </w:rPr>
+        <w:t xml:space="preserve">Figure </w:t>
+      </w:r>
+      <w:r>
+        <w:rPr>
+          <w:sz w:val="24"/>
+          <w:szCs w:val="24"/>
+          <w:lang w:val="en-US"/>
+        </w:rPr>
+        <w:t>6</w:t>
+      </w:r>
+      <w:r>
+        <w:rPr>
+          <w:sz w:val="24"/>
+          <w:szCs w:val="24"/>
+          <w:lang w:val="en-US"/>
+        </w:rPr>
+        <w:t xml:space="preserve"> – </w:t>
+      </w:r>
+      <w:r>
+        <w:rPr>
+          <w:sz w:val="24"/>
+          <w:szCs w:val="24"/>
+          <w:lang w:val="en-US"/>
+        </w:rPr>
+        <w:t xml:space="preserve">This is from the website Wish where the reviews is about a blush palette. Notice that one person said that they love it but has 1 star. </w:t>
+      </w:r>
+    </w:p>
+    <w:p>
+      <w:pPr>
+        <w:ind w:firstLine="720"/>
+        <w:rPr>
+          <w:sz w:val="24"/>
+          <w:szCs w:val="24"/>
+          <w:lang w:val="en-US"/>
+        </w:rPr>
+      </w:pPr>
+      <w:r>
+        <w:rPr>
+          <w:b/>
+          <w:bCs/>
+          <w:sz w:val="24"/>
+          <w:szCs w:val="24"/>
+          <w:lang w:val="en-US"/>
+        </w:rPr>
+        <w:t>Problem</w:t>
+      </w:r>
+      <w:r>
+        <w:rPr>
+          <w:sz w:val="24"/>
+          <w:szCs w:val="24"/>
+          <w:lang w:val="en-US"/>
+        </w:rPr>
+        <w:t xml:space="preserve">: </w:t>
+      </w:r>
+      <w:r>
+        <w:rPr>
+          <w:sz w:val="24"/>
+          <w:szCs w:val="24"/>
+          <w:lang w:val="en-US"/>
+        </w:rPr>
+        <w:t xml:space="preserve">The </w:t>
+      </w:r>
+      <w:r>
+        <w:rPr>
+          <w:sz w:val="24"/>
+          <w:szCs w:val="24"/>
+          <w:lang w:val="en-US"/>
+        </w:rPr>
+        <w:t>reviews on the online shop is forged</w:t>
+      </w:r>
+      <w:r>
+        <w:rPr>
+          <w:sz w:val="24"/>
+          <w:szCs w:val="24"/>
+          <w:lang w:val="en-US"/>
+        </w:rPr>
+        <w:t xml:space="preserve">. </w:t>
+      </w:r>
+    </w:p>
+    <w:p>
+      <w:pPr>
+        <w:ind w:firstLine="720"/>
+        <w:rPr>
+          <w:sz w:val="24"/>
+          <w:szCs w:val="24"/>
+          <w:lang w:val="en-US"/>
+        </w:rPr>
+      </w:pPr>
+      <w:r>
+        <w:rPr>
+          <w:b/>
+          <w:bCs/>
+          <w:sz w:val="24"/>
+          <w:szCs w:val="24"/>
+          <w:lang w:val="en-US"/>
+        </w:rPr>
+        <w:t>Need</w:t>
+      </w:r>
+      <w:r>
+        <w:rPr>
+          <w:sz w:val="24"/>
+          <w:szCs w:val="24"/>
+          <w:lang w:val="en-US"/>
+        </w:rPr>
+        <w:t xml:space="preserve">:  </w:t>
+      </w:r>
+      <w:r>
+        <w:rPr>
+          <w:sz w:val="24"/>
+          <w:szCs w:val="24"/>
+          <w:lang w:val="en-US"/>
+        </w:rPr>
+        <w:t>The online shop should have an authenticator that will show that it’s a legit buyer, and not have forged or copy paste reviews that is obviously made from bots.</w:t>
+      </w:r>
+    </w:p>
+    <w:p>
+      <w:pPr>
+        <w:ind w:firstLine="720"/>
+        <w:rPr>
+          <w:sz w:val="24"/>
+          <w:szCs w:val="24"/>
+          <w:lang w:val="en-US"/>
+        </w:rPr>
+      </w:pPr>
+    </w:p>
+    <w:p>
+      <w:pPr>
+        <w:rPr>
+          <w:sz w:val="24"/>
+          <w:szCs w:val="24"/>
+          <w:lang w:val="en-US"/>
+        </w:rPr>
+      </w:pPr>
+    </w:p>
+    <w:p>
+      <w:pPr>
+        <w:ind w:firstLine="720"/>
+        <w:rPr>
+          <w:sz w:val="24"/>
+          <w:szCs w:val="24"/>
+          <w:lang w:val="en-US"/>
+        </w:rPr>
+      </w:pPr>
     </w:p>
     <w:p>
       <w:pPr>
@@ -466,210 +1507,264 @@
           <w:szCs w:val="24"/>
           <w:lang w:val="en-US"/>
         </w:rPr>
+        <w:t>For our interview we asked 3 different people, a student who studied in APC, a graduate student from APC and a previous worker of Amazon Utah.</w:t>
+      </w:r>
+    </w:p>
+    <w:p>
+      <w:pPr>
+        <w:rPr>
+          <w:b/>
+          <w:bCs/>
+          <w:sz w:val="24"/>
+          <w:szCs w:val="24"/>
+          <w:lang w:val="en-US"/>
+        </w:rPr>
+      </w:pPr>
+      <w:r>
+        <w:rPr>
+          <w:b/>
+          <w:bCs/>
+          <w:sz w:val="24"/>
+          <w:szCs w:val="24"/>
+          <w:lang w:val="en-US"/>
+        </w:rPr>
+        <w:t>The Questions:</w:t>
+      </w:r>
+    </w:p>
+    <w:p>
+      <w:pPr>
+        <w:rPr>
+          <w:sz w:val="24"/>
+          <w:szCs w:val="24"/>
+          <w:lang w:val="en-US"/>
+        </w:rPr>
+      </w:pPr>
+      <w:r>
+        <w:rPr>
+          <w:b/>
+          <w:bCs/>
+          <w:sz w:val="24"/>
+          <w:szCs w:val="24"/>
+          <w:lang w:val="en-US"/>
+        </w:rPr>
+        <w:t>Question #1</w:t>
+      </w:r>
+      <w:r>
+        <w:rPr>
+          <w:sz w:val="24"/>
+          <w:szCs w:val="24"/>
+          <w:lang w:val="en-US"/>
+        </w:rPr>
+        <w:t xml:space="preserve">: Do you have an online shopping application saved/downloaded/bookmarked on any of your devices? </w:t>
+      </w:r>
+    </w:p>
+    <w:p>
+      <w:pPr>
+        <w:rPr>
+          <w:sz w:val="24"/>
+          <w:szCs w:val="24"/>
+          <w:lang w:val="en-US"/>
+        </w:rPr>
+      </w:pPr>
+      <w:r>
+        <w:rPr>
+          <w:sz w:val="24"/>
+          <w:szCs w:val="24"/>
+          <w:lang w:val="en-US"/>
+        </w:rPr>
+        <w:t xml:space="preserve">(If yes, please list your favorite online shopping application) (If no, why not?) </w:t>
+      </w:r>
+    </w:p>
+    <w:p>
+      <w:pPr>
+        <w:rPr>
+          <w:sz w:val="24"/>
+          <w:szCs w:val="24"/>
+          <w:lang w:val="en-US"/>
+        </w:rPr>
+      </w:pPr>
+      <w:r>
+        <w:rPr>
+          <w:b/>
+          <w:bCs/>
+          <w:sz w:val="24"/>
+          <w:szCs w:val="24"/>
+          <w:lang w:val="en-US"/>
+        </w:rPr>
         <w:lastRenderedPageBreak/>
-        <w:t>For our interview we asked 3 different people, a student who studied in APC, a graduate student from APC and a previous worker of Amazon Utah.</w:t>
-      </w:r>
-    </w:p>
-    <w:p>
-      <w:pPr>
-        <w:rPr>
-          <w:b/>
-          <w:bCs/>
-          <w:sz w:val="24"/>
-          <w:szCs w:val="24"/>
-          <w:lang w:val="en-US"/>
-        </w:rPr>
-      </w:pPr>
-      <w:r>
-        <w:rPr>
-          <w:b/>
-          <w:bCs/>
-          <w:sz w:val="24"/>
-          <w:szCs w:val="24"/>
-          <w:lang w:val="en-US"/>
-        </w:rPr>
-        <w:t>The Questions:</w:t>
-      </w:r>
-    </w:p>
-    <w:p>
-      <w:pPr>
-        <w:rPr>
-          <w:sz w:val="24"/>
-          <w:szCs w:val="24"/>
-          <w:lang w:val="en-US"/>
-        </w:rPr>
-      </w:pPr>
-      <w:r>
-        <w:rPr>
-          <w:sz w:val="24"/>
-          <w:szCs w:val="24"/>
-          <w:lang w:val="en-US"/>
-        </w:rPr>
-        <w:t>Question #</w:t>
-      </w:r>
-      <w:r>
-        <w:rPr>
-          <w:sz w:val="24"/>
-          <w:szCs w:val="24"/>
-          <w:lang w:val="en-US"/>
-        </w:rPr>
-        <w:t>1:</w:t>
-      </w:r>
-      <w:r>
-        <w:rPr>
-          <w:sz w:val="24"/>
-          <w:szCs w:val="24"/>
-          <w:lang w:val="en-US"/>
-        </w:rPr>
-        <w:t xml:space="preserve"> Do you have an online shopping application on your phone?</w:t>
-      </w:r>
-    </w:p>
-    <w:p>
-      <w:pPr>
-        <w:rPr>
-          <w:sz w:val="24"/>
-          <w:szCs w:val="24"/>
-          <w:lang w:val="en-US"/>
-        </w:rPr>
-      </w:pPr>
-      <w:r>
-        <w:rPr>
-          <w:sz w:val="24"/>
-          <w:szCs w:val="24"/>
-          <w:lang w:val="en-US"/>
-        </w:rPr>
-        <w:t>Question #</w:t>
-      </w:r>
-      <w:r>
-        <w:rPr>
-          <w:sz w:val="24"/>
-          <w:szCs w:val="24"/>
-          <w:lang w:val="en-US"/>
-        </w:rPr>
-        <w:t>2:</w:t>
-      </w:r>
-      <w:r>
-        <w:rPr>
-          <w:sz w:val="24"/>
-          <w:szCs w:val="24"/>
-          <w:lang w:val="en-US"/>
-        </w:rPr>
-        <w:t xml:space="preserve"> Are you subscribed or notified (in email) for online vouchers to use when shopping online? </w:t>
-      </w:r>
-    </w:p>
-    <w:p>
-      <w:pPr>
-        <w:rPr>
-          <w:sz w:val="24"/>
-          <w:szCs w:val="24"/>
-          <w:lang w:val="en-US"/>
-        </w:rPr>
-      </w:pPr>
-      <w:r>
-        <w:rPr>
-          <w:sz w:val="24"/>
-          <w:szCs w:val="24"/>
-          <w:lang w:val="en-US"/>
-        </w:rPr>
-        <w:t>Question #</w:t>
-      </w:r>
-      <w:r>
-        <w:rPr>
-          <w:sz w:val="24"/>
-          <w:szCs w:val="24"/>
-          <w:lang w:val="en-US"/>
-        </w:rPr>
-        <w:t>3:</w:t>
-      </w:r>
-      <w:r>
-        <w:rPr>
-          <w:sz w:val="24"/>
-          <w:szCs w:val="24"/>
-          <w:lang w:val="en-US"/>
-        </w:rPr>
-        <w:t xml:space="preserve"> Do you feel comfortable with ordering items online?</w:t>
-      </w:r>
-    </w:p>
-    <w:p>
-      <w:pPr>
-        <w:rPr>
-          <w:sz w:val="24"/>
-          <w:szCs w:val="24"/>
-          <w:lang w:val="en-US"/>
-        </w:rPr>
-      </w:pPr>
-      <w:r>
-        <w:rPr>
-          <w:sz w:val="24"/>
-          <w:szCs w:val="24"/>
-          <w:lang w:val="en-US"/>
-        </w:rPr>
-        <w:t>Question #</w:t>
-      </w:r>
-      <w:r>
-        <w:rPr>
-          <w:sz w:val="24"/>
-          <w:szCs w:val="24"/>
-          <w:lang w:val="en-US"/>
-        </w:rPr>
-        <w:t>4:</w:t>
-      </w:r>
-      <w:r>
-        <w:rPr>
-          <w:sz w:val="24"/>
-          <w:szCs w:val="24"/>
-          <w:lang w:val="en-US"/>
-        </w:rPr>
-        <w:t xml:space="preserve"> Are you satisfied with your </w:t>
-      </w:r>
-      <w:r>
-        <w:rPr>
-          <w:sz w:val="24"/>
-          <w:szCs w:val="24"/>
-          <w:lang w:val="en-US"/>
-        </w:rPr>
-        <w:t xml:space="preserve">previous </w:t>
-      </w:r>
-      <w:r>
-        <w:rPr>
-          <w:sz w:val="24"/>
-          <w:szCs w:val="24"/>
-          <w:lang w:val="en-US"/>
-        </w:rPr>
-        <w:t>online purchases?</w:t>
-      </w:r>
-    </w:p>
-    <w:p>
-      <w:pPr>
-        <w:rPr>
-          <w:sz w:val="24"/>
-          <w:szCs w:val="24"/>
-          <w:lang w:val="en-US"/>
-        </w:rPr>
-      </w:pPr>
-      <w:r>
-        <w:rPr>
-          <w:sz w:val="24"/>
-          <w:szCs w:val="24"/>
-          <w:lang w:val="en-US"/>
-        </w:rPr>
-        <w:t>Question #</w:t>
-      </w:r>
-      <w:r>
-        <w:rPr>
-          <w:sz w:val="24"/>
-          <w:szCs w:val="24"/>
-          <w:lang w:val="en-US"/>
-        </w:rPr>
-        <w:t>5:</w:t>
-      </w:r>
-      <w:r>
-        <w:rPr>
-          <w:sz w:val="24"/>
-          <w:szCs w:val="24"/>
-          <w:lang w:val="en-US"/>
-        </w:rPr>
-        <w:t xml:space="preserve"> What things would you want to improve when ordering online?</w:t>
+        <w:t>Question #2</w:t>
+      </w:r>
+      <w:r>
+        <w:rPr>
+          <w:sz w:val="24"/>
+          <w:szCs w:val="24"/>
+          <w:lang w:val="en-US"/>
+        </w:rPr>
+        <w:t xml:space="preserve">: </w:t>
+      </w:r>
+      <w:r>
+        <w:rPr>
+          <w:sz w:val="24"/>
+          <w:szCs w:val="24"/>
+          <w:lang w:val="en-US"/>
+        </w:rPr>
+        <w:t>When shopping online do you compare prices based on the item you’re going to buy on different online stores</w:t>
+      </w:r>
+      <w:r>
+        <w:rPr>
+          <w:sz w:val="24"/>
+          <w:szCs w:val="24"/>
+          <w:lang w:val="en-US"/>
+        </w:rPr>
+        <w:t xml:space="preserve">? </w:t>
+      </w:r>
+    </w:p>
+    <w:p>
+      <w:pPr>
+        <w:rPr>
+          <w:sz w:val="24"/>
+          <w:szCs w:val="24"/>
+          <w:lang w:val="en-US"/>
+        </w:rPr>
+      </w:pPr>
+      <w:r>
+        <w:rPr>
+          <w:b/>
+          <w:bCs/>
+          <w:sz w:val="24"/>
+          <w:szCs w:val="24"/>
+          <w:lang w:val="en-US"/>
+        </w:rPr>
+        <w:t>Question #3</w:t>
+      </w:r>
+      <w:r>
+        <w:rPr>
+          <w:sz w:val="24"/>
+          <w:szCs w:val="24"/>
+          <w:lang w:val="en-US"/>
+        </w:rPr>
+        <w:t xml:space="preserve">: </w:t>
+      </w:r>
+      <w:r>
+        <w:rPr>
+          <w:sz w:val="24"/>
+          <w:szCs w:val="24"/>
+          <w:lang w:val="en-US"/>
+        </w:rPr>
+        <w:t>Are you aware of an application that can help you discover the different price alternatives with different stores</w:t>
+      </w:r>
+      <w:r>
+        <w:rPr>
+          <w:sz w:val="24"/>
+          <w:szCs w:val="24"/>
+          <w:lang w:val="en-US"/>
+        </w:rPr>
+        <w:t>?</w:t>
+      </w:r>
+    </w:p>
+    <w:p>
+      <w:pPr>
+        <w:rPr>
+          <w:sz w:val="24"/>
+          <w:szCs w:val="24"/>
+          <w:lang w:val="en-US"/>
+        </w:rPr>
+      </w:pPr>
+      <w:r>
+        <w:rPr>
+          <w:b/>
+          <w:bCs/>
+          <w:sz w:val="24"/>
+          <w:szCs w:val="24"/>
+          <w:lang w:val="en-US"/>
+        </w:rPr>
+        <w:t>Question #4</w:t>
+      </w:r>
+      <w:r>
+        <w:rPr>
+          <w:sz w:val="24"/>
+          <w:szCs w:val="24"/>
+          <w:lang w:val="en-US"/>
+        </w:rPr>
+        <w:t>:</w:t>
+      </w:r>
+      <w:r>
+        <w:t xml:space="preserve"> </w:t>
+      </w:r>
+      <w:r>
+        <w:rPr>
+          <w:sz w:val="24"/>
+          <w:szCs w:val="24"/>
+          <w:lang w:val="en-US"/>
+        </w:rPr>
+        <w:t>Do you base your</w:t>
+      </w:r>
+      <w:r>
+        <w:rPr>
+          <w:sz w:val="24"/>
+          <w:szCs w:val="24"/>
+          <w:lang w:val="en-US"/>
+        </w:rPr>
+        <w:t xml:space="preserve"> </w:t>
+      </w:r>
+      <w:r>
+        <w:rPr>
+          <w:sz w:val="24"/>
+          <w:szCs w:val="24"/>
+          <w:lang w:val="en-US"/>
+        </w:rPr>
+        <w:t>choice with reviews or stars based on the item or shop?</w:t>
+      </w:r>
+    </w:p>
+    <w:p>
+      <w:pPr>
+        <w:rPr>
+          <w:sz w:val="24"/>
+          <w:szCs w:val="24"/>
+          <w:lang w:val="en-US"/>
+        </w:rPr>
+      </w:pPr>
+      <w:r>
+        <w:rPr>
+          <w:b/>
+          <w:bCs/>
+          <w:sz w:val="24"/>
+          <w:szCs w:val="24"/>
+          <w:lang w:val="en-US"/>
+        </w:rPr>
+        <w:t>Question #5</w:t>
+      </w:r>
+      <w:r>
+        <w:rPr>
+          <w:sz w:val="24"/>
+          <w:szCs w:val="24"/>
+          <w:lang w:val="en-US"/>
+        </w:rPr>
+        <w:t>:</w:t>
+      </w:r>
+      <w:r>
+        <w:rPr>
+          <w:sz w:val="24"/>
+          <w:szCs w:val="24"/>
+          <w:lang w:val="en-US"/>
+        </w:rPr>
+        <w:t xml:space="preserve"> </w:t>
+      </w:r>
+      <w:r>
+        <w:rPr>
+          <w:sz w:val="24"/>
+          <w:szCs w:val="24"/>
+          <w:lang w:val="en-US"/>
+        </w:rPr>
+        <w:t>Have you ever bought something because it had "good reviews" or a cheaper price than other online stores? (Please state if you have good or bad experience)</w:t>
+      </w:r>
+      <w:r>
+        <w:rPr>
+          <w:sz w:val="24"/>
+          <w:szCs w:val="24"/>
+          <w:lang w:val="en-US"/>
+        </w:rPr>
+        <w:t>?</w:t>
       </w:r>
     </w:p>
     <w:p>
@@ -681,6 +1776,7 @@
           <w:lang w:val="en-US"/>
         </w:rPr>
       </w:pPr>
+      <w:bookmarkStart w:id="1" w:name="_Hlk16428107"/>
       <w:r>
         <w:rPr>
           <w:b/>
@@ -697,15 +1793,31 @@
           <w:szCs w:val="24"/>
           <w:lang w:val="en-US"/>
         </w:rPr>
-        <w:t xml:space="preserve">: </w:t>
-      </w:r>
-      <w:r>
-        <w:rPr>
-          <w:sz w:val="24"/>
-          <w:szCs w:val="24"/>
-          <w:lang w:val="en-US"/>
-        </w:rPr>
-        <w:t xml:space="preserve">Katrina Maga </w:t>
+        <w:t>: Katrina Maga</w:t>
+      </w:r>
+      <w:r>
+        <w:rPr>
+          <w:sz w:val="24"/>
+          <w:szCs w:val="24"/>
+          <w:lang w:val="en-US"/>
+        </w:rPr>
+        <w:t xml:space="preserve">, </w:t>
+      </w:r>
+      <w:r>
+        <w:rPr>
+          <w:sz w:val="24"/>
+          <w:szCs w:val="24"/>
+          <w:lang w:val="en-US"/>
+        </w:rPr>
+        <w:t xml:space="preserve">APC Student, </w:t>
+      </w:r>
+      <w:r>
+        <w:rPr>
+          <w:sz w:val="24"/>
+          <w:szCs w:val="24"/>
+          <w:lang w:val="en-US"/>
+        </w:rPr>
+        <w:t>CF-181</w:t>
       </w:r>
     </w:p>
     <w:p>
@@ -724,7 +1836,7 @@
           <w:lang w:val="en-US"/>
         </w:rPr>
         <w:drawing>
-          <wp:inline distT="0" distB="0" distL="0" distR="0">
+          <wp:inline distT="0" distB="0" distL="0" distR="0" wp14:anchorId="5704D227" wp14:editId="6EFF152E">
             <wp:extent cx="1256967" cy="1158240"/>
             <wp:effectExtent l="0" t="0" r="635" b="3810"/>
             <wp:docPr id="1" name="Picture 1" descr="C:\Users\evete\Downloads\38208409_1904119809633610_7377687481522585600_n.jpg"/>
@@ -741,7 +1853,7 @@
                     </pic:cNvPicPr>
                   </pic:nvPicPr>
                   <pic:blipFill rotWithShape="1">
-                    <a:blip r:embed="rId5" cstate="print">
+                    <a:blip r:embed="rId12" cstate="print">
                       <a:extLst>
                         <a:ext uri="{28A0092B-C50C-407E-A947-70E740481C1C}">
                           <a14:useLocalDpi xmlns:a14="http://schemas.microsoft.com/office/drawing/2010/main" val="0"/>
@@ -800,14 +1912,216 @@
           <w:szCs w:val="24"/>
           <w:lang w:val="en-US"/>
         </w:rPr>
-        <w:t>: Do you have an online shopping application on your phone?</w:t>
-      </w:r>
-      <w:r>
-        <w:rPr>
-          <w:sz w:val="24"/>
-          <w:szCs w:val="24"/>
-          <w:lang w:val="en-US"/>
-        </w:rPr>
+        <w:t xml:space="preserve">: Do you have an online shopping application saved/downloaded/bookmarked on any of your devices? </w:t>
+      </w:r>
+    </w:p>
+    <w:p>
+      <w:pPr>
+        <w:rPr>
+          <w:sz w:val="24"/>
+          <w:szCs w:val="24"/>
+          <w:lang w:val="en-US"/>
+        </w:rPr>
+      </w:pPr>
+      <w:r>
+        <w:rPr>
+          <w:sz w:val="24"/>
+          <w:szCs w:val="24"/>
+          <w:lang w:val="en-US"/>
+        </w:rPr>
+        <w:t>(If yes, please list your favorite online shopping application) (If no, why not?)</w:t>
+      </w:r>
+    </w:p>
+    <w:p>
+      <w:pPr>
+        <w:rPr>
+          <w:sz w:val="24"/>
+          <w:szCs w:val="24"/>
+          <w:lang w:val="en-US"/>
+        </w:rPr>
+      </w:pPr>
+      <w:r>
+        <w:rPr>
+          <w:sz w:val="24"/>
+          <w:szCs w:val="24"/>
+          <w:lang w:val="en-US"/>
+        </w:rPr>
+        <w:t xml:space="preserve">Yes, I have </w:t>
+      </w:r>
+      <w:proofErr w:type="spellStart"/>
+      <w:r>
+        <w:rPr>
+          <w:sz w:val="24"/>
+          <w:szCs w:val="24"/>
+          <w:lang w:val="en-US"/>
+        </w:rPr>
+        <w:t>S</w:t>
+      </w:r>
+      <w:r>
+        <w:rPr>
+          <w:sz w:val="24"/>
+          <w:szCs w:val="24"/>
+          <w:lang w:val="en-US"/>
+        </w:rPr>
+        <w:t>hopee</w:t>
+      </w:r>
+      <w:proofErr w:type="spellEnd"/>
+      <w:r>
+        <w:rPr>
+          <w:sz w:val="24"/>
+          <w:szCs w:val="24"/>
+          <w:lang w:val="en-US"/>
+        </w:rPr>
+        <w:t xml:space="preserve"> and Lazada.</w:t>
+      </w:r>
+    </w:p>
+    <w:p>
+      <w:pPr>
+        <w:rPr>
+          <w:sz w:val="24"/>
+          <w:szCs w:val="24"/>
+          <w:lang w:val="en-US"/>
+        </w:rPr>
+      </w:pPr>
+      <w:r>
+        <w:rPr>
+          <w:b/>
+          <w:bCs/>
+          <w:sz w:val="24"/>
+          <w:szCs w:val="24"/>
+          <w:lang w:val="en-US"/>
+        </w:rPr>
+        <w:t>Question #2</w:t>
+      </w:r>
+      <w:r>
+        <w:rPr>
+          <w:sz w:val="24"/>
+          <w:szCs w:val="24"/>
+          <w:lang w:val="en-US"/>
+        </w:rPr>
+        <w:t xml:space="preserve">: </w:t>
+      </w:r>
+      <w:r>
+        <w:rPr>
+          <w:sz w:val="24"/>
+          <w:szCs w:val="24"/>
+          <w:lang w:val="en-US"/>
+        </w:rPr>
+        <w:t>When shopping online do you compare prices based on the item you’re going to buy on different online stores</w:t>
+      </w:r>
+      <w:r>
+        <w:rPr>
+          <w:sz w:val="24"/>
+          <w:szCs w:val="24"/>
+          <w:lang w:val="en-US"/>
+        </w:rPr>
+        <w:t xml:space="preserve">? </w:t>
+      </w:r>
+    </w:p>
+    <w:p>
+      <w:pPr>
+        <w:rPr>
+          <w:sz w:val="24"/>
+          <w:szCs w:val="24"/>
+          <w:lang w:val="en-US"/>
+        </w:rPr>
+      </w:pPr>
+      <w:r>
+        <w:rPr>
+          <w:sz w:val="24"/>
+          <w:szCs w:val="24"/>
+          <w:lang w:val="en-US"/>
+        </w:rPr>
+        <w:t>Sometimes, but mostly the availability.</w:t>
+      </w:r>
+    </w:p>
+    <w:p>
+      <w:pPr>
+        <w:rPr>
+          <w:sz w:val="24"/>
+          <w:szCs w:val="24"/>
+          <w:lang w:val="en-US"/>
+        </w:rPr>
+      </w:pPr>
+      <w:r>
+        <w:rPr>
+          <w:b/>
+          <w:bCs/>
+          <w:sz w:val="24"/>
+          <w:szCs w:val="24"/>
+          <w:lang w:val="en-US"/>
+        </w:rPr>
+        <w:t>Question #3</w:t>
+      </w:r>
+      <w:r>
+        <w:rPr>
+          <w:sz w:val="24"/>
+          <w:szCs w:val="24"/>
+          <w:lang w:val="en-US"/>
+        </w:rPr>
+        <w:t xml:space="preserve">: </w:t>
+      </w:r>
+      <w:r>
+        <w:rPr>
+          <w:sz w:val="24"/>
+          <w:szCs w:val="24"/>
+          <w:lang w:val="en-US"/>
+        </w:rPr>
+        <w:t>Are you aware of an application that can help you discover the different price alternatives with different stores</w:t>
+      </w:r>
+      <w:r>
+        <w:rPr>
+          <w:sz w:val="24"/>
+          <w:szCs w:val="24"/>
+          <w:lang w:val="en-US"/>
+        </w:rPr>
+        <w:t>?</w:t>
+      </w:r>
+    </w:p>
+    <w:p>
+      <w:pPr>
+        <w:rPr>
+          <w:sz w:val="24"/>
+          <w:szCs w:val="24"/>
+          <w:lang w:val="en-US"/>
+        </w:rPr>
+      </w:pPr>
+      <w:r>
+        <w:rPr>
+          <w:sz w:val="24"/>
+          <w:szCs w:val="24"/>
+          <w:lang w:val="en-US"/>
+        </w:rPr>
+        <w:t>Nope.</w:t>
+      </w:r>
+    </w:p>
+    <w:p>
+      <w:pPr>
+        <w:rPr>
+          <w:sz w:val="24"/>
+          <w:szCs w:val="24"/>
+          <w:lang w:val="en-US"/>
+        </w:rPr>
+      </w:pPr>
+      <w:r>
+        <w:rPr>
+          <w:b/>
+          <w:bCs/>
+          <w:sz w:val="24"/>
+          <w:szCs w:val="24"/>
+          <w:lang w:val="en-US"/>
+        </w:rPr>
+        <w:t>Question #4</w:t>
+      </w:r>
+      <w:r>
+        <w:rPr>
+          <w:sz w:val="24"/>
+          <w:szCs w:val="24"/>
+          <w:lang w:val="en-US"/>
+        </w:rPr>
+        <w:t>:</w:t>
+      </w:r>
+      <w:r>
         <w:t xml:space="preserve"> </w:t>
       </w:r>
       <w:r>
@@ -816,101 +2130,7 @@
           <w:szCs w:val="24"/>
           <w:lang w:val="en-US"/>
         </w:rPr>
-        <w:br/>
-      </w:r>
-      <w:r>
-        <w:rPr>
-          <w:sz w:val="24"/>
-          <w:szCs w:val="24"/>
-          <w:lang w:val="en-US"/>
-        </w:rPr>
-        <w:t>Yes</w:t>
-      </w:r>
-      <w:r>
-        <w:rPr>
-          <w:sz w:val="24"/>
-          <w:szCs w:val="24"/>
-          <w:lang w:val="en-US"/>
-        </w:rPr>
-        <w:t>,</w:t>
-      </w:r>
-      <w:r>
-        <w:rPr>
-          <w:sz w:val="24"/>
-          <w:szCs w:val="24"/>
-          <w:lang w:val="en-US"/>
-        </w:rPr>
-        <w:t xml:space="preserve"> I do have.</w:t>
-      </w:r>
-    </w:p>
-    <w:p>
-      <w:pPr>
-        <w:rPr>
-          <w:sz w:val="24"/>
-          <w:szCs w:val="24"/>
-          <w:lang w:val="en-US"/>
-        </w:rPr>
-      </w:pPr>
-      <w:r>
-        <w:rPr>
-          <w:b/>
-          <w:bCs/>
-          <w:sz w:val="24"/>
-          <w:szCs w:val="24"/>
-          <w:lang w:val="en-US"/>
-        </w:rPr>
-        <w:t>Question #2</w:t>
-      </w:r>
-      <w:r>
-        <w:rPr>
-          <w:sz w:val="24"/>
-          <w:szCs w:val="24"/>
-          <w:lang w:val="en-US"/>
-        </w:rPr>
-        <w:t>: Are you subscribed or notified (in email) for online vouchers to use when shopping online?</w:t>
-      </w:r>
-      <w:r>
-        <w:rPr>
-          <w:sz w:val="24"/>
-          <w:szCs w:val="24"/>
-          <w:lang w:val="en-US"/>
-        </w:rPr>
-        <w:br/>
-      </w:r>
-      <w:r>
-        <w:rPr>
-          <w:sz w:val="24"/>
-          <w:szCs w:val="24"/>
-          <w:lang w:val="en-US"/>
-        </w:rPr>
-        <w:t>Yes, I've subscribed and always notified.</w:t>
-      </w:r>
-    </w:p>
-    <w:p>
-      <w:pPr>
-        <w:rPr>
-          <w:sz w:val="24"/>
-          <w:szCs w:val="24"/>
-          <w:lang w:val="en-US"/>
-        </w:rPr>
-      </w:pPr>
-      <w:r>
-        <w:rPr>
-          <w:b/>
-          <w:bCs/>
-          <w:sz w:val="24"/>
-          <w:szCs w:val="24"/>
-          <w:lang w:val="en-US"/>
-        </w:rPr>
-        <w:t>Question #3</w:t>
-      </w:r>
-      <w:r>
-        <w:rPr>
-          <w:sz w:val="24"/>
-          <w:szCs w:val="24"/>
-          <w:lang w:val="en-US"/>
-        </w:rPr>
-        <w:t>: Do you feel comfortable with ordering items online?</w:t>
+        <w:t>Do you base your</w:t>
       </w:r>
       <w:r>
         <w:rPr>
@@ -926,66 +2146,24 @@
           <w:szCs w:val="24"/>
           <w:lang w:val="en-US"/>
         </w:rPr>
-        <w:br/>
-      </w:r>
-      <w:r>
-        <w:rPr>
-          <w:sz w:val="24"/>
-          <w:szCs w:val="24"/>
-          <w:lang w:val="en-US"/>
-        </w:rPr>
-        <w:t>Yes. I'm comfortable enough.</w:t>
-      </w:r>
-    </w:p>
-    <w:p>
-      <w:pPr>
-        <w:rPr>
-          <w:sz w:val="24"/>
-          <w:szCs w:val="24"/>
-          <w:lang w:val="en-US"/>
-        </w:rPr>
-      </w:pPr>
-      <w:r>
-        <w:rPr>
-          <w:b/>
-          <w:bCs/>
-          <w:sz w:val="24"/>
-          <w:szCs w:val="24"/>
-          <w:lang w:val="en-US"/>
-        </w:rPr>
-        <w:t>Question #4</w:t>
-      </w:r>
-      <w:r>
-        <w:rPr>
-          <w:sz w:val="24"/>
-          <w:szCs w:val="24"/>
-          <w:lang w:val="en-US"/>
-        </w:rPr>
-        <w:t>: Are you satisfied with your previous online purchases?</w:t>
-      </w:r>
-      <w:r>
-        <w:rPr>
-          <w:sz w:val="24"/>
-          <w:szCs w:val="24"/>
-          <w:lang w:val="en-US"/>
-        </w:rPr>
-        <w:t xml:space="preserve"> </w:t>
-      </w:r>
-      <w:r>
-        <w:rPr>
-          <w:sz w:val="24"/>
-          <w:szCs w:val="24"/>
-          <w:lang w:val="en-US"/>
-        </w:rPr>
-        <w:br/>
-      </w:r>
-      <w:r>
-        <w:rPr>
-          <w:sz w:val="24"/>
-          <w:szCs w:val="24"/>
-          <w:lang w:val="en-US"/>
-        </w:rPr>
-        <w:t>Yes. I'm very satisfied since I know the shops well enough.</w:t>
+        <w:t>choice with reviews or stars based on the item or shop?</w:t>
+      </w:r>
+    </w:p>
+    <w:p>
+      <w:pPr>
+        <w:rPr>
+          <w:sz w:val="24"/>
+          <w:szCs w:val="24"/>
+          <w:lang w:val="en-US"/>
+        </w:rPr>
+      </w:pPr>
+      <w:r>
+        <w:rPr>
+          <w:sz w:val="24"/>
+          <w:szCs w:val="24"/>
+          <w:lang w:val="en-US"/>
+        </w:rPr>
+        <w:t>Rarely, but if there are reviews, I usually read it first instead just the ratings. I need the detailed description.</w:t>
       </w:r>
     </w:p>
     <w:p>
@@ -1012,76 +2190,59 @@
           <w:szCs w:val="24"/>
           <w:lang w:val="en-US"/>
         </w:rPr>
-        <w:t>: What things would you want to improve when ordering online?</w:t>
-      </w:r>
-      <w:r>
-        <w:rPr>
-          <w:sz w:val="24"/>
-          <w:szCs w:val="24"/>
-          <w:lang w:val="en-US"/>
-        </w:rPr>
-        <w:t xml:space="preserve"> </w:t>
-      </w:r>
-      <w:r>
-        <w:rPr>
-          <w:sz w:val="24"/>
-          <w:szCs w:val="24"/>
-          <w:lang w:val="en-US"/>
-        </w:rPr>
-        <w:br/>
-      </w:r>
-      <w:r>
-        <w:rPr>
-          <w:sz w:val="24"/>
-          <w:szCs w:val="24"/>
-          <w:lang w:val="en-US"/>
-        </w:rPr>
-        <w:t>Exact date of shipping since it's bugging people sometimes about estimation.</w:t>
-      </w:r>
-    </w:p>
-    <w:p>
-      <w:pPr>
-        <w:rPr>
-          <w:b/>
-          <w:bCs/>
-          <w:sz w:val="24"/>
-          <w:szCs w:val="24"/>
-          <w:lang w:val="en-US"/>
-        </w:rPr>
-      </w:pPr>
-    </w:p>
-    <w:p>
-      <w:pPr>
-        <w:rPr>
-          <w:b/>
-          <w:bCs/>
-          <w:sz w:val="24"/>
-          <w:szCs w:val="24"/>
-          <w:lang w:val="en-US"/>
-        </w:rPr>
-      </w:pPr>
-    </w:p>
-    <w:p>
-      <w:pPr>
-        <w:rPr>
-          <w:b/>
-          <w:bCs/>
-          <w:sz w:val="24"/>
-          <w:szCs w:val="24"/>
-          <w:lang w:val="en-US"/>
-        </w:rPr>
-      </w:pPr>
-    </w:p>
-    <w:p>
-      <w:pPr>
-        <w:rPr>
-          <w:b/>
-          <w:bCs/>
-          <w:sz w:val="24"/>
-          <w:szCs w:val="24"/>
-          <w:lang w:val="en-US"/>
-        </w:rPr>
-      </w:pPr>
+        <w:t xml:space="preserve">: </w:t>
+      </w:r>
+      <w:r>
+        <w:rPr>
+          <w:sz w:val="24"/>
+          <w:szCs w:val="24"/>
+          <w:lang w:val="en-US"/>
+        </w:rPr>
+        <w:t>Have you ever bought something because it had "good reviews" or a cheaper price than other online stores? (Please state if you have good or bad experience)</w:t>
+      </w:r>
+      <w:r>
+        <w:rPr>
+          <w:sz w:val="24"/>
+          <w:szCs w:val="24"/>
+          <w:lang w:val="en-US"/>
+        </w:rPr>
+        <w:t>?</w:t>
+      </w:r>
+    </w:p>
+    <w:p>
+      <w:pPr>
+        <w:rPr>
+          <w:sz w:val="24"/>
+          <w:szCs w:val="24"/>
+          <w:lang w:val="en-US"/>
+        </w:rPr>
+      </w:pPr>
+      <w:r>
+        <w:rPr>
+          <w:sz w:val="24"/>
+          <w:szCs w:val="24"/>
+          <w:lang w:val="en-US"/>
+        </w:rPr>
+        <w:t xml:space="preserve">Yes, I have good experiences when I bought the item since my old </w:t>
+      </w:r>
+      <w:proofErr w:type="gramStart"/>
+      <w:r>
+        <w:rPr>
+          <w:sz w:val="24"/>
+          <w:szCs w:val="24"/>
+          <w:lang w:val="en-US"/>
+        </w:rPr>
+        <w:t>item</w:t>
+      </w:r>
+      <w:proofErr w:type="gramEnd"/>
+      <w:r>
+        <w:rPr>
+          <w:sz w:val="24"/>
+          <w:szCs w:val="24"/>
+          <w:lang w:val="en-US"/>
+        </w:rPr>
+        <w:t xml:space="preserve"> I bought from Lazada 5 years ago, until now it’s still working as new.</w:t>
+      </w:r>
     </w:p>
     <w:p>
       <w:pPr>
@@ -1112,17 +2273,7 @@
           <w:lang w:val="en-US"/>
         </w:rPr>
         <w:lastRenderedPageBreak/>
-        <w:t>Interviewee#</w:t>
-      </w:r>
-      <w:r>
-        <w:rPr>
-          <w:b/>
-          <w:bCs/>
-          <w:sz w:val="24"/>
-          <w:szCs w:val="24"/>
-          <w:lang w:val="en-US"/>
-        </w:rPr>
-        <w:t>2</w:t>
+        <w:t>Interviewee#2</w:t>
       </w:r>
       <w:r>
         <w:rPr>
@@ -1150,6 +2301,22 @@
         </w:rPr>
         <w:t xml:space="preserve"> Smith</w:t>
       </w:r>
+      <w:r>
+        <w:rPr>
+          <w:sz w:val="24"/>
+          <w:szCs w:val="24"/>
+          <w:lang w:val="en-US"/>
+        </w:rPr>
+        <w:t>, Amazon Worker</w:t>
+      </w:r>
+      <w:r>
+        <w:rPr>
+          <w:sz w:val="24"/>
+          <w:szCs w:val="24"/>
+          <w:lang w:val="en-US"/>
+        </w:rPr>
+        <w:t xml:space="preserve"> in Utah</w:t>
+      </w:r>
     </w:p>
     <w:p>
       <w:pPr>
@@ -1166,7 +2333,7 @@
           <w:szCs w:val="24"/>
         </w:rPr>
         <w:drawing>
-          <wp:inline distT="0" distB="0" distL="0" distR="0" wp14:anchorId="6E42D88D" wp14:editId="4E69E9AB">
+          <wp:inline distT="0" distB="0" distL="0" distR="0" wp14:anchorId="4ADC7EF2" wp14:editId="07FEDFDC">
             <wp:extent cx="1590675" cy="1219200"/>
             <wp:effectExtent l="0" t="0" r="9525" b="0"/>
             <wp:docPr id="2" name="Picture 2"/>
@@ -1181,7 +2348,7 @@
                     <pic:cNvPicPr/>
                   </pic:nvPicPr>
                   <pic:blipFill>
-                    <a:blip r:embed="rId6"/>
+                    <a:blip r:embed="rId13"/>
                     <a:stretch>
                       <a:fillRect/>
                     </a:stretch>
@@ -1226,7 +2393,689 @@
           <w:szCs w:val="24"/>
           <w:lang w:val="en-US"/>
         </w:rPr>
-        <w:t xml:space="preserve">: Do you have an online shopping application on your phone? </w:t>
+        <w:t xml:space="preserve">: Do you have an online shopping application saved/downloaded/bookmarked on any of your devices? </w:t>
+      </w:r>
+    </w:p>
+    <w:p>
+      <w:pPr>
+        <w:rPr>
+          <w:sz w:val="24"/>
+          <w:szCs w:val="24"/>
+          <w:lang w:val="en-US"/>
+        </w:rPr>
+      </w:pPr>
+      <w:r>
+        <w:rPr>
+          <w:sz w:val="24"/>
+          <w:szCs w:val="24"/>
+          <w:lang w:val="en-US"/>
+        </w:rPr>
+        <w:t xml:space="preserve">(If yes, please list your favorite online shopping application) (If no, why not?) </w:t>
+      </w:r>
+    </w:p>
+    <w:p>
+      <w:pPr>
+        <w:rPr>
+          <w:sz w:val="24"/>
+          <w:szCs w:val="24"/>
+          <w:lang w:val="en-US"/>
+        </w:rPr>
+      </w:pPr>
+      <w:r>
+        <w:rPr>
+          <w:sz w:val="24"/>
+          <w:szCs w:val="24"/>
+          <w:lang w:val="en-US"/>
+        </w:rPr>
+        <w:t>Yes, I do! I have, Amazon, Best Buy, Walmart, And Target on my devices.</w:t>
+      </w:r>
+    </w:p>
+    <w:p>
+      <w:pPr>
+        <w:rPr>
+          <w:sz w:val="24"/>
+          <w:szCs w:val="24"/>
+          <w:lang w:val="en-US"/>
+        </w:rPr>
+      </w:pPr>
+      <w:r>
+        <w:rPr>
+          <w:b/>
+          <w:bCs/>
+          <w:sz w:val="24"/>
+          <w:szCs w:val="24"/>
+          <w:lang w:val="en-US"/>
+        </w:rPr>
+        <w:t>Question #2</w:t>
+      </w:r>
+      <w:r>
+        <w:rPr>
+          <w:sz w:val="24"/>
+          <w:szCs w:val="24"/>
+          <w:lang w:val="en-US"/>
+        </w:rPr>
+        <w:t xml:space="preserve">: </w:t>
+      </w:r>
+      <w:r>
+        <w:rPr>
+          <w:sz w:val="24"/>
+          <w:szCs w:val="24"/>
+          <w:lang w:val="en-US"/>
+        </w:rPr>
+        <w:t>When shopping online do you compare prices based on the item you’re going to buy on different online stores</w:t>
+      </w:r>
+      <w:r>
+        <w:rPr>
+          <w:sz w:val="24"/>
+          <w:szCs w:val="24"/>
+          <w:lang w:val="en-US"/>
+        </w:rPr>
+        <w:t xml:space="preserve">? </w:t>
+      </w:r>
+    </w:p>
+    <w:p>
+      <w:pPr>
+        <w:rPr>
+          <w:sz w:val="24"/>
+          <w:szCs w:val="24"/>
+          <w:lang w:val="en-US"/>
+        </w:rPr>
+      </w:pPr>
+      <w:r>
+        <w:rPr>
+          <w:sz w:val="24"/>
+          <w:szCs w:val="24"/>
+          <w:lang w:val="en-US"/>
+        </w:rPr>
+        <w:t>Of course, it’s good to find the best or the most matching price to find from different store to get a good deal.</w:t>
+      </w:r>
+    </w:p>
+    <w:p>
+      <w:pPr>
+        <w:rPr>
+          <w:sz w:val="24"/>
+          <w:szCs w:val="24"/>
+          <w:lang w:val="en-US"/>
+        </w:rPr>
+      </w:pPr>
+      <w:r>
+        <w:rPr>
+          <w:b/>
+          <w:bCs/>
+          <w:sz w:val="24"/>
+          <w:szCs w:val="24"/>
+          <w:lang w:val="en-US"/>
+        </w:rPr>
+        <w:t>Question #3</w:t>
+      </w:r>
+      <w:r>
+        <w:rPr>
+          <w:sz w:val="24"/>
+          <w:szCs w:val="24"/>
+          <w:lang w:val="en-US"/>
+        </w:rPr>
+        <w:t xml:space="preserve">: </w:t>
+      </w:r>
+      <w:r>
+        <w:rPr>
+          <w:sz w:val="24"/>
+          <w:szCs w:val="24"/>
+          <w:lang w:val="en-US"/>
+        </w:rPr>
+        <w:t>Are you aware of an application that can help you discover the different price alternatives with different stores</w:t>
+      </w:r>
+      <w:r>
+        <w:rPr>
+          <w:sz w:val="24"/>
+          <w:szCs w:val="24"/>
+          <w:lang w:val="en-US"/>
+        </w:rPr>
+        <w:t>?</w:t>
+      </w:r>
+    </w:p>
+    <w:p>
+      <w:pPr>
+        <w:rPr>
+          <w:sz w:val="24"/>
+          <w:szCs w:val="24"/>
+          <w:lang w:val="en-US"/>
+        </w:rPr>
+      </w:pPr>
+      <w:r>
+        <w:rPr>
+          <w:sz w:val="24"/>
+          <w:szCs w:val="24"/>
+          <w:lang w:val="en-US"/>
+        </w:rPr>
+        <w:t>No, I’m not but it would be helpful if there was one.</w:t>
+      </w:r>
+    </w:p>
+    <w:p>
+      <w:pPr>
+        <w:rPr>
+          <w:sz w:val="24"/>
+          <w:szCs w:val="24"/>
+          <w:lang w:val="en-US"/>
+        </w:rPr>
+      </w:pPr>
+      <w:r>
+        <w:rPr>
+          <w:b/>
+          <w:bCs/>
+          <w:sz w:val="24"/>
+          <w:szCs w:val="24"/>
+          <w:lang w:val="en-US"/>
+        </w:rPr>
+        <w:t>Question #4</w:t>
+      </w:r>
+      <w:r>
+        <w:rPr>
+          <w:sz w:val="24"/>
+          <w:szCs w:val="24"/>
+          <w:lang w:val="en-US"/>
+        </w:rPr>
+        <w:t>:</w:t>
+      </w:r>
+      <w:r>
+        <w:t xml:space="preserve"> </w:t>
+      </w:r>
+      <w:r>
+        <w:rPr>
+          <w:sz w:val="24"/>
+          <w:szCs w:val="24"/>
+          <w:lang w:val="en-US"/>
+        </w:rPr>
+        <w:t>Do you base your</w:t>
+      </w:r>
+      <w:r>
+        <w:rPr>
+          <w:sz w:val="24"/>
+          <w:szCs w:val="24"/>
+          <w:lang w:val="en-US"/>
+        </w:rPr>
+        <w:t xml:space="preserve"> </w:t>
+      </w:r>
+      <w:r>
+        <w:rPr>
+          <w:sz w:val="24"/>
+          <w:szCs w:val="24"/>
+          <w:lang w:val="en-US"/>
+        </w:rPr>
+        <w:t>choice with reviews or stars based on the item or shop?</w:t>
+      </w:r>
+    </w:p>
+    <w:p>
+      <w:pPr>
+        <w:rPr>
+          <w:sz w:val="24"/>
+          <w:szCs w:val="24"/>
+          <w:lang w:val="en-US"/>
+        </w:rPr>
+      </w:pPr>
+      <w:r>
+        <w:rPr>
+          <w:sz w:val="24"/>
+          <w:szCs w:val="24"/>
+          <w:lang w:val="en-US"/>
+        </w:rPr>
+        <w:t>honestly look at both. Because they both provide good information if the item is reliable and see reviews if people are satisfied with the product/item.</w:t>
+      </w:r>
+    </w:p>
+    <w:p>
+      <w:pPr>
+        <w:rPr>
+          <w:sz w:val="24"/>
+          <w:szCs w:val="24"/>
+          <w:lang w:val="en-US"/>
+        </w:rPr>
+      </w:pPr>
+      <w:r>
+        <w:rPr>
+          <w:b/>
+          <w:bCs/>
+          <w:sz w:val="24"/>
+          <w:szCs w:val="24"/>
+          <w:lang w:val="en-US"/>
+        </w:rPr>
+        <w:t>Question #5</w:t>
+      </w:r>
+      <w:r>
+        <w:rPr>
+          <w:sz w:val="24"/>
+          <w:szCs w:val="24"/>
+          <w:lang w:val="en-US"/>
+        </w:rPr>
+        <w:t xml:space="preserve">: </w:t>
+      </w:r>
+      <w:r>
+        <w:rPr>
+          <w:sz w:val="24"/>
+          <w:szCs w:val="24"/>
+          <w:lang w:val="en-US"/>
+        </w:rPr>
+        <w:t>Have you ever bought something because it had "good reviews" or a cheaper price than other online stores? (Please state if you have good or bad experience)</w:t>
+      </w:r>
+      <w:r>
+        <w:rPr>
+          <w:sz w:val="24"/>
+          <w:szCs w:val="24"/>
+          <w:lang w:val="en-US"/>
+        </w:rPr>
+        <w:t>?</w:t>
+      </w:r>
+    </w:p>
+    <w:p>
+      <w:pPr>
+        <w:rPr>
+          <w:sz w:val="24"/>
+          <w:szCs w:val="24"/>
+          <w:lang w:val="en-US"/>
+        </w:rPr>
+      </w:pPr>
+      <w:r>
+        <w:rPr>
+          <w:sz w:val="24"/>
+          <w:szCs w:val="24"/>
+          <w:lang w:val="en-US"/>
+        </w:rPr>
+        <w:t xml:space="preserve">I usually go for a cheaper price first then a “good review”. And mostly my experience </w:t>
+      </w:r>
+      <w:proofErr w:type="gramStart"/>
+      <w:r>
+        <w:rPr>
+          <w:sz w:val="24"/>
+          <w:szCs w:val="24"/>
+          <w:lang w:val="en-US"/>
+        </w:rPr>
+        <w:t>are</w:t>
+      </w:r>
+      <w:proofErr w:type="gramEnd"/>
+      <w:r>
+        <w:rPr>
+          <w:sz w:val="24"/>
+          <w:szCs w:val="24"/>
+          <w:lang w:val="en-US"/>
+        </w:rPr>
+        <w:t xml:space="preserve"> good at the end of the day.</w:t>
+      </w:r>
+    </w:p>
+    <w:p>
+      <w:pPr>
+        <w:rPr>
+          <w:sz w:val="24"/>
+          <w:szCs w:val="24"/>
+          <w:lang w:val="en-US"/>
+        </w:rPr>
+      </w:pPr>
+    </w:p>
+    <w:p>
+      <w:pPr>
+        <w:rPr>
+          <w:sz w:val="24"/>
+          <w:szCs w:val="24"/>
+          <w:lang w:val="en-US"/>
+        </w:rPr>
+      </w:pPr>
+      <w:r>
+        <w:rPr>
+          <w:b/>
+          <w:bCs/>
+          <w:sz w:val="24"/>
+          <w:szCs w:val="24"/>
+          <w:lang w:val="en-US"/>
+        </w:rPr>
+        <w:t>Interviewee#</w:t>
+      </w:r>
+      <w:r>
+        <w:rPr>
+          <w:b/>
+          <w:bCs/>
+          <w:sz w:val="24"/>
+          <w:szCs w:val="24"/>
+          <w:lang w:val="en-US"/>
+        </w:rPr>
+        <w:t>3</w:t>
+      </w:r>
+      <w:r>
+        <w:rPr>
+          <w:sz w:val="24"/>
+          <w:szCs w:val="24"/>
+          <w:lang w:val="en-US"/>
+        </w:rPr>
+        <w:t xml:space="preserve">: </w:t>
+      </w:r>
+      <w:r>
+        <w:rPr>
+          <w:sz w:val="24"/>
+          <w:szCs w:val="24"/>
+          <w:lang w:val="en-US"/>
+        </w:rPr>
+        <w:t>Ira James</w:t>
+      </w:r>
+      <w:r>
+        <w:rPr>
+          <w:sz w:val="24"/>
+          <w:szCs w:val="24"/>
+          <w:lang w:val="en-US"/>
+        </w:rPr>
+        <w:t xml:space="preserve">, </w:t>
+      </w:r>
+      <w:r>
+        <w:rPr>
+          <w:sz w:val="24"/>
+          <w:szCs w:val="24"/>
+          <w:lang w:val="en-US"/>
+        </w:rPr>
+        <w:t>Tech Journalist</w:t>
+      </w:r>
+      <w:r>
+        <w:rPr>
+          <w:sz w:val="24"/>
+          <w:szCs w:val="24"/>
+          <w:lang w:val="en-US"/>
+        </w:rPr>
+        <w:t xml:space="preserve"> and </w:t>
+      </w:r>
+      <w:r>
+        <w:rPr>
+          <w:sz w:val="24"/>
+          <w:szCs w:val="24"/>
+          <w:lang w:val="en-US"/>
+        </w:rPr>
+        <w:t>PC Enthusiast</w:t>
+      </w:r>
+    </w:p>
+    <w:p>
+      <w:pPr>
+        <w:rPr>
+          <w:sz w:val="24"/>
+          <w:szCs w:val="24"/>
+          <w:lang w:val="en-US"/>
+        </w:rPr>
+      </w:pPr>
+      <w:r>
+        <w:rPr>
+          <w:b/>
+          <w:bCs/>
+          <w:noProof/>
+          <w:sz w:val="24"/>
+          <w:szCs w:val="24"/>
+          <w:lang w:val="en-US"/>
+        </w:rPr>
+        <w:lastRenderedPageBreak/>
+        <w:drawing>
+          <wp:inline distT="0" distB="0" distL="0" distR="0" wp14:anchorId="45D640B9" wp14:editId="477DC52F">
+            <wp:extent cx="1363980" cy="1363980"/>
+            <wp:effectExtent l="0" t="0" r="7620" b="7620"/>
+            <wp:docPr id="3" name="Picture 3"/>
+            <wp:cNvGraphicFramePr>
+              <a:graphicFrameLocks xmlns:a="http://schemas.openxmlformats.org/drawingml/2006/main" noChangeAspect="1"/>
+            </wp:cNvGraphicFramePr>
+            <a:graphic xmlns:a="http://schemas.openxmlformats.org/drawingml/2006/main">
+              <a:graphicData uri="http://schemas.openxmlformats.org/drawingml/2006/picture">
+                <pic:pic xmlns:pic="http://schemas.openxmlformats.org/drawingml/2006/picture">
+                  <pic:nvPicPr>
+                    <pic:cNvPr id="0" name="Picture 1"/>
+                    <pic:cNvPicPr>
+                      <a:picLocks noChangeAspect="1" noChangeArrowheads="1"/>
+                    </pic:cNvPicPr>
+                  </pic:nvPicPr>
+                  <pic:blipFill>
+                    <a:blip r:embed="rId14" cstate="print">
+                      <a:extLst>
+                        <a:ext uri="{28A0092B-C50C-407E-A947-70E740481C1C}">
+                          <a14:useLocalDpi xmlns:a14="http://schemas.microsoft.com/office/drawing/2010/main" val="0"/>
+                        </a:ext>
+                      </a:extLst>
+                    </a:blip>
+                    <a:srcRect/>
+                    <a:stretch>
+                      <a:fillRect/>
+                    </a:stretch>
+                  </pic:blipFill>
+                  <pic:spPr bwMode="auto">
+                    <a:xfrm>
+                      <a:off x="0" y="0"/>
+                      <a:ext cx="1363980" cy="1363980"/>
+                    </a:xfrm>
+                    <a:prstGeom prst="rect">
+                      <a:avLst/>
+                    </a:prstGeom>
+                    <a:noFill/>
+                    <a:ln>
+                      <a:noFill/>
+                    </a:ln>
+                  </pic:spPr>
+                </pic:pic>
+              </a:graphicData>
+            </a:graphic>
+          </wp:inline>
+        </w:drawing>
+      </w:r>
+    </w:p>
+    <w:p>
+      <w:pPr>
+        <w:rPr>
+          <w:sz w:val="24"/>
+          <w:szCs w:val="24"/>
+          <w:lang w:val="en-US"/>
+        </w:rPr>
+      </w:pPr>
+      <w:r>
+        <w:rPr>
+          <w:b/>
+          <w:bCs/>
+          <w:sz w:val="24"/>
+          <w:szCs w:val="24"/>
+          <w:lang w:val="en-US"/>
+        </w:rPr>
+        <w:t>Question #1</w:t>
+      </w:r>
+      <w:r>
+        <w:rPr>
+          <w:sz w:val="24"/>
+          <w:szCs w:val="24"/>
+          <w:lang w:val="en-US"/>
+        </w:rPr>
+        <w:t xml:space="preserve">: Do you have an online shopping application saved/downloaded/bookmarked on any of your devices? </w:t>
+      </w:r>
+    </w:p>
+    <w:p>
+      <w:pPr>
+        <w:rPr>
+          <w:sz w:val="24"/>
+          <w:szCs w:val="24"/>
+          <w:lang w:val="en-US"/>
+        </w:rPr>
+      </w:pPr>
+      <w:r>
+        <w:rPr>
+          <w:sz w:val="24"/>
+          <w:szCs w:val="24"/>
+          <w:lang w:val="en-US"/>
+        </w:rPr>
+        <w:t xml:space="preserve">(If yes, please list your favorite online shopping application) (If no, why not?) </w:t>
+      </w:r>
+    </w:p>
+    <w:p>
+      <w:pPr>
+        <w:rPr>
+          <w:sz w:val="24"/>
+          <w:szCs w:val="24"/>
+          <w:lang w:val="en-US"/>
+        </w:rPr>
+      </w:pPr>
+      <w:r>
+        <w:rPr>
+          <w:b/>
+          <w:bCs/>
+          <w:sz w:val="24"/>
+          <w:szCs w:val="24"/>
+          <w:lang w:val="en-US"/>
+        </w:rPr>
+        <w:t>Question #2</w:t>
+      </w:r>
+      <w:r>
+        <w:rPr>
+          <w:sz w:val="24"/>
+          <w:szCs w:val="24"/>
+          <w:lang w:val="en-US"/>
+        </w:rPr>
+        <w:t xml:space="preserve">: </w:t>
+      </w:r>
+      <w:r>
+        <w:rPr>
+          <w:sz w:val="24"/>
+          <w:szCs w:val="24"/>
+          <w:lang w:val="en-US"/>
+        </w:rPr>
+        <w:t>When shopping online do you compare prices based on the item you’re going to buy on different online stores</w:t>
+      </w:r>
+      <w:r>
+        <w:rPr>
+          <w:sz w:val="24"/>
+          <w:szCs w:val="24"/>
+          <w:lang w:val="en-US"/>
+        </w:rPr>
+        <w:t xml:space="preserve">? </w:t>
+      </w:r>
+    </w:p>
+    <w:p>
+      <w:pPr>
+        <w:rPr>
+          <w:sz w:val="24"/>
+          <w:szCs w:val="24"/>
+          <w:lang w:val="en-US"/>
+        </w:rPr>
+      </w:pPr>
+      <w:r>
+        <w:rPr>
+          <w:b/>
+          <w:bCs/>
+          <w:sz w:val="24"/>
+          <w:szCs w:val="24"/>
+          <w:lang w:val="en-US"/>
+        </w:rPr>
+        <w:t>Question #3</w:t>
+      </w:r>
+      <w:r>
+        <w:rPr>
+          <w:sz w:val="24"/>
+          <w:szCs w:val="24"/>
+          <w:lang w:val="en-US"/>
+        </w:rPr>
+        <w:t xml:space="preserve">: </w:t>
+      </w:r>
+      <w:r>
+        <w:rPr>
+          <w:sz w:val="24"/>
+          <w:szCs w:val="24"/>
+          <w:lang w:val="en-US"/>
+        </w:rPr>
+        <w:t>Are you aware of an application that can help you discover the different price alternatives with different stores</w:t>
+      </w:r>
+      <w:r>
+        <w:rPr>
+          <w:sz w:val="24"/>
+          <w:szCs w:val="24"/>
+          <w:lang w:val="en-US"/>
+        </w:rPr>
+        <w:t>?</w:t>
+      </w:r>
+    </w:p>
+    <w:p>
+      <w:pPr>
+        <w:rPr>
+          <w:sz w:val="24"/>
+          <w:szCs w:val="24"/>
+          <w:lang w:val="en-US"/>
+        </w:rPr>
+      </w:pPr>
+      <w:r>
+        <w:rPr>
+          <w:b/>
+          <w:bCs/>
+          <w:sz w:val="24"/>
+          <w:szCs w:val="24"/>
+          <w:lang w:val="en-US"/>
+        </w:rPr>
+        <w:t>Question #4</w:t>
+      </w:r>
+      <w:r>
+        <w:rPr>
+          <w:sz w:val="24"/>
+          <w:szCs w:val="24"/>
+          <w:lang w:val="en-US"/>
+        </w:rPr>
+        <w:t>:</w:t>
+      </w:r>
+      <w:r>
+        <w:t xml:space="preserve"> </w:t>
+      </w:r>
+      <w:r>
+        <w:rPr>
+          <w:sz w:val="24"/>
+          <w:szCs w:val="24"/>
+          <w:lang w:val="en-US"/>
+        </w:rPr>
+        <w:t>Do you base your</w:t>
+      </w:r>
+      <w:r>
+        <w:rPr>
+          <w:sz w:val="24"/>
+          <w:szCs w:val="24"/>
+          <w:lang w:val="en-US"/>
+        </w:rPr>
+        <w:t xml:space="preserve"> </w:t>
+      </w:r>
+      <w:r>
+        <w:rPr>
+          <w:sz w:val="24"/>
+          <w:szCs w:val="24"/>
+          <w:lang w:val="en-US"/>
+        </w:rPr>
+        <w:t>choice with reviews or stars based on the item or shop?</w:t>
+      </w:r>
+    </w:p>
+    <w:p>
+      <w:pPr>
+        <w:rPr>
+          <w:noProof/>
+        </w:rPr>
+      </w:pPr>
+      <w:r>
+        <w:rPr>
+          <w:b/>
+          <w:bCs/>
+          <w:sz w:val="24"/>
+          <w:szCs w:val="24"/>
+          <w:lang w:val="en-US"/>
+        </w:rPr>
+        <w:t>Question #5</w:t>
+      </w:r>
+      <w:r>
+        <w:rPr>
+          <w:sz w:val="24"/>
+          <w:szCs w:val="24"/>
+          <w:lang w:val="en-US"/>
+        </w:rPr>
+        <w:t xml:space="preserve">: </w:t>
+      </w:r>
+      <w:r>
+        <w:rPr>
+          <w:sz w:val="24"/>
+          <w:szCs w:val="24"/>
+          <w:lang w:val="en-US"/>
+        </w:rPr>
+        <w:t>Have you ever bought something because it had "good reviews" or a cheaper price than other online stores? (Please state if you have good or bad experience)</w:t>
+      </w:r>
+      <w:r>
+        <w:rPr>
+          <w:sz w:val="24"/>
+          <w:szCs w:val="24"/>
+          <w:lang w:val="en-US"/>
+        </w:rPr>
+        <w:t>?</w:t>
       </w:r>
       <w:r>
         <w:rPr>
@@ -1235,23 +3084,245 @@
           <w:lang w:val="en-US"/>
         </w:rPr>
         <w:br/>
-        <w:t>Yes</w:t>
-      </w:r>
-      <w:r>
-        <w:rPr>
-          <w:sz w:val="24"/>
-          <w:szCs w:val="24"/>
-          <w:lang w:val="en-US"/>
-        </w:rPr>
-        <w:t>,</w:t>
-      </w:r>
-      <w:r>
-        <w:rPr>
-          <w:sz w:val="24"/>
-          <w:szCs w:val="24"/>
-          <w:lang w:val="en-US"/>
-        </w:rPr>
-        <w:t xml:space="preserve"> I do.</w:t>
+      </w:r>
+    </w:p>
+    <w:p>
+      <w:pPr>
+        <w:rPr>
+          <w:sz w:val="24"/>
+          <w:szCs w:val="24"/>
+          <w:lang w:val="en-US"/>
+        </w:rPr>
+      </w:pPr>
+      <w:r>
+        <w:rPr>
+          <w:noProof/>
+        </w:rPr>
+        <w:drawing>
+          <wp:inline distT="0" distB="0" distL="0" distR="0" wp14:anchorId="1D152903" wp14:editId="0B50390F">
+            <wp:extent cx="1432560" cy="1432560"/>
+            <wp:effectExtent l="0" t="0" r="0" b="0"/>
+            <wp:docPr id="4" name="Picture 4"/>
+            <wp:cNvGraphicFramePr>
+              <a:graphicFrameLocks xmlns:a="http://schemas.openxmlformats.org/drawingml/2006/main" noChangeAspect="1"/>
+            </wp:cNvGraphicFramePr>
+            <a:graphic xmlns:a="http://schemas.openxmlformats.org/drawingml/2006/main">
+              <a:graphicData uri="http://schemas.openxmlformats.org/drawingml/2006/picture">
+                <pic:pic xmlns:pic="http://schemas.openxmlformats.org/drawingml/2006/picture">
+                  <pic:nvPicPr>
+                    <pic:cNvPr id="0" name="Picture 2"/>
+                    <pic:cNvPicPr>
+                      <a:picLocks noChangeAspect="1" noChangeArrowheads="1"/>
+                    </pic:cNvPicPr>
+                  </pic:nvPicPr>
+                  <pic:blipFill rotWithShape="1">
+                    <a:blip r:embed="rId15" cstate="print">
+                      <a:extLst>
+                        <a:ext uri="{28A0092B-C50C-407E-A947-70E740481C1C}">
+                          <a14:useLocalDpi xmlns:a14="http://schemas.microsoft.com/office/drawing/2010/main" val="0"/>
+                        </a:ext>
+                      </a:extLst>
+                    </a:blip>
+                    <a:srcRect l="182" t="1788" r="-182" b="19528"/>
+                    <a:stretch/>
+                  </pic:blipFill>
+                  <pic:spPr bwMode="auto">
+                    <a:xfrm>
+                      <a:off x="0" y="0"/>
+                      <a:ext cx="1432560" cy="1432560"/>
+                    </a:xfrm>
+                    <a:prstGeom prst="rect">
+                      <a:avLst/>
+                    </a:prstGeom>
+                    <a:noFill/>
+                    <a:ln>
+                      <a:noFill/>
+                    </a:ln>
+                    <a:extLst>
+                      <a:ext uri="{53640926-AAD7-44D8-BBD7-CCE9431645EC}">
+                        <a14:shadowObscured xmlns:a14="http://schemas.microsoft.com/office/drawing/2010/main"/>
+                      </a:ext>
+                    </a:extLst>
+                  </pic:spPr>
+                </pic:pic>
+              </a:graphicData>
+            </a:graphic>
+          </wp:inline>
+        </w:drawing>
+      </w:r>
+    </w:p>
+    <w:p>
+      <w:pPr>
+        <w:rPr>
+          <w:sz w:val="24"/>
+          <w:szCs w:val="24"/>
+          <w:lang w:val="en-US"/>
+        </w:rPr>
+      </w:pPr>
+      <w:r>
+        <w:rPr>
+          <w:b/>
+          <w:bCs/>
+          <w:sz w:val="24"/>
+          <w:szCs w:val="24"/>
+          <w:lang w:val="en-US"/>
+        </w:rPr>
+        <w:t>Interviewee#</w:t>
+      </w:r>
+      <w:r>
+        <w:rPr>
+          <w:b/>
+          <w:bCs/>
+          <w:sz w:val="24"/>
+          <w:szCs w:val="24"/>
+          <w:lang w:val="en-US"/>
+        </w:rPr>
+        <w:t>4</w:t>
+      </w:r>
+      <w:r>
+        <w:rPr>
+          <w:sz w:val="24"/>
+          <w:szCs w:val="24"/>
+          <w:lang w:val="en-US"/>
+        </w:rPr>
+        <w:t xml:space="preserve">: </w:t>
+      </w:r>
+      <w:r>
+        <w:rPr>
+          <w:sz w:val="24"/>
+          <w:szCs w:val="24"/>
+          <w:lang w:val="en-US"/>
+        </w:rPr>
+        <w:t>Morrie Carmelo C. Felix</w:t>
+      </w:r>
+      <w:r>
+        <w:rPr>
+          <w:sz w:val="24"/>
+          <w:szCs w:val="24"/>
+          <w:lang w:val="en-US"/>
+        </w:rPr>
+        <w:t>, Tech Online Shopper</w:t>
+      </w:r>
+    </w:p>
+    <w:p>
+      <w:pPr>
+        <w:rPr>
+          <w:sz w:val="24"/>
+          <w:szCs w:val="24"/>
+          <w:lang w:val="en-US"/>
+        </w:rPr>
+      </w:pPr>
+      <w:r>
+        <w:rPr>
+          <w:b/>
+          <w:bCs/>
+          <w:sz w:val="24"/>
+          <w:szCs w:val="24"/>
+          <w:lang w:val="en-US"/>
+        </w:rPr>
+        <w:t>Question #1</w:t>
+      </w:r>
+      <w:r>
+        <w:rPr>
+          <w:sz w:val="24"/>
+          <w:szCs w:val="24"/>
+          <w:lang w:val="en-US"/>
+        </w:rPr>
+        <w:t xml:space="preserve">: Do you have an online shopping application saved/downloaded/bookmarked on any of your devices? </w:t>
+      </w:r>
+    </w:p>
+    <w:p>
+      <w:pPr>
+        <w:rPr>
+          <w:sz w:val="24"/>
+          <w:szCs w:val="24"/>
+          <w:lang w:val="en-US"/>
+        </w:rPr>
+      </w:pPr>
+      <w:r>
+        <w:rPr>
+          <w:sz w:val="24"/>
+          <w:szCs w:val="24"/>
+          <w:lang w:val="en-US"/>
+        </w:rPr>
+        <w:t xml:space="preserve">(If yes, please list your favorite online shopping application) (If no, why not?) </w:t>
+      </w:r>
+    </w:p>
+    <w:p>
+      <w:pPr>
+        <w:rPr>
+          <w:sz w:val="24"/>
+          <w:szCs w:val="24"/>
+          <w:lang w:val="en-US"/>
+        </w:rPr>
+      </w:pPr>
+      <w:r>
+        <w:rPr>
+          <w:sz w:val="24"/>
+          <w:szCs w:val="24"/>
+          <w:lang w:val="en-US"/>
+        </w:rPr>
+        <w:t xml:space="preserve">Yes. </w:t>
+      </w:r>
+      <w:r>
+        <w:rPr>
+          <w:sz w:val="24"/>
+          <w:szCs w:val="24"/>
+          <w:lang w:val="en-US"/>
+        </w:rPr>
+        <w:t>Lazada</w:t>
+      </w:r>
+      <w:r>
+        <w:rPr>
+          <w:sz w:val="24"/>
+          <w:szCs w:val="24"/>
+          <w:lang w:val="en-US"/>
+        </w:rPr>
+        <w:t xml:space="preserve">, </w:t>
+      </w:r>
+      <w:proofErr w:type="spellStart"/>
+      <w:r>
+        <w:rPr>
+          <w:sz w:val="24"/>
+          <w:szCs w:val="24"/>
+          <w:lang w:val="en-US"/>
+        </w:rPr>
+        <w:t>Shopee</w:t>
+      </w:r>
+      <w:proofErr w:type="spellEnd"/>
+      <w:r>
+        <w:rPr>
+          <w:sz w:val="24"/>
+          <w:szCs w:val="24"/>
+          <w:lang w:val="en-US"/>
+        </w:rPr>
+        <w:t xml:space="preserve">, </w:t>
+      </w:r>
+      <w:proofErr w:type="spellStart"/>
+      <w:r>
+        <w:rPr>
+          <w:sz w:val="24"/>
+          <w:szCs w:val="24"/>
+          <w:lang w:val="en-US"/>
+        </w:rPr>
+        <w:t>FoodPanda</w:t>
+      </w:r>
+      <w:proofErr w:type="spellEnd"/>
+      <w:r>
+        <w:rPr>
+          <w:sz w:val="24"/>
+          <w:szCs w:val="24"/>
+          <w:lang w:val="en-US"/>
+        </w:rPr>
+        <w:t xml:space="preserve">, </w:t>
+      </w:r>
+      <w:r>
+        <w:rPr>
+          <w:sz w:val="24"/>
+          <w:szCs w:val="24"/>
+          <w:lang w:val="en-US"/>
+        </w:rPr>
+        <w:t>Grab</w:t>
       </w:r>
     </w:p>
     <w:p>
@@ -1278,16 +3349,183 @@
           <w:szCs w:val="24"/>
           <w:lang w:val="en-US"/>
         </w:rPr>
-        <w:t>: Are you subscribed or notified (in email) for online vouchers to use when shopping online?</w:t>
-      </w:r>
-      <w:r>
-        <w:rPr>
-          <w:sz w:val="24"/>
-          <w:szCs w:val="24"/>
-          <w:lang w:val="en-US"/>
-        </w:rPr>
-        <w:br/>
-        <w:t>No not really.</w:t>
+        <w:t xml:space="preserve">: </w:t>
+      </w:r>
+      <w:r>
+        <w:rPr>
+          <w:sz w:val="24"/>
+          <w:szCs w:val="24"/>
+          <w:lang w:val="en-US"/>
+        </w:rPr>
+        <w:t>When shopping online do you compare prices based on the item you’re going to buy on different online stores</w:t>
+      </w:r>
+      <w:r>
+        <w:rPr>
+          <w:sz w:val="24"/>
+          <w:szCs w:val="24"/>
+          <w:lang w:val="en-US"/>
+        </w:rPr>
+        <w:t xml:space="preserve">? </w:t>
+      </w:r>
+    </w:p>
+    <w:p>
+      <w:pPr>
+        <w:rPr>
+          <w:sz w:val="24"/>
+          <w:szCs w:val="24"/>
+          <w:lang w:val="en-US"/>
+        </w:rPr>
+      </w:pPr>
+      <w:r>
+        <w:rPr>
+          <w:sz w:val="24"/>
+          <w:szCs w:val="24"/>
+          <w:lang w:val="en-US"/>
+        </w:rPr>
+        <w:lastRenderedPageBreak/>
+        <w:t xml:space="preserve">Yes, but no I trust Lazada more than </w:t>
+      </w:r>
+      <w:proofErr w:type="spellStart"/>
+      <w:r>
+        <w:rPr>
+          <w:sz w:val="24"/>
+          <w:szCs w:val="24"/>
+          <w:lang w:val="en-US"/>
+        </w:rPr>
+        <w:t>S</w:t>
+      </w:r>
+      <w:r>
+        <w:rPr>
+          <w:sz w:val="24"/>
+          <w:szCs w:val="24"/>
+          <w:lang w:val="en-US"/>
+        </w:rPr>
+        <w:t>hopee</w:t>
+      </w:r>
+      <w:proofErr w:type="spellEnd"/>
+      <w:r>
+        <w:rPr>
+          <w:sz w:val="24"/>
+          <w:szCs w:val="24"/>
+          <w:lang w:val="en-US"/>
+        </w:rPr>
+        <w:t xml:space="preserve"> for products, if given the chance I would use </w:t>
+      </w:r>
+      <w:r>
+        <w:rPr>
+          <w:sz w:val="24"/>
+          <w:szCs w:val="24"/>
+          <w:lang w:val="en-US"/>
+        </w:rPr>
+        <w:t>A</w:t>
+      </w:r>
+      <w:r>
+        <w:rPr>
+          <w:sz w:val="24"/>
+          <w:szCs w:val="24"/>
+          <w:lang w:val="en-US"/>
+        </w:rPr>
+        <w:t xml:space="preserve">mazon, but it takes a month for it to be delivered. For food </w:t>
+      </w:r>
+      <w:r>
+        <w:rPr>
+          <w:sz w:val="24"/>
+          <w:szCs w:val="24"/>
+          <w:lang w:val="en-US"/>
+        </w:rPr>
+        <w:t>I</w:t>
+      </w:r>
+      <w:r>
+        <w:rPr>
+          <w:sz w:val="24"/>
+          <w:szCs w:val="24"/>
+          <w:lang w:val="en-US"/>
+        </w:rPr>
+        <w:t xml:space="preserve"> compare from </w:t>
+      </w:r>
+      <w:proofErr w:type="spellStart"/>
+      <w:r>
+        <w:rPr>
+          <w:sz w:val="24"/>
+          <w:szCs w:val="24"/>
+          <w:lang w:val="en-US"/>
+        </w:rPr>
+        <w:t>F</w:t>
+      </w:r>
+      <w:r>
+        <w:rPr>
+          <w:sz w:val="24"/>
+          <w:szCs w:val="24"/>
+          <w:lang w:val="en-US"/>
+        </w:rPr>
+        <w:t>ood</w:t>
+      </w:r>
+      <w:r>
+        <w:rPr>
+          <w:sz w:val="24"/>
+          <w:szCs w:val="24"/>
+          <w:lang w:val="en-US"/>
+        </w:rPr>
+        <w:t>P</w:t>
+      </w:r>
+      <w:r>
+        <w:rPr>
+          <w:sz w:val="24"/>
+          <w:szCs w:val="24"/>
+          <w:lang w:val="en-US"/>
+        </w:rPr>
+        <w:t>anda</w:t>
+      </w:r>
+      <w:proofErr w:type="spellEnd"/>
+      <w:r>
+        <w:rPr>
+          <w:sz w:val="24"/>
+          <w:szCs w:val="24"/>
+          <w:lang w:val="en-US"/>
+        </w:rPr>
+        <w:t xml:space="preserve"> and </w:t>
+      </w:r>
+      <w:proofErr w:type="spellStart"/>
+      <w:r>
+        <w:rPr>
+          <w:sz w:val="24"/>
+          <w:szCs w:val="24"/>
+          <w:lang w:val="en-US"/>
+        </w:rPr>
+        <w:t>G</w:t>
+      </w:r>
+      <w:r>
+        <w:rPr>
+          <w:sz w:val="24"/>
+          <w:szCs w:val="24"/>
+          <w:lang w:val="en-US"/>
+        </w:rPr>
+        <w:t>rab</w:t>
+      </w:r>
+      <w:r>
+        <w:rPr>
+          <w:sz w:val="24"/>
+          <w:szCs w:val="24"/>
+          <w:lang w:val="en-US"/>
+        </w:rPr>
+        <w:t>F</w:t>
+      </w:r>
+      <w:r>
+        <w:rPr>
+          <w:sz w:val="24"/>
+          <w:szCs w:val="24"/>
+          <w:lang w:val="en-US"/>
+        </w:rPr>
+        <w:t>ood</w:t>
+      </w:r>
+      <w:proofErr w:type="spellEnd"/>
+      <w:r>
+        <w:rPr>
+          <w:sz w:val="24"/>
+          <w:szCs w:val="24"/>
+          <w:lang w:val="en-US"/>
+        </w:rPr>
+        <w:t xml:space="preserve"> from time to time.</w:t>
       </w:r>
     </w:p>
     <w:p>
@@ -1314,31 +3552,40 @@
           <w:szCs w:val="24"/>
           <w:lang w:val="en-US"/>
         </w:rPr>
-        <w:t xml:space="preserve">: Do you feel comfortable with ordering items online? </w:t>
-      </w:r>
-      <w:r>
-        <w:rPr>
-          <w:sz w:val="24"/>
-          <w:szCs w:val="24"/>
-          <w:lang w:val="en-US"/>
-        </w:rPr>
-        <w:br/>
-      </w:r>
-      <w:r>
-        <w:rPr>
-          <w:sz w:val="24"/>
-          <w:szCs w:val="24"/>
-          <w:lang w:val="en-US"/>
-        </w:rPr>
-        <w:t>Of course,</w:t>
-      </w:r>
-      <w:r>
-        <w:rPr>
-          <w:sz w:val="24"/>
-          <w:szCs w:val="24"/>
-          <w:lang w:val="en-US"/>
-        </w:rPr>
-        <w:t xml:space="preserve"> I’m comfortable. It’s really now </w:t>
+        <w:t xml:space="preserve">: </w:t>
+      </w:r>
+      <w:r>
+        <w:rPr>
+          <w:sz w:val="24"/>
+          <w:szCs w:val="24"/>
+          <w:lang w:val="en-US"/>
+        </w:rPr>
+        <w:t>Are you aware of an application that can help you discover the different price alternatives with different stores</w:t>
+      </w:r>
+      <w:r>
+        <w:rPr>
+          <w:sz w:val="24"/>
+          <w:szCs w:val="24"/>
+          <w:lang w:val="en-US"/>
+        </w:rPr>
+        <w:t>?</w:t>
+      </w:r>
+    </w:p>
+    <w:p>
+      <w:pPr>
+        <w:rPr>
+          <w:sz w:val="24"/>
+          <w:szCs w:val="24"/>
+          <w:lang w:val="en-US"/>
+        </w:rPr>
+      </w:pPr>
+      <w:r>
+        <w:rPr>
+          <w:sz w:val="24"/>
+          <w:szCs w:val="24"/>
+          <w:lang w:val="en-US"/>
+        </w:rPr>
+        <w:t xml:space="preserve">HONEY just cause of podcasts I listen to and they recommend </w:t>
       </w:r>
       <w:proofErr w:type="gramStart"/>
       <w:r>
@@ -1347,7 +3594,7 @@
           <w:szCs w:val="24"/>
           <w:lang w:val="en-US"/>
         </w:rPr>
-        <w:t>a</w:t>
+        <w:t>it</w:t>
       </w:r>
       <w:proofErr w:type="gramEnd"/>
       <w:r>
@@ -1356,6 +3603,62 @@
           <w:szCs w:val="24"/>
           <w:lang w:val="en-US"/>
         </w:rPr>
+        <w:t xml:space="preserve"> but I don’t know if it works for Lazada or </w:t>
+      </w:r>
+      <w:proofErr w:type="spellStart"/>
+      <w:r>
+        <w:rPr>
+          <w:sz w:val="24"/>
+          <w:szCs w:val="24"/>
+          <w:lang w:val="en-US"/>
+        </w:rPr>
+        <w:t>S</w:t>
+      </w:r>
+      <w:r>
+        <w:rPr>
+          <w:sz w:val="24"/>
+          <w:szCs w:val="24"/>
+          <w:lang w:val="en-US"/>
+        </w:rPr>
+        <w:t>hopee</w:t>
+      </w:r>
+      <w:proofErr w:type="spellEnd"/>
+      <w:r>
+        <w:rPr>
+          <w:sz w:val="24"/>
+          <w:szCs w:val="24"/>
+          <w:lang w:val="en-US"/>
+        </w:rPr>
+        <w:t>.</w:t>
+      </w:r>
+    </w:p>
+    <w:p>
+      <w:pPr>
+        <w:rPr>
+          <w:sz w:val="24"/>
+          <w:szCs w:val="24"/>
+          <w:lang w:val="en-US"/>
+        </w:rPr>
+      </w:pPr>
+      <w:r>
+        <w:rPr>
+          <w:b/>
+          <w:bCs/>
+          <w:sz w:val="24"/>
+          <w:szCs w:val="24"/>
+          <w:lang w:val="en-US"/>
+        </w:rPr>
+        <w:t>Question #4</w:t>
+      </w:r>
+      <w:r>
+        <w:rPr>
+          <w:sz w:val="24"/>
+          <w:szCs w:val="24"/>
+          <w:lang w:val="en-US"/>
+        </w:rPr>
+        <w:t>:</w:t>
+      </w:r>
+      <w:r>
         <w:t xml:space="preserve"> </w:t>
       </w:r>
       <w:r>
@@ -1364,66 +3667,40 @@
           <w:szCs w:val="24"/>
           <w:lang w:val="en-US"/>
         </w:rPr>
-        <w:t>everyday</w:t>
-      </w:r>
-      <w:r>
-        <w:rPr>
-          <w:sz w:val="24"/>
-          <w:szCs w:val="24"/>
-          <w:lang w:val="en-US"/>
-        </w:rPr>
-        <w:t xml:space="preserve"> life people generally order stuff online. It’s now part of our life.</w:t>
-      </w:r>
-    </w:p>
-    <w:p>
-      <w:pPr>
-        <w:rPr>
-          <w:sz w:val="24"/>
-          <w:szCs w:val="24"/>
-          <w:lang w:val="en-US"/>
-        </w:rPr>
-      </w:pPr>
-      <w:r>
-        <w:rPr>
-          <w:b/>
-          <w:bCs/>
-          <w:sz w:val="24"/>
-          <w:szCs w:val="24"/>
-          <w:lang w:val="en-US"/>
-        </w:rPr>
-        <w:t>Question #4</w:t>
-      </w:r>
-      <w:r>
-        <w:rPr>
-          <w:sz w:val="24"/>
-          <w:szCs w:val="24"/>
-          <w:lang w:val="en-US"/>
-        </w:rPr>
-        <w:t xml:space="preserve">: Are you satisfied with your previous online purchases? </w:t>
-      </w:r>
-      <w:r>
-        <w:rPr>
-          <w:sz w:val="24"/>
-          <w:szCs w:val="24"/>
-          <w:lang w:val="en-US"/>
-        </w:rPr>
-        <w:br/>
-      </w:r>
-      <w:r>
-        <w:rPr>
-          <w:sz w:val="24"/>
-          <w:szCs w:val="24"/>
-          <w:lang w:val="en-US"/>
-        </w:rPr>
-        <w:t>Yes,</w:t>
-      </w:r>
-      <w:r>
-        <w:rPr>
-          <w:sz w:val="24"/>
-          <w:szCs w:val="24"/>
-          <w:lang w:val="en-US"/>
-        </w:rPr>
-        <w:t xml:space="preserve"> I’m satisfied with the previous I made online.</w:t>
+        <w:t>Do you base your</w:t>
+      </w:r>
+      <w:r>
+        <w:rPr>
+          <w:sz w:val="24"/>
+          <w:szCs w:val="24"/>
+          <w:lang w:val="en-US"/>
+        </w:rPr>
+        <w:t xml:space="preserve"> </w:t>
+      </w:r>
+      <w:r>
+        <w:rPr>
+          <w:sz w:val="24"/>
+          <w:szCs w:val="24"/>
+          <w:lang w:val="en-US"/>
+        </w:rPr>
+        <w:t>choice with reviews or stars based on the item or shop?</w:t>
+      </w:r>
+    </w:p>
+    <w:p>
+      <w:pPr>
+        <w:rPr>
+          <w:sz w:val="24"/>
+          <w:szCs w:val="24"/>
+          <w:lang w:val="en-US"/>
+        </w:rPr>
+      </w:pPr>
+      <w:r>
+        <w:rPr>
+          <w:sz w:val="24"/>
+          <w:szCs w:val="24"/>
+          <w:lang w:val="en-US"/>
+        </w:rPr>
+        <w:t>No, sometimes it’s a forged review, but I mostly buy gadgets so if it breaks it could’ve been my fault.</w:t>
       </w:r>
     </w:p>
     <w:p>
@@ -1450,17 +3727,67 @@
           <w:szCs w:val="24"/>
           <w:lang w:val="en-US"/>
         </w:rPr>
-        <w:t xml:space="preserve">: What things would you want to improve when ordering online? </w:t>
-      </w:r>
-      <w:r>
-        <w:rPr>
-          <w:sz w:val="24"/>
-          <w:szCs w:val="24"/>
-          <w:lang w:val="en-US"/>
-        </w:rPr>
-        <w:br/>
-        <w:t>Only one thing I want to see improve is have better security of your package or a dedicated area for your package to be picked up secured by you.</w:t>
-      </w:r>
+        <w:t xml:space="preserve">: </w:t>
+      </w:r>
+      <w:r>
+        <w:rPr>
+          <w:sz w:val="24"/>
+          <w:szCs w:val="24"/>
+          <w:lang w:val="en-US"/>
+        </w:rPr>
+        <w:t>Have you ever bought something because it had "good reviews" or a cheaper price than other online stores? (Please state if you have good or bad experience)</w:t>
+      </w:r>
+      <w:r>
+        <w:rPr>
+          <w:sz w:val="24"/>
+          <w:szCs w:val="24"/>
+          <w:lang w:val="en-US"/>
+        </w:rPr>
+        <w:t>?</w:t>
+      </w:r>
+    </w:p>
+    <w:p>
+      <w:pPr>
+        <w:rPr>
+          <w:sz w:val="24"/>
+          <w:szCs w:val="24"/>
+          <w:lang w:val="en-US"/>
+        </w:rPr>
+      </w:pPr>
+      <w:r>
+        <w:rPr>
+          <w:sz w:val="24"/>
+          <w:szCs w:val="24"/>
+          <w:lang w:val="en-US"/>
+        </w:rPr>
+        <w:t xml:space="preserve">Yes, it was a bad experience, and from that exp I didn’t buy those anymore it was cheap and had good reviews, but it was to say the least </w:t>
+      </w:r>
+      <w:r>
+        <w:rPr>
+          <w:sz w:val="24"/>
+          <w:szCs w:val="24"/>
+          <w:lang w:val="en-US"/>
+        </w:rPr>
+        <w:t>terrible</w:t>
+      </w:r>
+      <w:r>
+        <w:rPr>
+          <w:sz w:val="24"/>
+          <w:szCs w:val="24"/>
+          <w:lang w:val="en-US"/>
+        </w:rPr>
+        <w:t>.</w:t>
+      </w:r>
+    </w:p>
+    <w:bookmarkEnd w:id="1"/>
+    <w:p>
+      <w:pPr>
+        <w:rPr>
+          <w:sz w:val="24"/>
+          <w:szCs w:val="24"/>
+          <w:lang w:val="en-US"/>
+        </w:rPr>
+      </w:pPr>
     </w:p>
     <w:p>
       <w:pPr>
@@ -1519,7 +3846,23 @@
           <w:szCs w:val="24"/>
           <w:lang w:val="en-US"/>
         </w:rPr>
-        <w:t>Buyers need a quick way to communicate with the online shops.</w:t>
+        <w:t xml:space="preserve">Buyers </w:t>
+      </w:r>
+      <w:r>
+        <w:rPr>
+          <w:sz w:val="24"/>
+          <w:szCs w:val="24"/>
+          <w:lang w:val="en-US"/>
+        </w:rPr>
+        <w:t xml:space="preserve">suggests </w:t>
+      </w:r>
+      <w:r>
+        <w:rPr>
+          <w:sz w:val="24"/>
+          <w:szCs w:val="24"/>
+          <w:lang w:val="en-US"/>
+        </w:rPr>
+        <w:t>a quick way to communicate with the online shops.</w:t>
       </w:r>
     </w:p>
     <w:p>
@@ -1549,6 +3892,36 @@
           <w:lang w:val="en-US"/>
         </w:rPr>
       </w:pPr>
+      <w:r>
+        <w:rPr>
+          <w:sz w:val="24"/>
+          <w:szCs w:val="24"/>
+          <w:lang w:val="en-US"/>
+        </w:rPr>
+        <w:t xml:space="preserve">Buyers suggests an application that will be easy to compare prices </w:t>
+      </w:r>
+    </w:p>
+    <w:p>
+      <w:pPr>
+        <w:pStyle w:val="ListParagraph"/>
+        <w:numPr>
+          <w:ilvl w:val="0"/>
+          <w:numId w:val="1"/>
+        </w:numPr>
+        <w:rPr>
+          <w:sz w:val="24"/>
+          <w:szCs w:val="24"/>
+          <w:lang w:val="en-US"/>
+        </w:rPr>
+      </w:pPr>
+      <w:r>
+        <w:rPr>
+          <w:sz w:val="24"/>
+          <w:szCs w:val="24"/>
+          <w:lang w:val="en-US"/>
+        </w:rPr>
+        <w:t>Buyers suggests an application that will be easy to compare the online stores ratings</w:t>
+      </w:r>
     </w:p>
     <w:p>
       <w:pPr>

</xml_diff>

<commit_message>
update need finding asssignment documentation review stuffs if needed
</commit_message>
<xml_diff>
--- a/needfinding assignment - pedro teodoro.docx
+++ b/needfinding assignment - pedro teodoro.docx
@@ -837,89 +837,8 @@
     </w:p>
     <w:p>
       <w:pPr>
-        <w:ind w:firstLine="720"/>
-        <w:rPr>
-          <w:sz w:val="28"/>
-          <w:szCs w:val="28"/>
-          <w:lang w:val="en-US"/>
-        </w:rPr>
-      </w:pPr>
-      <w:r>
-        <w:rPr>
-          <w:b/>
-          <w:bCs/>
-          <w:sz w:val="28"/>
-          <w:szCs w:val="28"/>
-          <w:lang w:val="en-US"/>
-        </w:rPr>
-        <w:t>Problem</w:t>
-      </w:r>
-      <w:r>
-        <w:rPr>
-          <w:sz w:val="28"/>
-          <w:szCs w:val="28"/>
-          <w:lang w:val="en-US"/>
-        </w:rPr>
-        <w:t xml:space="preserve">: The items in the online shops are the same. </w:t>
-      </w:r>
-    </w:p>
-    <w:p>
-      <w:pPr>
-        <w:ind w:firstLine="720"/>
-        <w:rPr>
-          <w:sz w:val="28"/>
-          <w:szCs w:val="28"/>
-          <w:lang w:val="en-US"/>
-        </w:rPr>
-      </w:pPr>
-      <w:r>
-        <w:rPr>
-          <w:b/>
-          <w:bCs/>
-          <w:sz w:val="28"/>
-          <w:szCs w:val="28"/>
-          <w:lang w:val="en-US"/>
-        </w:rPr>
-        <w:t>Need</w:t>
-      </w:r>
-      <w:r>
-        <w:rPr>
-          <w:sz w:val="28"/>
-          <w:szCs w:val="28"/>
-          <w:lang w:val="en-US"/>
-        </w:rPr>
-        <w:t xml:space="preserve">:  </w:t>
-      </w:r>
-      <w:r>
-        <w:rPr>
-          <w:sz w:val="28"/>
-          <w:szCs w:val="28"/>
-          <w:lang w:val="en-US"/>
-        </w:rPr>
-        <w:t xml:space="preserve">The online shops should show the proper product picture and not use stock pictures they show online. </w:t>
-      </w:r>
-      <w:r>
-        <w:rPr>
-          <w:sz w:val="28"/>
-          <w:szCs w:val="28"/>
-          <w:lang w:val="en-US"/>
-        </w:rPr>
-        <w:t>Wish is an example of a website that has different online sellers. There are variety of products that have different names or brands that share the same picture of a sample product.</w:t>
-      </w:r>
-      <w:r>
-        <w:rPr>
-          <w:sz w:val="28"/>
-          <w:szCs w:val="28"/>
-          <w:lang w:val="en-US"/>
-        </w:rPr>
-        <w:t xml:space="preserve"> </w:t>
-      </w:r>
-    </w:p>
-    <w:p>
-      <w:pPr>
-        <w:rPr>
-          <w:sz w:val="28"/>
-          <w:szCs w:val="28"/>
+        <w:rPr>
+          <w:color w:val="767171" w:themeColor="background2" w:themeShade="80"/>
           <w:lang w:val="en-US"/>
         </w:rPr>
       </w:pPr>
@@ -930,7 +849,7 @@
           <w:szCs w:val="24"/>
         </w:rPr>
         <w:drawing>
-          <wp:inline distT="0" distB="0" distL="0" distR="0" wp14:anchorId="018C698C" wp14:editId="1CF57536">
+          <wp:inline distT="0" distB="0" distL="0" distR="0" wp14:anchorId="54663825" wp14:editId="7084CA64">
             <wp:extent cx="4998720" cy="2767988"/>
             <wp:effectExtent l="0" t="0" r="0" b="0"/>
             <wp:docPr id="10" name="Picture 10"/>
@@ -978,23 +897,120 @@
           <w:color w:val="767171" w:themeColor="background2" w:themeShade="80"/>
           <w:lang w:val="en-US"/>
         </w:rPr>
+        <w:t xml:space="preserve">Figure </w:t>
+      </w:r>
+      <w:r>
+        <w:rPr>
+          <w:color w:val="767171" w:themeColor="background2" w:themeShade="80"/>
+          <w:lang w:val="en-US"/>
+        </w:rPr>
+        <w:t>4</w:t>
+      </w:r>
+      <w:r>
+        <w:rPr>
+          <w:color w:val="767171" w:themeColor="background2" w:themeShade="80"/>
+          <w:lang w:val="en-US"/>
+        </w:rPr>
+        <w:t xml:space="preserve"> – The Lazada website with the same product example but from different stores.</w:t>
+      </w:r>
+    </w:p>
+    <w:p>
+      <w:pPr>
+        <w:ind w:firstLine="720"/>
+        <w:rPr>
+          <w:sz w:val="28"/>
+          <w:szCs w:val="28"/>
+          <w:lang w:val="en-US"/>
+        </w:rPr>
+      </w:pPr>
+      <w:r>
+        <w:rPr>
+          <w:b/>
+          <w:bCs/>
+          <w:sz w:val="28"/>
+          <w:szCs w:val="28"/>
+          <w:lang w:val="en-US"/>
+        </w:rPr>
+        <w:t>Problem</w:t>
+      </w:r>
+      <w:r>
+        <w:rPr>
+          <w:sz w:val="28"/>
+          <w:szCs w:val="28"/>
+          <w:lang w:val="en-US"/>
+        </w:rPr>
+        <w:t xml:space="preserve">: The items in the online shops are the same. </w:t>
+      </w:r>
+    </w:p>
+    <w:p>
+      <w:pPr>
+        <w:ind w:firstLine="720"/>
+        <w:rPr>
+          <w:sz w:val="28"/>
+          <w:szCs w:val="28"/>
+          <w:lang w:val="en-US"/>
+        </w:rPr>
+      </w:pPr>
+      <w:r>
+        <w:rPr>
+          <w:b/>
+          <w:bCs/>
+          <w:sz w:val="28"/>
+          <w:szCs w:val="28"/>
+          <w:lang w:val="en-US"/>
+        </w:rPr>
+        <w:t>Need</w:t>
+      </w:r>
+      <w:r>
+        <w:rPr>
+          <w:sz w:val="28"/>
+          <w:szCs w:val="28"/>
+          <w:lang w:val="en-US"/>
+        </w:rPr>
+        <w:t xml:space="preserve">:  </w:t>
+      </w:r>
+      <w:r>
+        <w:rPr>
+          <w:sz w:val="28"/>
+          <w:szCs w:val="28"/>
+          <w:lang w:val="en-US"/>
+        </w:rPr>
+        <w:t xml:space="preserve">The online shops should show the proper product picture and not use stock pictures they show online. </w:t>
+      </w:r>
+      <w:r>
+        <w:rPr>
+          <w:sz w:val="28"/>
+          <w:szCs w:val="28"/>
+          <w:lang w:val="en-US"/>
+        </w:rPr>
+        <w:t xml:space="preserve">Wish is an example of a website that has </w:t>
+      </w:r>
+      <w:r>
+        <w:rPr>
+          <w:sz w:val="28"/>
+          <w:szCs w:val="28"/>
+          <w:lang w:val="en-US"/>
+        </w:rPr>
         <w:lastRenderedPageBreak/>
-        <w:t xml:space="preserve">Figure </w:t>
-      </w:r>
-      <w:r>
-        <w:rPr>
-          <w:color w:val="767171" w:themeColor="background2" w:themeShade="80"/>
-          <w:lang w:val="en-US"/>
-        </w:rPr>
-        <w:t>4</w:t>
-      </w:r>
-      <w:r>
-        <w:rPr>
-          <w:color w:val="767171" w:themeColor="background2" w:themeShade="80"/>
-          <w:lang w:val="en-US"/>
-        </w:rPr>
-        <w:t xml:space="preserve"> – The Lazada website with the same product example but from different stores.</w:t>
-      </w:r>
+        <w:t>different online sellers. There are variety of products that have different names or brands that share the same picture of a sample product.</w:t>
+      </w:r>
+      <w:r>
+        <w:rPr>
+          <w:sz w:val="28"/>
+          <w:szCs w:val="28"/>
+          <w:lang w:val="en-US"/>
+        </w:rPr>
+        <w:t xml:space="preserve"> </w:t>
+      </w:r>
+    </w:p>
+    <w:p>
+      <w:pPr>
+        <w:rPr>
+          <w:sz w:val="28"/>
+          <w:szCs w:val="28"/>
+          <w:lang w:val="en-US"/>
+        </w:rPr>
+      </w:pPr>
     </w:p>
     <w:p>
       <w:pPr>
@@ -1186,7 +1202,17 @@
           <w:szCs w:val="28"/>
           <w:lang w:val="en-US"/>
         </w:rPr>
-        <w:t>:  The online shop should have an authenticator that will show that it’s a legit buyer, and not have forged or copy paste reviews that is obviously made from bots.</w:t>
+        <w:t>:  Th</w:t>
+      </w:r>
+      <w:bookmarkStart w:id="0" w:name="_GoBack"/>
+      <w:bookmarkEnd w:id="0"/>
+      <w:r>
+        <w:rPr>
+          <w:sz w:val="28"/>
+          <w:szCs w:val="28"/>
+          <w:lang w:val="en-US"/>
+        </w:rPr>
+        <w:t>e online shop should have an authenticator that will show that it’s a legit buyer, and not have forged or copy paste reviews that is obviously made from bots.</w:t>
       </w:r>
     </w:p>
     <w:p>
@@ -1233,6 +1259,7 @@
           <w:szCs w:val="28"/>
           <w:lang w:val="en-US"/>
         </w:rPr>
+        <w:lastRenderedPageBreak/>
         <w:t xml:space="preserve">For our interview we asked </w:t>
       </w:r>
       <w:r>
@@ -1305,7 +1332,6 @@
           <w:szCs w:val="28"/>
           <w:lang w:val="en-US"/>
         </w:rPr>
-        <w:lastRenderedPageBreak/>
         <w:t>Question #1</w:t>
       </w:r>
       <w:r>
@@ -1522,7 +1548,7 @@
           <w:lang w:val="en-US"/>
         </w:rPr>
       </w:pPr>
-      <w:bookmarkStart w:id="0" w:name="_Hlk16428107"/>
+      <w:bookmarkStart w:id="1" w:name="_Hlk16428107"/>
       <w:r>
         <w:rPr>
           <w:b/>
@@ -1765,6 +1791,7 @@
           <w:szCs w:val="28"/>
           <w:lang w:val="en-US"/>
         </w:rPr>
+        <w:lastRenderedPageBreak/>
         <w:t>Question #3</w:t>
       </w:r>
       <w:r>
@@ -1809,7 +1836,6 @@
           <w:szCs w:val="28"/>
           <w:lang w:val="en-US"/>
         </w:rPr>
-        <w:lastRenderedPageBreak/>
         <w:t>Question #4</w:t>
       </w:r>
       <w:r>
@@ -2160,6 +2186,7 @@
           <w:szCs w:val="28"/>
           <w:lang w:val="en-US"/>
         </w:rPr>
+        <w:lastRenderedPageBreak/>
         <w:t>Question #3</w:t>
       </w:r>
       <w:r>
@@ -2204,7 +2231,6 @@
           <w:szCs w:val="28"/>
           <w:lang w:val="en-US"/>
         </w:rPr>
-        <w:lastRenderedPageBreak/>
         <w:t>Question #4</w:t>
       </w:r>
       <w:r>
@@ -2587,6 +2613,7 @@
           <w:szCs w:val="28"/>
           <w:lang w:val="en-US"/>
         </w:rPr>
+        <w:lastRenderedPageBreak/>
         <w:t>Question #5</w:t>
       </w:r>
       <w:r>
@@ -2620,7 +2647,6 @@
           <w:sz w:val="24"/>
           <w:szCs w:val="24"/>
         </w:rPr>
-        <w:lastRenderedPageBreak/>
         <w:drawing>
           <wp:inline distT="0" distB="0" distL="0" distR="0" wp14:anchorId="1D152903" wp14:editId="0B50390F">
             <wp:extent cx="1432560" cy="1432560"/>
@@ -3051,6 +3077,7 @@
           <w:szCs w:val="28"/>
           <w:lang w:val="en-US"/>
         </w:rPr>
+        <w:lastRenderedPageBreak/>
         <w:t>Question #5</w:t>
       </w:r>
       <w:r>
@@ -3079,7 +3106,7 @@
         <w:t>Yes, it was a bad experience, and from that exp I didn’t buy those anymore it was cheap and had good reviews, but it was to say the least terrible.</w:t>
       </w:r>
     </w:p>
-    <w:bookmarkEnd w:id="0"/>
+    <w:bookmarkEnd w:id="1"/>
     <w:p>
       <w:pPr>
         <w:rPr>
@@ -3246,15 +3273,7 @@
           <w:szCs w:val="28"/>
           <w:lang w:val="en-US"/>
         </w:rPr>
-        <w:t>shipping fee</w:t>
-      </w:r>
-      <w:r>
-        <w:rPr>
-          <w:sz w:val="28"/>
-          <w:szCs w:val="28"/>
-          <w:lang w:val="en-US"/>
-        </w:rPr>
-        <w:t>.</w:t>
+        <w:t>shipping fee.</w:t>
       </w:r>
     </w:p>
     <w:p>
@@ -3276,23 +3295,7 @@
           <w:szCs w:val="28"/>
           <w:lang w:val="en-US"/>
         </w:rPr>
-        <w:t xml:space="preserve">Since we questioned the interviewees if they knew any application that can help them check the price difference from other </w:t>
-      </w:r>
-      <w:r>
-        <w:rPr>
-          <w:sz w:val="28"/>
-          <w:szCs w:val="28"/>
-          <w:lang w:val="en-US"/>
-        </w:rPr>
-        <w:t>online shops, they also would like to include the different shipping fee costs</w:t>
-      </w:r>
-      <w:r>
-        <w:rPr>
-          <w:sz w:val="28"/>
-          <w:szCs w:val="28"/>
-          <w:lang w:val="en-US"/>
-        </w:rPr>
-        <w:t>.</w:t>
+        <w:t>Since we questioned the interviewees if they knew any application that can help them check the price difference from other online shops, they also would like to include the different shipping fee costs.</w:t>
       </w:r>
       <w:r>
         <w:rPr>
@@ -3474,6 +3477,7 @@
           <w:szCs w:val="28"/>
           <w:lang w:val="en-US"/>
         </w:rPr>
+        <w:lastRenderedPageBreak/>
         <w:t>The buyer needs open multiple application and search one by one for the specific item they must order.</w:t>
       </w:r>
     </w:p>
@@ -3518,17 +3522,7 @@
           <w:szCs w:val="28"/>
           <w:lang w:val="en-US"/>
         </w:rPr>
-        <w:t>The buyer then che</w:t>
-      </w:r>
-      <w:bookmarkStart w:id="1" w:name="_GoBack"/>
-      <w:bookmarkEnd w:id="1"/>
-      <w:r>
-        <w:rPr>
-          <w:sz w:val="28"/>
-          <w:szCs w:val="28"/>
-          <w:lang w:val="en-US"/>
-        </w:rPr>
-        <w:t>cks out other online shops and repeat the same steps.</w:t>
+        <w:t>The buyer then checks out other online shops and repeat the same steps.</w:t>
       </w:r>
     </w:p>
     <w:p>
@@ -3550,7 +3544,6 @@
           <w:szCs w:val="28"/>
           <w:lang w:val="en-US"/>
         </w:rPr>
-        <w:lastRenderedPageBreak/>
         <w:t>Only when they completed the online shops their trying to compare then they will decide where they will buy.</w:t>
       </w:r>
     </w:p>
@@ -4504,6 +4497,7 @@
   <w:style w:type="character" w:default="1" w:styleId="DefaultParagraphFont">
     <w:name w:val="Default Paragraph Font"/>
     <w:uiPriority w:val="1"/>
+    <w:semiHidden/>
     <w:unhideWhenUsed/>
   </w:style>
   <w:style w:type="table" w:default="1" w:styleId="TableNormal">

</xml_diff>

<commit_message>
edited: put in conclusions and made minor changes and clarifications on observations and interviews section on needfinding assignment doc
</commit_message>
<xml_diff>
--- a/needfinding assignment - pedro teodoro.docx
+++ b/needfinding assignment - pedro teodoro.docx
@@ -1005,15 +1005,6 @@
     </w:p>
     <w:p>
       <w:pPr>
-        <w:rPr>
-          <w:sz w:val="28"/>
-          <w:szCs w:val="28"/>
-          <w:lang w:val="en-US"/>
-        </w:rPr>
-      </w:pPr>
-    </w:p>
-    <w:p>
-      <w:pPr>
         <w:ind w:firstLine="720"/>
         <w:rPr>
           <w:sz w:val="28"/>
@@ -1021,52 +1012,6 @@
           <w:lang w:val="en-US"/>
         </w:rPr>
       </w:pPr>
-      <w:r>
-        <w:rPr>
-          <w:b/>
-          <w:bCs/>
-          <w:sz w:val="28"/>
-          <w:szCs w:val="28"/>
-          <w:lang w:val="en-US"/>
-        </w:rPr>
-        <w:t>Problem</w:t>
-      </w:r>
-      <w:r>
-        <w:rPr>
-          <w:sz w:val="28"/>
-          <w:szCs w:val="28"/>
-          <w:lang w:val="en-US"/>
-        </w:rPr>
-        <w:t xml:space="preserve">: The items in the online shops are the same. </w:t>
-      </w:r>
-    </w:p>
-    <w:p>
-      <w:pPr>
-        <w:ind w:firstLine="720"/>
-        <w:rPr>
-          <w:sz w:val="28"/>
-          <w:szCs w:val="28"/>
-          <w:lang w:val="en-US"/>
-        </w:rPr>
-      </w:pPr>
-      <w:r>
-        <w:rPr>
-          <w:b/>
-          <w:bCs/>
-          <w:sz w:val="28"/>
-          <w:szCs w:val="28"/>
-          <w:lang w:val="en-US"/>
-        </w:rPr>
-        <w:t>Need</w:t>
-      </w:r>
-      <w:r>
-        <w:rPr>
-          <w:sz w:val="28"/>
-          <w:szCs w:val="28"/>
-          <w:lang w:val="en-US"/>
-        </w:rPr>
-        <w:t xml:space="preserve">:  </w:t>
-      </w:r>
     </w:p>
     <w:p>
       <w:pPr>
@@ -1202,17 +1147,55 @@
           <w:szCs w:val="28"/>
           <w:lang w:val="en-US"/>
         </w:rPr>
-        <w:t>:  Th</w:t>
-      </w:r>
-      <w:bookmarkStart w:id="0" w:name="_GoBack"/>
-      <w:bookmarkEnd w:id="0"/>
-      <w:r>
-        <w:rPr>
-          <w:sz w:val="28"/>
-          <w:szCs w:val="28"/>
-          <w:lang w:val="en-US"/>
-        </w:rPr>
-        <w:t>e online shop should have an authenticator that will show that it’s a legit buyer, and not have forged or copy paste reviews that is obviously made from bots.</w:t>
+        <w:t>:  The online shop should have authentica</w:t>
+      </w:r>
+      <w:r>
+        <w:rPr>
+          <w:sz w:val="28"/>
+          <w:szCs w:val="28"/>
+          <w:lang w:val="en-US"/>
+        </w:rPr>
+        <w:t>tion methods</w:t>
+      </w:r>
+      <w:r>
+        <w:rPr>
+          <w:sz w:val="28"/>
+          <w:szCs w:val="28"/>
+          <w:lang w:val="en-US"/>
+        </w:rPr>
+        <w:t xml:space="preserve"> that will show that it’s a legit</w:t>
+      </w:r>
+      <w:r>
+        <w:rPr>
+          <w:sz w:val="28"/>
+          <w:szCs w:val="28"/>
+          <w:lang w:val="en-US"/>
+        </w:rPr>
+        <w:t>imate</w:t>
+      </w:r>
+      <w:r>
+        <w:rPr>
+          <w:sz w:val="28"/>
+          <w:szCs w:val="28"/>
+          <w:lang w:val="en-US"/>
+        </w:rPr>
+        <w:t xml:space="preserve"> buyer</w:t>
+      </w:r>
+      <w:r>
+        <w:rPr>
+          <w:sz w:val="28"/>
+          <w:szCs w:val="28"/>
+          <w:lang w:val="en-US"/>
+        </w:rPr>
+        <w:t xml:space="preserve"> or bot protection measures</w:t>
+      </w:r>
+      <w:r>
+        <w:rPr>
+          <w:sz w:val="28"/>
+          <w:szCs w:val="28"/>
+          <w:lang w:val="en-US"/>
+        </w:rPr>
+        <w:t>, and not have forged or copy paste reviews that is obviously made from bots.</w:t>
       </w:r>
     </w:p>
     <w:p>
@@ -1259,7 +1242,6 @@
           <w:szCs w:val="28"/>
           <w:lang w:val="en-US"/>
         </w:rPr>
-        <w:lastRenderedPageBreak/>
         <w:t xml:space="preserve">For our interview we asked </w:t>
       </w:r>
       <w:r>
@@ -1268,31 +1250,95 @@
           <w:szCs w:val="28"/>
           <w:lang w:val="en-US"/>
         </w:rPr>
-        <w:t>4</w:t>
-      </w:r>
-      <w:r>
-        <w:rPr>
-          <w:sz w:val="28"/>
-          <w:szCs w:val="28"/>
-          <w:lang w:val="en-US"/>
-        </w:rPr>
-        <w:t xml:space="preserve"> different people, a student who studied in APC, a graduate student from APC</w:t>
-      </w:r>
-      <w:r>
-        <w:rPr>
-          <w:sz w:val="28"/>
-          <w:szCs w:val="28"/>
-          <w:lang w:val="en-US"/>
-        </w:rPr>
-        <w:t>, our classmate who’s a tech journalist and pc enthusiast,</w:t>
-      </w:r>
-      <w:r>
-        <w:rPr>
-          <w:sz w:val="28"/>
-          <w:szCs w:val="28"/>
-          <w:lang w:val="en-US"/>
-        </w:rPr>
-        <w:t xml:space="preserve"> and a previous worker of Amazon Utah.</w:t>
+        <w:t xml:space="preserve">3 </w:t>
+      </w:r>
+      <w:r>
+        <w:rPr>
+          <w:sz w:val="28"/>
+          <w:szCs w:val="28"/>
+          <w:lang w:val="en-US"/>
+        </w:rPr>
+        <w:t>different people, a student who studi</w:t>
+      </w:r>
+      <w:r>
+        <w:rPr>
+          <w:sz w:val="28"/>
+          <w:szCs w:val="28"/>
+          <w:lang w:val="en-US"/>
+        </w:rPr>
+        <w:t>es</w:t>
+      </w:r>
+      <w:r>
+        <w:rPr>
+          <w:sz w:val="28"/>
+          <w:szCs w:val="28"/>
+          <w:lang w:val="en-US"/>
+        </w:rPr>
+        <w:t xml:space="preserve"> in APC, a graduate student from APC</w:t>
+      </w:r>
+      <w:r>
+        <w:rPr>
+          <w:sz w:val="28"/>
+          <w:szCs w:val="28"/>
+          <w:lang w:val="en-US"/>
+        </w:rPr>
+        <w:t xml:space="preserve"> who is a tech enthusiast and buys most of his things online</w:t>
+      </w:r>
+      <w:r>
+        <w:rPr>
+          <w:sz w:val="28"/>
+          <w:szCs w:val="28"/>
+          <w:lang w:val="en-US"/>
+        </w:rPr>
+        <w:t xml:space="preserve">, </w:t>
+      </w:r>
+      <w:r>
+        <w:rPr>
+          <w:sz w:val="28"/>
+          <w:szCs w:val="28"/>
+          <w:lang w:val="en-US"/>
+        </w:rPr>
+        <w:t>and a</w:t>
+      </w:r>
+      <w:r>
+        <w:rPr>
+          <w:sz w:val="28"/>
+          <w:szCs w:val="28"/>
+          <w:lang w:val="en-US"/>
+        </w:rPr>
+        <w:t xml:space="preserve">n </w:t>
+      </w:r>
+      <w:r>
+        <w:rPr>
+          <w:sz w:val="28"/>
+          <w:szCs w:val="28"/>
+          <w:lang w:val="en-US"/>
+        </w:rPr>
+        <w:t xml:space="preserve">Amazon </w:t>
+      </w:r>
+      <w:r>
+        <w:rPr>
+          <w:sz w:val="28"/>
+          <w:szCs w:val="28"/>
+          <w:lang w:val="en-US"/>
+        </w:rPr>
+        <w:t xml:space="preserve">worker </w:t>
+      </w:r>
+      <w:r>
+        <w:rPr>
+          <w:sz w:val="28"/>
+          <w:szCs w:val="28"/>
+          <w:lang w:val="en-US"/>
+        </w:rPr>
+        <w:t>in</w:t>
+      </w:r>
+      <w:r>
+        <w:rPr>
+          <w:sz w:val="28"/>
+          <w:szCs w:val="28"/>
+          <w:lang w:val="en-US"/>
+        </w:rPr>
+        <w:t xml:space="preserve"> Utah.</w:t>
       </w:r>
     </w:p>
     <w:p>
@@ -1305,7 +1351,9 @@
           <w:lang w:val="en-US"/>
         </w:rPr>
       </w:pPr>
-      <w:r>
+    </w:p>
+    <w:p>
+      <w:pPr>
         <w:rPr>
           <w:b/>
           <w:bCs/>
@@ -1313,18 +1361,10 @@
           <w:szCs w:val="28"/>
           <w:lang w:val="en-US"/>
         </w:rPr>
-        <w:t>The Questions:</w:t>
-      </w:r>
-    </w:p>
-    <w:p>
-      <w:pPr>
-        <w:rPr>
-          <w:sz w:val="28"/>
-          <w:szCs w:val="28"/>
-          <w:lang w:val="en-US"/>
-        </w:rPr>
-      </w:pPr>
-      <w:r>
+      </w:pPr>
+    </w:p>
+    <w:p>
+      <w:pPr>
         <w:rPr>
           <w:b/>
           <w:bCs/>
@@ -1332,41 +1372,6 @@
           <w:szCs w:val="28"/>
           <w:lang w:val="en-US"/>
         </w:rPr>
-        <w:t>Question #1</w:t>
-      </w:r>
-      <w:r>
-        <w:rPr>
-          <w:sz w:val="28"/>
-          <w:szCs w:val="28"/>
-          <w:lang w:val="en-US"/>
-        </w:rPr>
-        <w:t xml:space="preserve">: Do you have an online shopping application saved/downloaded/bookmarked on any of your devices? </w:t>
-      </w:r>
-    </w:p>
-    <w:p>
-      <w:pPr>
-        <w:rPr>
-          <w:sz w:val="28"/>
-          <w:szCs w:val="28"/>
-          <w:lang w:val="en-US"/>
-        </w:rPr>
-      </w:pPr>
-      <w:r>
-        <w:rPr>
-          <w:sz w:val="28"/>
-          <w:szCs w:val="28"/>
-          <w:lang w:val="en-US"/>
-        </w:rPr>
-        <w:t xml:space="preserve">(If yes, please list your favorite online shopping application) (If no, why not?) </w:t>
-      </w:r>
-    </w:p>
-    <w:p>
-      <w:pPr>
-        <w:rPr>
-          <w:sz w:val="28"/>
-          <w:szCs w:val="28"/>
-          <w:lang w:val="en-US"/>
-        </w:rPr>
       </w:pPr>
       <w:r>
         <w:rPr>
@@ -1376,31 +1381,7 @@
           <w:szCs w:val="28"/>
           <w:lang w:val="en-US"/>
         </w:rPr>
-        <w:t>Question #2</w:t>
-      </w:r>
-      <w:r>
-        <w:rPr>
-          <w:sz w:val="28"/>
-          <w:szCs w:val="28"/>
-          <w:lang w:val="en-US"/>
-        </w:rPr>
-        <w:t xml:space="preserve">: </w:t>
-      </w:r>
-      <w:r>
-        <w:rPr>
-          <w:sz w:val="28"/>
-          <w:szCs w:val="28"/>
-          <w:lang w:val="en-US"/>
-        </w:rPr>
-        <w:t>When shopping online do you compare prices based on the item you’re going to buy on different online stores</w:t>
-      </w:r>
-      <w:r>
-        <w:rPr>
-          <w:sz w:val="28"/>
-          <w:szCs w:val="28"/>
-          <w:lang w:val="en-US"/>
-        </w:rPr>
-        <w:t xml:space="preserve">? </w:t>
+        <w:t>The Questions:</w:t>
       </w:r>
     </w:p>
     <w:p>
@@ -1419,31 +1400,32 @@
           <w:szCs w:val="28"/>
           <w:lang w:val="en-US"/>
         </w:rPr>
-        <w:t>Question #3</w:t>
-      </w:r>
-      <w:r>
-        <w:rPr>
-          <w:sz w:val="28"/>
-          <w:szCs w:val="28"/>
-          <w:lang w:val="en-US"/>
-        </w:rPr>
-        <w:t xml:space="preserve">: </w:t>
-      </w:r>
-      <w:r>
-        <w:rPr>
-          <w:sz w:val="28"/>
-          <w:szCs w:val="28"/>
-          <w:lang w:val="en-US"/>
-        </w:rPr>
-        <w:t>Are you aware of an application that can help you discover the different price alternatives with different stores</w:t>
-      </w:r>
-      <w:r>
-        <w:rPr>
-          <w:sz w:val="28"/>
-          <w:szCs w:val="28"/>
-          <w:lang w:val="en-US"/>
-        </w:rPr>
-        <w:t>?</w:t>
+        <w:t>Question #1</w:t>
+      </w:r>
+      <w:r>
+        <w:rPr>
+          <w:sz w:val="28"/>
+          <w:szCs w:val="28"/>
+          <w:lang w:val="en-US"/>
+        </w:rPr>
+        <w:t xml:space="preserve">: Do you have an online shopping application saved/downloaded/bookmarked on any of your devices? </w:t>
+      </w:r>
+    </w:p>
+    <w:p>
+      <w:pPr>
+        <w:rPr>
+          <w:sz w:val="28"/>
+          <w:szCs w:val="28"/>
+          <w:lang w:val="en-US"/>
+        </w:rPr>
+      </w:pPr>
+      <w:r>
+        <w:rPr>
+          <w:sz w:val="28"/>
+          <w:szCs w:val="28"/>
+          <w:lang w:val="en-US"/>
+        </w:rPr>
+        <w:t xml:space="preserve">(If yes, please list your favorite online shopping application) (If no, why not?) </w:t>
       </w:r>
     </w:p>
     <w:p>
@@ -1462,6 +1444,92 @@
           <w:szCs w:val="28"/>
           <w:lang w:val="en-US"/>
         </w:rPr>
+        <w:t>Question #2</w:t>
+      </w:r>
+      <w:r>
+        <w:rPr>
+          <w:sz w:val="28"/>
+          <w:szCs w:val="28"/>
+          <w:lang w:val="en-US"/>
+        </w:rPr>
+        <w:t xml:space="preserve">: </w:t>
+      </w:r>
+      <w:r>
+        <w:rPr>
+          <w:sz w:val="28"/>
+          <w:szCs w:val="28"/>
+          <w:lang w:val="en-US"/>
+        </w:rPr>
+        <w:t>When shopping online do you compare prices based on the item you’re going to buy on different online stores</w:t>
+      </w:r>
+      <w:r>
+        <w:rPr>
+          <w:sz w:val="28"/>
+          <w:szCs w:val="28"/>
+          <w:lang w:val="en-US"/>
+        </w:rPr>
+        <w:t xml:space="preserve">? </w:t>
+      </w:r>
+    </w:p>
+    <w:p>
+      <w:pPr>
+        <w:rPr>
+          <w:sz w:val="28"/>
+          <w:szCs w:val="28"/>
+          <w:lang w:val="en-US"/>
+        </w:rPr>
+      </w:pPr>
+      <w:r>
+        <w:rPr>
+          <w:b/>
+          <w:bCs/>
+          <w:sz w:val="28"/>
+          <w:szCs w:val="28"/>
+          <w:lang w:val="en-US"/>
+        </w:rPr>
+        <w:t>Question #3</w:t>
+      </w:r>
+      <w:r>
+        <w:rPr>
+          <w:sz w:val="28"/>
+          <w:szCs w:val="28"/>
+          <w:lang w:val="en-US"/>
+        </w:rPr>
+        <w:t xml:space="preserve">: </w:t>
+      </w:r>
+      <w:r>
+        <w:rPr>
+          <w:sz w:val="28"/>
+          <w:szCs w:val="28"/>
+          <w:lang w:val="en-US"/>
+        </w:rPr>
+        <w:t>Are you aware of an application that can help you discover the different price alternatives with different stores</w:t>
+      </w:r>
+      <w:r>
+        <w:rPr>
+          <w:sz w:val="28"/>
+          <w:szCs w:val="28"/>
+          <w:lang w:val="en-US"/>
+        </w:rPr>
+        <w:t>?</w:t>
+      </w:r>
+    </w:p>
+    <w:p>
+      <w:pPr>
+        <w:rPr>
+          <w:sz w:val="28"/>
+          <w:szCs w:val="28"/>
+          <w:lang w:val="en-US"/>
+        </w:rPr>
+      </w:pPr>
+      <w:r>
+        <w:rPr>
+          <w:b/>
+          <w:bCs/>
+          <w:sz w:val="28"/>
+          <w:szCs w:val="28"/>
+          <w:lang w:val="en-US"/>
+        </w:rPr>
         <w:t>Question #4</w:t>
       </w:r>
       <w:r>
@@ -1548,7 +1616,7 @@
           <w:lang w:val="en-US"/>
         </w:rPr>
       </w:pPr>
-      <w:bookmarkStart w:id="1" w:name="_Hlk16428107"/>
+      <w:bookmarkStart w:id="0" w:name="_Hlk16428107"/>
       <w:r>
         <w:rPr>
           <w:b/>
@@ -1581,7 +1649,23 @@
           <w:szCs w:val="28"/>
           <w:lang w:val="en-US"/>
         </w:rPr>
-        <w:t>APC Student, CF-181</w:t>
+        <w:t xml:space="preserve">APC Student, </w:t>
+      </w:r>
+      <w:r>
+        <w:rPr>
+          <w:sz w:val="28"/>
+          <w:szCs w:val="28"/>
+          <w:lang w:val="en-US"/>
+        </w:rPr>
+        <w:t>S</w:t>
+      </w:r>
+      <w:r>
+        <w:rPr>
+          <w:sz w:val="28"/>
+          <w:szCs w:val="28"/>
+          <w:lang w:val="en-US"/>
+        </w:rPr>
+        <w:t>F-181</w:t>
       </w:r>
     </w:p>
     <w:p>
@@ -1922,16 +2006,14 @@
         </w:rPr>
         <w:t xml:space="preserve">Yes, I have good experiences when I bought the item since my old </w:t>
       </w:r>
-      <w:proofErr w:type="gramStart"/>
-      <w:r>
-        <w:rPr>
-          <w:sz w:val="28"/>
-          <w:szCs w:val="28"/>
-          <w:lang w:val="en-US"/>
-        </w:rPr>
-        <w:t>item</w:t>
-      </w:r>
-      <w:proofErr w:type="gramEnd"/>
+      <w:r>
+        <w:rPr>
+          <w:sz w:val="28"/>
+          <w:szCs w:val="28"/>
+          <w:lang w:val="en-US"/>
+        </w:rPr>
+        <w:t>item,</w:t>
+      </w:r>
       <w:r>
         <w:rPr>
           <w:sz w:val="28"/>
@@ -2317,16 +2399,14 @@
         </w:rPr>
         <w:t xml:space="preserve">I usually go for a cheaper price first then a “good review”. And mostly my experience </w:t>
       </w:r>
-      <w:proofErr w:type="gramStart"/>
-      <w:r>
-        <w:rPr>
-          <w:sz w:val="28"/>
-          <w:szCs w:val="28"/>
-          <w:lang w:val="en-US"/>
-        </w:rPr>
-        <w:t>are</w:t>
-      </w:r>
-      <w:proofErr w:type="gramEnd"/>
+      <w:r>
+        <w:rPr>
+          <w:sz w:val="28"/>
+          <w:szCs w:val="28"/>
+          <w:lang w:val="en-US"/>
+        </w:rPr>
+        <w:t>is</w:t>
+      </w:r>
       <w:r>
         <w:rPr>
           <w:sz w:val="28"/>
@@ -2334,295 +2414,6 @@
           <w:lang w:val="en-US"/>
         </w:rPr>
         <w:t xml:space="preserve"> good at the end of the day.</w:t>
-      </w:r>
-    </w:p>
-    <w:p>
-      <w:pPr>
-        <w:rPr>
-          <w:sz w:val="28"/>
-          <w:szCs w:val="28"/>
-          <w:lang w:val="en-US"/>
-        </w:rPr>
-      </w:pPr>
-    </w:p>
-    <w:p>
-      <w:pPr>
-        <w:rPr>
-          <w:sz w:val="28"/>
-          <w:szCs w:val="28"/>
-          <w:lang w:val="en-US"/>
-        </w:rPr>
-      </w:pPr>
-      <w:r>
-        <w:rPr>
-          <w:b/>
-          <w:bCs/>
-          <w:sz w:val="28"/>
-          <w:szCs w:val="28"/>
-          <w:lang w:val="en-US"/>
-        </w:rPr>
-        <w:t>Interviewee#</w:t>
-      </w:r>
-      <w:r>
-        <w:rPr>
-          <w:b/>
-          <w:bCs/>
-          <w:sz w:val="28"/>
-          <w:szCs w:val="28"/>
-          <w:lang w:val="en-US"/>
-        </w:rPr>
-        <w:t>3</w:t>
-      </w:r>
-      <w:r>
-        <w:rPr>
-          <w:sz w:val="28"/>
-          <w:szCs w:val="28"/>
-          <w:lang w:val="en-US"/>
-        </w:rPr>
-        <w:t xml:space="preserve">: </w:t>
-      </w:r>
-      <w:r>
-        <w:rPr>
-          <w:sz w:val="28"/>
-          <w:szCs w:val="28"/>
-          <w:lang w:val="en-US"/>
-        </w:rPr>
-        <w:t>Ira James, Tech Journalist and PC Enthusiast</w:t>
-      </w:r>
-    </w:p>
-    <w:p>
-      <w:pPr>
-        <w:rPr>
-          <w:sz w:val="28"/>
-          <w:szCs w:val="28"/>
-          <w:lang w:val="en-US"/>
-        </w:rPr>
-      </w:pPr>
-      <w:r>
-        <w:rPr>
-          <w:b/>
-          <w:bCs/>
-          <w:noProof/>
-          <w:sz w:val="28"/>
-          <w:szCs w:val="28"/>
-          <w:lang w:val="en-US"/>
-        </w:rPr>
-        <w:drawing>
-          <wp:inline distT="0" distB="0" distL="0" distR="0" wp14:anchorId="45D640B9" wp14:editId="477DC52F">
-            <wp:extent cx="1363980" cy="1363980"/>
-            <wp:effectExtent l="0" t="0" r="7620" b="7620"/>
-            <wp:docPr id="3" name="Picture 3"/>
-            <wp:cNvGraphicFramePr>
-              <a:graphicFrameLocks xmlns:a="http://schemas.openxmlformats.org/drawingml/2006/main" noChangeAspect="1"/>
-            </wp:cNvGraphicFramePr>
-            <a:graphic xmlns:a="http://schemas.openxmlformats.org/drawingml/2006/main">
-              <a:graphicData uri="http://schemas.openxmlformats.org/drawingml/2006/picture">
-                <pic:pic xmlns:pic="http://schemas.openxmlformats.org/drawingml/2006/picture">
-                  <pic:nvPicPr>
-                    <pic:cNvPr id="0" name="Picture 1"/>
-                    <pic:cNvPicPr>
-                      <a:picLocks noChangeAspect="1" noChangeArrowheads="1"/>
-                    </pic:cNvPicPr>
-                  </pic:nvPicPr>
-                  <pic:blipFill>
-                    <a:blip r:embed="rId14" cstate="print">
-                      <a:extLst>
-                        <a:ext uri="{28A0092B-C50C-407E-A947-70E740481C1C}">
-                          <a14:useLocalDpi xmlns:a14="http://schemas.microsoft.com/office/drawing/2010/main" val="0"/>
-                        </a:ext>
-                      </a:extLst>
-                    </a:blip>
-                    <a:srcRect/>
-                    <a:stretch>
-                      <a:fillRect/>
-                    </a:stretch>
-                  </pic:blipFill>
-                  <pic:spPr bwMode="auto">
-                    <a:xfrm>
-                      <a:off x="0" y="0"/>
-                      <a:ext cx="1363980" cy="1363980"/>
-                    </a:xfrm>
-                    <a:prstGeom prst="rect">
-                      <a:avLst/>
-                    </a:prstGeom>
-                    <a:noFill/>
-                    <a:ln>
-                      <a:noFill/>
-                    </a:ln>
-                  </pic:spPr>
-                </pic:pic>
-              </a:graphicData>
-            </a:graphic>
-          </wp:inline>
-        </w:drawing>
-      </w:r>
-    </w:p>
-    <w:p>
-      <w:pPr>
-        <w:rPr>
-          <w:sz w:val="28"/>
-          <w:szCs w:val="28"/>
-          <w:lang w:val="en-US"/>
-        </w:rPr>
-      </w:pPr>
-      <w:r>
-        <w:rPr>
-          <w:b/>
-          <w:bCs/>
-          <w:sz w:val="28"/>
-          <w:szCs w:val="28"/>
-          <w:lang w:val="en-US"/>
-        </w:rPr>
-        <w:t>Question #1</w:t>
-      </w:r>
-      <w:r>
-        <w:rPr>
-          <w:sz w:val="28"/>
-          <w:szCs w:val="28"/>
-          <w:lang w:val="en-US"/>
-        </w:rPr>
-        <w:t xml:space="preserve">: Do you have an online shopping application saved/downloaded/bookmarked on any of your devices? </w:t>
-      </w:r>
-    </w:p>
-    <w:p>
-      <w:pPr>
-        <w:rPr>
-          <w:sz w:val="28"/>
-          <w:szCs w:val="28"/>
-          <w:lang w:val="en-US"/>
-        </w:rPr>
-      </w:pPr>
-      <w:r>
-        <w:rPr>
-          <w:sz w:val="28"/>
-          <w:szCs w:val="28"/>
-          <w:lang w:val="en-US"/>
-        </w:rPr>
-        <w:t xml:space="preserve">(If yes, please list your favorite online shopping application) (If no, why not?) </w:t>
-      </w:r>
-    </w:p>
-    <w:p>
-      <w:pPr>
-        <w:rPr>
-          <w:sz w:val="28"/>
-          <w:szCs w:val="28"/>
-          <w:lang w:val="en-US"/>
-        </w:rPr>
-      </w:pPr>
-      <w:r>
-        <w:rPr>
-          <w:b/>
-          <w:bCs/>
-          <w:sz w:val="28"/>
-          <w:szCs w:val="28"/>
-          <w:lang w:val="en-US"/>
-        </w:rPr>
-        <w:t>Question #2</w:t>
-      </w:r>
-      <w:r>
-        <w:rPr>
-          <w:sz w:val="28"/>
-          <w:szCs w:val="28"/>
-          <w:lang w:val="en-US"/>
-        </w:rPr>
-        <w:t xml:space="preserve">: When shopping online do you compare prices based on the item you’re going to buy on different online stores? </w:t>
-      </w:r>
-    </w:p>
-    <w:p>
-      <w:pPr>
-        <w:rPr>
-          <w:sz w:val="28"/>
-          <w:szCs w:val="28"/>
-          <w:lang w:val="en-US"/>
-        </w:rPr>
-      </w:pPr>
-      <w:r>
-        <w:rPr>
-          <w:b/>
-          <w:bCs/>
-          <w:sz w:val="28"/>
-          <w:szCs w:val="28"/>
-          <w:lang w:val="en-US"/>
-        </w:rPr>
-        <w:t>Question #3</w:t>
-      </w:r>
-      <w:r>
-        <w:rPr>
-          <w:sz w:val="28"/>
-          <w:szCs w:val="28"/>
-          <w:lang w:val="en-US"/>
-        </w:rPr>
-        <w:t>: Are you aware of an application that can help you discover the different price alternatives with different stores?</w:t>
-      </w:r>
-    </w:p>
-    <w:p>
-      <w:pPr>
-        <w:rPr>
-          <w:sz w:val="28"/>
-          <w:szCs w:val="28"/>
-          <w:lang w:val="en-US"/>
-        </w:rPr>
-      </w:pPr>
-      <w:r>
-        <w:rPr>
-          <w:b/>
-          <w:bCs/>
-          <w:sz w:val="28"/>
-          <w:szCs w:val="28"/>
-          <w:lang w:val="en-US"/>
-        </w:rPr>
-        <w:t>Question #4</w:t>
-      </w:r>
-      <w:r>
-        <w:rPr>
-          <w:sz w:val="28"/>
-          <w:szCs w:val="28"/>
-          <w:lang w:val="en-US"/>
-        </w:rPr>
-        <w:t>:</w:t>
-      </w:r>
-      <w:r>
-        <w:rPr>
-          <w:sz w:val="24"/>
-          <w:szCs w:val="24"/>
-        </w:rPr>
-        <w:t xml:space="preserve"> </w:t>
-      </w:r>
-      <w:r>
-        <w:rPr>
-          <w:sz w:val="28"/>
-          <w:szCs w:val="28"/>
-          <w:lang w:val="en-US"/>
-        </w:rPr>
-        <w:t>Do you base your choice with reviews or stars based on the item or shop?</w:t>
-      </w:r>
-    </w:p>
-    <w:p>
-      <w:pPr>
-        <w:rPr>
-          <w:noProof/>
-          <w:sz w:val="24"/>
-          <w:szCs w:val="24"/>
-        </w:rPr>
-      </w:pPr>
-      <w:r>
-        <w:rPr>
-          <w:b/>
-          <w:bCs/>
-          <w:sz w:val="28"/>
-          <w:szCs w:val="28"/>
-          <w:lang w:val="en-US"/>
-        </w:rPr>
-        <w:lastRenderedPageBreak/>
-        <w:t>Question #5</w:t>
-      </w:r>
-      <w:r>
-        <w:rPr>
-          <w:sz w:val="28"/>
-          <w:szCs w:val="28"/>
-          <w:lang w:val="en-US"/>
-        </w:rPr>
-        <w:t>: Have you ever bought something because it had "good reviews" or a cheaper price than other online stores? (Please state if you have good or bad experience)?</w:t>
       </w:r>
       <w:r>
         <w:rPr>
@@ -2665,7 +2456,7 @@
                     </pic:cNvPicPr>
                   </pic:nvPicPr>
                   <pic:blipFill rotWithShape="1">
-                    <a:blip r:embed="rId15" cstate="print">
+                    <a:blip r:embed="rId14" cstate="print">
                       <a:extLst>
                         <a:ext uri="{28A0092B-C50C-407E-A947-70E740481C1C}">
                           <a14:useLocalDpi xmlns:a14="http://schemas.microsoft.com/office/drawing/2010/main" val="0"/>
@@ -2716,25 +2507,8 @@
           <w:szCs w:val="28"/>
           <w:lang w:val="en-US"/>
         </w:rPr>
-        <w:t>Interviewee#4</w:t>
-      </w:r>
-      <w:r>
-        <w:rPr>
-          <w:sz w:val="28"/>
-          <w:szCs w:val="28"/>
-          <w:lang w:val="en-US"/>
-        </w:rPr>
-        <w:t>: Morrie Carmelo C. Felix, Tech Online Shopper</w:t>
-      </w:r>
-    </w:p>
-    <w:p>
-      <w:pPr>
-        <w:rPr>
-          <w:sz w:val="28"/>
-          <w:szCs w:val="28"/>
-          <w:lang w:val="en-US"/>
-        </w:rPr>
-      </w:pPr>
+        <w:t>Interviewee#</w:t>
+      </w:r>
       <w:r>
         <w:rPr>
           <w:b/>
@@ -2743,85 +2517,15 @@
           <w:szCs w:val="28"/>
           <w:lang w:val="en-US"/>
         </w:rPr>
-        <w:t>Question #1</w:t>
-      </w:r>
-      <w:r>
-        <w:rPr>
-          <w:sz w:val="28"/>
-          <w:szCs w:val="28"/>
-          <w:lang w:val="en-US"/>
-        </w:rPr>
-        <w:t xml:space="preserve">: Do you have an online shopping application saved/downloaded/bookmarked on any of your devices? </w:t>
-      </w:r>
-    </w:p>
-    <w:p>
-      <w:pPr>
-        <w:rPr>
-          <w:sz w:val="28"/>
-          <w:szCs w:val="28"/>
-          <w:lang w:val="en-US"/>
-        </w:rPr>
-      </w:pPr>
-      <w:r>
-        <w:rPr>
-          <w:sz w:val="28"/>
-          <w:szCs w:val="28"/>
-          <w:lang w:val="en-US"/>
-        </w:rPr>
-        <w:t xml:space="preserve">(If yes, please list your favorite online shopping application) (If no, why not?) </w:t>
-      </w:r>
-    </w:p>
-    <w:p>
-      <w:pPr>
-        <w:rPr>
-          <w:sz w:val="28"/>
-          <w:szCs w:val="28"/>
-          <w:lang w:val="en-US"/>
-        </w:rPr>
-      </w:pPr>
-      <w:r>
-        <w:rPr>
-          <w:sz w:val="28"/>
-          <w:szCs w:val="28"/>
-          <w:lang w:val="en-US"/>
-        </w:rPr>
-        <w:t xml:space="preserve">Yes. Lazada, </w:t>
-      </w:r>
-      <w:proofErr w:type="spellStart"/>
-      <w:r>
-        <w:rPr>
-          <w:sz w:val="28"/>
-          <w:szCs w:val="28"/>
-          <w:lang w:val="en-US"/>
-        </w:rPr>
-        <w:t>Shopee</w:t>
-      </w:r>
-      <w:proofErr w:type="spellEnd"/>
-      <w:r>
-        <w:rPr>
-          <w:sz w:val="28"/>
-          <w:szCs w:val="28"/>
-          <w:lang w:val="en-US"/>
-        </w:rPr>
-        <w:t xml:space="preserve">, </w:t>
-      </w:r>
-      <w:proofErr w:type="spellStart"/>
-      <w:r>
-        <w:rPr>
-          <w:sz w:val="28"/>
-          <w:szCs w:val="28"/>
-          <w:lang w:val="en-US"/>
-        </w:rPr>
-        <w:t>FoodPanda</w:t>
-      </w:r>
-      <w:proofErr w:type="spellEnd"/>
-      <w:r>
-        <w:rPr>
-          <w:sz w:val="28"/>
-          <w:szCs w:val="28"/>
-          <w:lang w:val="en-US"/>
-        </w:rPr>
-        <w:t>, Grab</w:t>
+        <w:t>3</w:t>
+      </w:r>
+      <w:r>
+        <w:rPr>
+          <w:sz w:val="28"/>
+          <w:szCs w:val="28"/>
+          <w:lang w:val="en-US"/>
+        </w:rPr>
+        <w:t>: Morrie Carmelo C. Felix, Tech Online Shopper</w:t>
       </w:r>
     </w:p>
     <w:p>
@@ -2840,32 +2544,49 @@
           <w:szCs w:val="28"/>
           <w:lang w:val="en-US"/>
         </w:rPr>
-        <w:t>Question #2</w:t>
-      </w:r>
-      <w:r>
-        <w:rPr>
-          <w:sz w:val="28"/>
-          <w:szCs w:val="28"/>
-          <w:lang w:val="en-US"/>
-        </w:rPr>
-        <w:t xml:space="preserve">: When shopping online do you compare prices based on the item you’re going to buy on different online stores? </w:t>
-      </w:r>
-    </w:p>
-    <w:p>
-      <w:pPr>
-        <w:rPr>
-          <w:sz w:val="28"/>
-          <w:szCs w:val="28"/>
-          <w:lang w:val="en-US"/>
-        </w:rPr>
-      </w:pPr>
-      <w:r>
-        <w:rPr>
-          <w:sz w:val="28"/>
-          <w:szCs w:val="28"/>
-          <w:lang w:val="en-US"/>
-        </w:rPr>
-        <w:t xml:space="preserve">Yes, but no I trust Lazada more than </w:t>
+        <w:t>Question #1</w:t>
+      </w:r>
+      <w:r>
+        <w:rPr>
+          <w:sz w:val="28"/>
+          <w:szCs w:val="28"/>
+          <w:lang w:val="en-US"/>
+        </w:rPr>
+        <w:t xml:space="preserve">: Do you have an online shopping application saved/downloaded/bookmarked on any of your devices? </w:t>
+      </w:r>
+    </w:p>
+    <w:p>
+      <w:pPr>
+        <w:rPr>
+          <w:sz w:val="28"/>
+          <w:szCs w:val="28"/>
+          <w:lang w:val="en-US"/>
+        </w:rPr>
+      </w:pPr>
+      <w:r>
+        <w:rPr>
+          <w:sz w:val="28"/>
+          <w:szCs w:val="28"/>
+          <w:lang w:val="en-US"/>
+        </w:rPr>
+        <w:t xml:space="preserve">(If yes, please list your favorite online shopping application) (If no, why not?) </w:t>
+      </w:r>
+    </w:p>
+    <w:p>
+      <w:pPr>
+        <w:rPr>
+          <w:sz w:val="28"/>
+          <w:szCs w:val="28"/>
+          <w:lang w:val="en-US"/>
+        </w:rPr>
+      </w:pPr>
+      <w:r>
+        <w:rPr>
+          <w:sz w:val="28"/>
+          <w:szCs w:val="28"/>
+          <w:lang w:val="en-US"/>
+        </w:rPr>
+        <w:t xml:space="preserve">Yes. Lazada, </w:t>
       </w:r>
       <w:proofErr w:type="spellStart"/>
       <w:r>
@@ -2883,7 +2604,7 @@
           <w:szCs w:val="28"/>
           <w:lang w:val="en-US"/>
         </w:rPr>
-        <w:t xml:space="preserve"> for products, if given the chance I would use Amazon, but it takes a month for it to be delivered. For food I compare from </w:t>
+        <w:t xml:space="preserve">, </w:t>
       </w:r>
       <w:proofErr w:type="spellStart"/>
       <w:r>
@@ -2901,25 +2622,7 @@
           <w:szCs w:val="28"/>
           <w:lang w:val="en-US"/>
         </w:rPr>
-        <w:t xml:space="preserve"> and </w:t>
-      </w:r>
-      <w:proofErr w:type="spellStart"/>
-      <w:r>
-        <w:rPr>
-          <w:sz w:val="28"/>
-          <w:szCs w:val="28"/>
-          <w:lang w:val="en-US"/>
-        </w:rPr>
-        <w:t>GrabFood</w:t>
-      </w:r>
-      <w:proofErr w:type="spellEnd"/>
-      <w:r>
-        <w:rPr>
-          <w:sz w:val="28"/>
-          <w:szCs w:val="28"/>
-          <w:lang w:val="en-US"/>
-        </w:rPr>
-        <w:t xml:space="preserve"> from time to time.</w:t>
+        <w:t>, Grab</w:t>
       </w:r>
     </w:p>
     <w:p>
@@ -2938,50 +2641,32 @@
           <w:szCs w:val="28"/>
           <w:lang w:val="en-US"/>
         </w:rPr>
-        <w:t>Question #3</w:t>
-      </w:r>
-      <w:r>
-        <w:rPr>
-          <w:sz w:val="28"/>
-          <w:szCs w:val="28"/>
-          <w:lang w:val="en-US"/>
-        </w:rPr>
-        <w:t>: Are you aware of an application that can help you discover the different price alternatives with different stores?</w:t>
-      </w:r>
-    </w:p>
-    <w:p>
-      <w:pPr>
-        <w:rPr>
-          <w:sz w:val="28"/>
-          <w:szCs w:val="28"/>
-          <w:lang w:val="en-US"/>
-        </w:rPr>
-      </w:pPr>
-      <w:r>
-        <w:rPr>
-          <w:sz w:val="28"/>
-          <w:szCs w:val="28"/>
-          <w:lang w:val="en-US"/>
-        </w:rPr>
-        <w:t xml:space="preserve">HONEY just cause of podcasts I listen to and they recommend </w:t>
-      </w:r>
-      <w:proofErr w:type="gramStart"/>
-      <w:r>
-        <w:rPr>
-          <w:sz w:val="28"/>
-          <w:szCs w:val="28"/>
-          <w:lang w:val="en-US"/>
-        </w:rPr>
-        <w:t>it</w:t>
-      </w:r>
-      <w:proofErr w:type="gramEnd"/>
-      <w:r>
-        <w:rPr>
-          <w:sz w:val="28"/>
-          <w:szCs w:val="28"/>
-          <w:lang w:val="en-US"/>
-        </w:rPr>
-        <w:t xml:space="preserve"> but I don’t know if it works for Lazada or </w:t>
+        <w:t>Question #2</w:t>
+      </w:r>
+      <w:r>
+        <w:rPr>
+          <w:sz w:val="28"/>
+          <w:szCs w:val="28"/>
+          <w:lang w:val="en-US"/>
+        </w:rPr>
+        <w:t xml:space="preserve">: When shopping online do you compare prices based on the item you’re going to buy on different online stores? </w:t>
+      </w:r>
+    </w:p>
+    <w:p>
+      <w:pPr>
+        <w:rPr>
+          <w:sz w:val="28"/>
+          <w:szCs w:val="28"/>
+          <w:lang w:val="en-US"/>
+        </w:rPr>
+      </w:pPr>
+      <w:r>
+        <w:rPr>
+          <w:sz w:val="28"/>
+          <w:szCs w:val="28"/>
+          <w:lang w:val="en-US"/>
+        </w:rPr>
+        <w:t xml:space="preserve">Yes, but no I trust Lazada more than </w:t>
       </w:r>
       <w:proofErr w:type="spellStart"/>
       <w:r>
@@ -2999,7 +2684,43 @@
           <w:szCs w:val="28"/>
           <w:lang w:val="en-US"/>
         </w:rPr>
-        <w:t>.</w:t>
+        <w:t xml:space="preserve"> for products, if given the chance I would use Amazon, but it takes a month for it to be delivered. For food I compare from </w:t>
+      </w:r>
+      <w:proofErr w:type="spellStart"/>
+      <w:r>
+        <w:rPr>
+          <w:sz w:val="28"/>
+          <w:szCs w:val="28"/>
+          <w:lang w:val="en-US"/>
+        </w:rPr>
+        <w:t>FoodPanda</w:t>
+      </w:r>
+      <w:proofErr w:type="spellEnd"/>
+      <w:r>
+        <w:rPr>
+          <w:sz w:val="28"/>
+          <w:szCs w:val="28"/>
+          <w:lang w:val="en-US"/>
+        </w:rPr>
+        <w:t xml:space="preserve"> and </w:t>
+      </w:r>
+      <w:proofErr w:type="spellStart"/>
+      <w:r>
+        <w:rPr>
+          <w:sz w:val="28"/>
+          <w:szCs w:val="28"/>
+          <w:lang w:val="en-US"/>
+        </w:rPr>
+        <w:t>GrabFood</w:t>
+      </w:r>
+      <w:proofErr w:type="spellEnd"/>
+      <w:r>
+        <w:rPr>
+          <w:sz w:val="28"/>
+          <w:szCs w:val="28"/>
+          <w:lang w:val="en-US"/>
+        </w:rPr>
+        <w:t xml:space="preserve"> from time to time.</w:t>
       </w:r>
     </w:p>
     <w:p>
@@ -3018,6 +2739,145 @@
           <w:szCs w:val="28"/>
           <w:lang w:val="en-US"/>
         </w:rPr>
+        <w:lastRenderedPageBreak/>
+        <w:t>Question #3</w:t>
+      </w:r>
+      <w:r>
+        <w:rPr>
+          <w:sz w:val="28"/>
+          <w:szCs w:val="28"/>
+          <w:lang w:val="en-US"/>
+        </w:rPr>
+        <w:t>: Are you aware of an application that can help you discover the different price alternatives with different stores?</w:t>
+      </w:r>
+    </w:p>
+    <w:p>
+      <w:pPr>
+        <w:rPr>
+          <w:sz w:val="28"/>
+          <w:szCs w:val="28"/>
+          <w:lang w:val="en-US"/>
+        </w:rPr>
+      </w:pPr>
+      <w:r>
+        <w:rPr>
+          <w:sz w:val="28"/>
+          <w:szCs w:val="28"/>
+          <w:lang w:val="en-US"/>
+        </w:rPr>
+        <w:t>HONEY</w:t>
+      </w:r>
+      <w:r>
+        <w:rPr>
+          <w:sz w:val="28"/>
+          <w:szCs w:val="28"/>
+          <w:lang w:val="en-US"/>
+        </w:rPr>
+        <w:t>.</w:t>
+      </w:r>
+      <w:r>
+        <w:rPr>
+          <w:sz w:val="28"/>
+          <w:szCs w:val="28"/>
+          <w:lang w:val="en-US"/>
+        </w:rPr>
+        <w:t xml:space="preserve"> </w:t>
+      </w:r>
+      <w:r>
+        <w:rPr>
+          <w:sz w:val="28"/>
+          <w:szCs w:val="28"/>
+          <w:lang w:val="en-US"/>
+        </w:rPr>
+        <w:t>J</w:t>
+      </w:r>
+      <w:r>
+        <w:rPr>
+          <w:sz w:val="28"/>
+          <w:szCs w:val="28"/>
+          <w:lang w:val="en-US"/>
+        </w:rPr>
+        <w:t xml:space="preserve">ust </w:t>
+      </w:r>
+      <w:proofErr w:type="spellStart"/>
+      <w:r>
+        <w:rPr>
+          <w:sz w:val="28"/>
+          <w:szCs w:val="28"/>
+          <w:lang w:val="en-US"/>
+        </w:rPr>
+        <w:t>‘</w:t>
+      </w:r>
+      <w:r>
+        <w:rPr>
+          <w:sz w:val="28"/>
+          <w:szCs w:val="28"/>
+          <w:lang w:val="en-US"/>
+        </w:rPr>
+        <w:t>cause</w:t>
+      </w:r>
+      <w:proofErr w:type="spellEnd"/>
+      <w:r>
+        <w:rPr>
+          <w:sz w:val="28"/>
+          <w:szCs w:val="28"/>
+          <w:lang w:val="en-US"/>
+        </w:rPr>
+        <w:t xml:space="preserve"> of podcasts I listen to and they recommend </w:t>
+      </w:r>
+      <w:proofErr w:type="gramStart"/>
+      <w:r>
+        <w:rPr>
+          <w:sz w:val="28"/>
+          <w:szCs w:val="28"/>
+          <w:lang w:val="en-US"/>
+        </w:rPr>
+        <w:t>it</w:t>
+      </w:r>
+      <w:proofErr w:type="gramEnd"/>
+      <w:r>
+        <w:rPr>
+          <w:sz w:val="28"/>
+          <w:szCs w:val="28"/>
+          <w:lang w:val="en-US"/>
+        </w:rPr>
+        <w:t xml:space="preserve"> but I don’t know if it works for Lazada or </w:t>
+      </w:r>
+      <w:proofErr w:type="spellStart"/>
+      <w:r>
+        <w:rPr>
+          <w:sz w:val="28"/>
+          <w:szCs w:val="28"/>
+          <w:lang w:val="en-US"/>
+        </w:rPr>
+        <w:t>Shopee</w:t>
+      </w:r>
+      <w:proofErr w:type="spellEnd"/>
+      <w:r>
+        <w:rPr>
+          <w:sz w:val="28"/>
+          <w:szCs w:val="28"/>
+          <w:lang w:val="en-US"/>
+        </w:rPr>
+        <w:t>.</w:t>
+      </w:r>
+    </w:p>
+    <w:p>
+      <w:pPr>
+        <w:rPr>
+          <w:sz w:val="28"/>
+          <w:szCs w:val="28"/>
+          <w:lang w:val="en-US"/>
+        </w:rPr>
+      </w:pPr>
+      <w:r>
+        <w:rPr>
+          <w:b/>
+          <w:bCs/>
+          <w:sz w:val="28"/>
+          <w:szCs w:val="28"/>
+          <w:lang w:val="en-US"/>
+        </w:rPr>
         <w:t>Question #4</w:t>
       </w:r>
       <w:r>
@@ -3077,7 +2937,6 @@
           <w:szCs w:val="28"/>
           <w:lang w:val="en-US"/>
         </w:rPr>
-        <w:lastRenderedPageBreak/>
         <w:t>Question #5</w:t>
       </w:r>
       <w:r>
@@ -3106,7 +2965,7 @@
         <w:t>Yes, it was a bad experience, and from that exp I didn’t buy those anymore it was cheap and had good reviews, but it was to say the least terrible.</w:t>
       </w:r>
     </w:p>
-    <w:bookmarkEnd w:id="1"/>
+    <w:bookmarkEnd w:id="0"/>
     <w:p>
       <w:pPr>
         <w:rPr>
@@ -3379,7 +3238,16 @@
           <w:szCs w:val="28"/>
           <w:lang w:val="en-US"/>
         </w:rPr>
-        <w:t xml:space="preserve"> likes the idea of going through an online store with good ratings and reviews, this could benefit the buyer to have this trust made between them and the seller. </w:t>
+        <w:t xml:space="preserve"> likes the idea of going through an online store with good ratings and reviews, this could benefit the </w:t>
+      </w:r>
+      <w:r>
+        <w:rPr>
+          <w:sz w:val="28"/>
+          <w:szCs w:val="28"/>
+          <w:lang w:val="en-US"/>
+        </w:rPr>
+        <w:lastRenderedPageBreak/>
+        <w:t xml:space="preserve">buyer to have this trust made between them and the seller. </w:t>
       </w:r>
       <w:r>
         <w:rPr>
@@ -3477,7 +3345,6 @@
           <w:szCs w:val="28"/>
           <w:lang w:val="en-US"/>
         </w:rPr>
-        <w:lastRenderedPageBreak/>
         <w:t>The buyer needs open multiple application and search one by one for the specific item they must order.</w:t>
       </w:r>
     </w:p>
@@ -3601,19 +3468,188 @@
     </w:p>
     <w:p>
       <w:pPr>
-        <w:rPr>
-          <w:sz w:val="28"/>
-          <w:szCs w:val="28"/>
-        </w:rPr>
-      </w:pPr>
-    </w:p>
-    <w:p>
-      <w:pPr>
-        <w:rPr>
-          <w:sz w:val="28"/>
-          <w:szCs w:val="28"/>
-        </w:rPr>
-      </w:pPr>
+        <w:tabs>
+          <w:tab w:val="left" w:pos="720"/>
+          <w:tab w:val="left" w:pos="1440"/>
+          <w:tab w:val="left" w:pos="2160"/>
+          <w:tab w:val="left" w:pos="2880"/>
+          <w:tab w:val="left" w:pos="3600"/>
+          <w:tab w:val="left" w:pos="4320"/>
+          <w:tab w:val="left" w:pos="5040"/>
+          <w:tab w:val="left" w:pos="5760"/>
+          <w:tab w:val="left" w:pos="6480"/>
+          <w:tab w:val="left" w:pos="7980"/>
+        </w:tabs>
+        <w:rPr>
+          <w:sz w:val="28"/>
+          <w:szCs w:val="28"/>
+        </w:rPr>
+      </w:pPr>
+      <w:r>
+        <w:rPr>
+          <w:sz w:val="28"/>
+          <w:szCs w:val="28"/>
+        </w:rPr>
+        <w:tab/>
+        <w:t xml:space="preserve">Based from our observations </w:t>
+      </w:r>
+      <w:r>
+        <w:rPr>
+          <w:sz w:val="28"/>
+          <w:szCs w:val="28"/>
+        </w:rPr>
+        <w:t xml:space="preserve">and the answers of the people we interviewed we conclude that there are a lot of issues on online shopping like bot reviews, price comparing between shops and shops’ stores or sellers, bargain hunting, and </w:t>
+      </w:r>
+      <w:r>
+        <w:rPr>
+          <w:sz w:val="28"/>
+          <w:szCs w:val="28"/>
+        </w:rPr>
+        <w:t>store legitimacy. As people who also shop online, we can also confirm that these are real problems and have ran into said problems in the past and now as well.</w:t>
+      </w:r>
+    </w:p>
+    <w:p>
+      <w:pPr>
+        <w:tabs>
+          <w:tab w:val="left" w:pos="720"/>
+          <w:tab w:val="left" w:pos="1440"/>
+          <w:tab w:val="left" w:pos="2160"/>
+          <w:tab w:val="left" w:pos="2880"/>
+          <w:tab w:val="left" w:pos="3600"/>
+          <w:tab w:val="left" w:pos="4320"/>
+          <w:tab w:val="left" w:pos="5040"/>
+          <w:tab w:val="left" w:pos="5760"/>
+          <w:tab w:val="left" w:pos="6480"/>
+          <w:tab w:val="left" w:pos="7980"/>
+        </w:tabs>
+        <w:rPr>
+          <w:sz w:val="28"/>
+          <w:szCs w:val="28"/>
+        </w:rPr>
+      </w:pPr>
+    </w:p>
+    <w:p>
+      <w:pPr>
+        <w:tabs>
+          <w:tab w:val="left" w:pos="720"/>
+          <w:tab w:val="left" w:pos="1440"/>
+          <w:tab w:val="left" w:pos="2160"/>
+          <w:tab w:val="left" w:pos="2880"/>
+          <w:tab w:val="left" w:pos="3600"/>
+          <w:tab w:val="left" w:pos="4320"/>
+          <w:tab w:val="left" w:pos="5040"/>
+          <w:tab w:val="left" w:pos="5760"/>
+          <w:tab w:val="left" w:pos="6480"/>
+          <w:tab w:val="left" w:pos="7980"/>
+        </w:tabs>
+        <w:rPr>
+          <w:sz w:val="28"/>
+          <w:szCs w:val="28"/>
+        </w:rPr>
+      </w:pPr>
+      <w:r>
+        <w:rPr>
+          <w:sz w:val="28"/>
+          <w:szCs w:val="28"/>
+        </w:rPr>
+        <w:tab/>
+        <w:t xml:space="preserve">Problems that have been analyzed to have been experienced by most, if not all of our interviewees </w:t>
+      </w:r>
+      <w:proofErr w:type="gramStart"/>
+      <w:r>
+        <w:rPr>
+          <w:sz w:val="28"/>
+          <w:szCs w:val="28"/>
+        </w:rPr>
+        <w:t>is</w:t>
+      </w:r>
+      <w:proofErr w:type="gramEnd"/>
+      <w:r>
+        <w:rPr>
+          <w:sz w:val="28"/>
+          <w:szCs w:val="28"/>
+        </w:rPr>
+        <w:t xml:space="preserve"> that bargain hunting for a certain item is easier said than done because of potential mislabeled items, exaggerated thumbnails, or forged reviews.</w:t>
+      </w:r>
+    </w:p>
+    <w:p>
+      <w:pPr>
+        <w:tabs>
+          <w:tab w:val="left" w:pos="720"/>
+          <w:tab w:val="left" w:pos="1440"/>
+          <w:tab w:val="left" w:pos="2160"/>
+          <w:tab w:val="left" w:pos="2880"/>
+          <w:tab w:val="left" w:pos="3600"/>
+          <w:tab w:val="left" w:pos="4320"/>
+          <w:tab w:val="left" w:pos="5040"/>
+          <w:tab w:val="left" w:pos="5760"/>
+          <w:tab w:val="left" w:pos="6480"/>
+          <w:tab w:val="left" w:pos="7980"/>
+        </w:tabs>
+        <w:rPr>
+          <w:sz w:val="28"/>
+          <w:szCs w:val="28"/>
+        </w:rPr>
+      </w:pPr>
+    </w:p>
+    <w:p>
+      <w:pPr>
+        <w:tabs>
+          <w:tab w:val="left" w:pos="720"/>
+          <w:tab w:val="left" w:pos="1440"/>
+          <w:tab w:val="left" w:pos="2160"/>
+          <w:tab w:val="left" w:pos="2880"/>
+          <w:tab w:val="left" w:pos="3600"/>
+          <w:tab w:val="left" w:pos="4320"/>
+          <w:tab w:val="left" w:pos="5040"/>
+          <w:tab w:val="left" w:pos="5760"/>
+          <w:tab w:val="left" w:pos="6480"/>
+          <w:tab w:val="left" w:pos="7980"/>
+        </w:tabs>
+        <w:rPr>
+          <w:sz w:val="28"/>
+          <w:szCs w:val="28"/>
+        </w:rPr>
+      </w:pPr>
+      <w:r>
+        <w:rPr>
+          <w:sz w:val="28"/>
+          <w:szCs w:val="28"/>
+        </w:rPr>
+        <w:lastRenderedPageBreak/>
+        <w:tab/>
+        <w:t xml:space="preserve">Now that we have confirmed that the stated problems </w:t>
+      </w:r>
+      <w:r>
+        <w:rPr>
+          <w:sz w:val="28"/>
+          <w:szCs w:val="28"/>
+        </w:rPr>
+        <w:t xml:space="preserve">are happening with a lot of people, we have identified some needs of the needs to resolve or at least help significantly lessen the problems that </w:t>
+      </w:r>
+      <w:r>
+        <w:rPr>
+          <w:sz w:val="28"/>
+          <w:szCs w:val="28"/>
+        </w:rPr>
+        <w:t>occur,</w:t>
+      </w:r>
+      <w:r>
+        <w:rPr>
+          <w:sz w:val="28"/>
+          <w:szCs w:val="28"/>
+        </w:rPr>
+        <w:t xml:space="preserve"> and time consumed by the </w:t>
+      </w:r>
+      <w:r>
+        <w:rPr>
+          <w:sz w:val="28"/>
+          <w:szCs w:val="28"/>
+        </w:rPr>
+        <w:t>users with a simple solution.</w:t>
+      </w:r>
+      <w:bookmarkStart w:id="1" w:name="_GoBack"/>
+      <w:bookmarkEnd w:id="1"/>
     </w:p>
     <w:sectPr>
       <w:pgSz w:w="12240" w:h="15840"/>

</xml_diff>

<commit_message>
updated work and powerpoint
</commit_message>
<xml_diff>
--- a/needfinding assignment - pedro teodoro.docx
+++ b/needfinding assignment - pedro teodoro.docx
@@ -2839,7 +2839,25 @@
           <w:szCs w:val="28"/>
           <w:lang w:val="en-US"/>
         </w:rPr>
-        <w:t xml:space="preserve"> of podcasts I listen to and they recommend it but I don’t know if it works for Lazada or </w:t>
+        <w:t xml:space="preserve"> of podcasts I listen to and they recommend </w:t>
+      </w:r>
+      <w:proofErr w:type="gramStart"/>
+      <w:r>
+        <w:rPr>
+          <w:sz w:val="28"/>
+          <w:szCs w:val="28"/>
+          <w:lang w:val="en-US"/>
+        </w:rPr>
+        <w:t>it</w:t>
+      </w:r>
+      <w:proofErr w:type="gramEnd"/>
+      <w:r>
+        <w:rPr>
+          <w:sz w:val="28"/>
+          <w:szCs w:val="28"/>
+          <w:lang w:val="en-US"/>
+        </w:rPr>
+        <w:t xml:space="preserve"> but I don’t know if it works for Lazada or </w:t>
       </w:r>
       <w:proofErr w:type="spellStart"/>
       <w:r>
@@ -3288,75 +3306,42 @@
     </w:p>
     <w:p>
       <w:pPr>
-        <w:rPr>
-          <w:sz w:val="28"/>
-          <w:szCs w:val="28"/>
-          <w:lang w:val="en-US"/>
-        </w:rPr>
-      </w:pPr>
-    </w:p>
-    <w:p>
-      <w:pPr>
-        <w:rPr>
-          <w:sz w:val="28"/>
-          <w:szCs w:val="28"/>
-          <w:lang w:val="en-US"/>
-        </w:rPr>
-      </w:pPr>
-      <w:r>
-        <w:rPr>
-          <w:sz w:val="28"/>
-          <w:szCs w:val="28"/>
-          <w:lang w:val="en-US"/>
-        </w:rPr>
-        <w:t>Why shop online with the risk of getting scammed? Go shop in person instead.</w:t>
-      </w:r>
-    </w:p>
-    <w:p>
-      <w:pPr>
         <w:pStyle w:val="ListParagraph"/>
         <w:numPr>
           <w:ilvl w:val="0"/>
-          <w:numId w:val="7"/>
+          <w:numId w:val="8"/>
         </w:numPr>
         <w:rPr>
-          <w:sz w:val="28"/>
-          <w:szCs w:val="28"/>
-          <w:lang w:val="en-US"/>
-        </w:rPr>
-      </w:pPr>
-      <w:r>
-        <w:rPr>
-          <w:sz w:val="28"/>
-          <w:szCs w:val="28"/>
-          <w:lang w:val="en-US"/>
-        </w:rPr>
-        <w:t>The</w:t>
-      </w:r>
-      <w:r>
-        <w:rPr>
-          <w:sz w:val="28"/>
-          <w:szCs w:val="28"/>
-          <w:lang w:val="en-US"/>
-        </w:rPr>
-        <w:t xml:space="preserve"> accessibility of shopping within a person reach, or home. </w:t>
-      </w:r>
-    </w:p>
-    <w:p>
-      <w:pPr>
-        <w:rPr>
-          <w:sz w:val="28"/>
-          <w:szCs w:val="28"/>
-          <w:lang w:val="en-US"/>
-        </w:rPr>
-      </w:pPr>
-      <w:r>
-        <w:rPr>
-          <w:sz w:val="28"/>
-          <w:szCs w:val="28"/>
-          <w:lang w:val="en-US"/>
-        </w:rPr>
-        <w:t>With vouchers, user can effectively save more money.</w:t>
+          <w:b/>
+          <w:bCs/>
+          <w:sz w:val="28"/>
+          <w:szCs w:val="28"/>
+          <w:lang w:val="en-US"/>
+        </w:rPr>
+      </w:pPr>
+      <w:r>
+        <w:rPr>
+          <w:sz w:val="28"/>
+          <w:szCs w:val="28"/>
+          <w:lang w:val="en-US"/>
+        </w:rPr>
+        <w:t xml:space="preserve">With vouchers, </w:t>
+      </w:r>
+      <w:r>
+        <w:rPr>
+          <w:sz w:val="28"/>
+          <w:szCs w:val="28"/>
+          <w:lang w:val="en-US"/>
+        </w:rPr>
+        <w:t>you</w:t>
+      </w:r>
+      <w:r>
+        <w:rPr>
+          <w:sz w:val="28"/>
+          <w:szCs w:val="28"/>
+          <w:lang w:val="en-US"/>
+        </w:rPr>
+        <w:t xml:space="preserve"> can effectively save more money.</w:t>
       </w:r>
     </w:p>
     <w:p>
@@ -3364,7 +3349,7 @@
         <w:pStyle w:val="ListParagraph"/>
         <w:numPr>
           <w:ilvl w:val="0"/>
-          <w:numId w:val="7"/>
+          <w:numId w:val="8"/>
         </w:numPr>
         <w:rPr>
           <w:sz w:val="28"/>
@@ -3378,11 +3363,41 @@
           <w:szCs w:val="28"/>
           <w:lang w:val="en-US"/>
         </w:rPr>
-        <w:t xml:space="preserve">Establishing a budget and saving money. </w:t>
-      </w:r>
+        <w:t>How would you find a certain online without getting scammed</w:t>
+      </w:r>
+      <w:r>
+        <w:rPr>
+          <w:sz w:val="28"/>
+          <w:szCs w:val="28"/>
+          <w:lang w:val="en-US"/>
+        </w:rPr>
+        <w:t>?</w:t>
+      </w:r>
+    </w:p>
+    <w:p>
+      <w:pPr>
+        <w:pStyle w:val="ListParagraph"/>
+        <w:numPr>
+          <w:ilvl w:val="0"/>
+          <w:numId w:val="8"/>
+        </w:numPr>
+        <w:rPr>
+          <w:sz w:val="28"/>
+          <w:szCs w:val="28"/>
+          <w:lang w:val="en-US"/>
+        </w:rPr>
+      </w:pPr>
       <w:bookmarkStart w:id="1" w:name="_GoBack"/>
-      <w:bookmarkEnd w:id="1"/>
-    </w:p>
+      <w:r>
+        <w:rPr>
+          <w:sz w:val="28"/>
+          <w:szCs w:val="28"/>
+          <w:lang w:val="en-US"/>
+        </w:rPr>
+        <w:t>How could you easily find good deals online?</w:t>
+      </w:r>
+    </w:p>
+    <w:bookmarkEnd w:id="1"/>
     <w:p>
       <w:pPr>
         <w:rPr>
@@ -3500,7 +3515,23 @@
           <w:szCs w:val="28"/>
         </w:rPr>
         <w:tab/>
-        <w:t>Problems that have been analyzed to have been experienced by most, if not all of our interviewees is that bargain hunting for a certain item is easier said than done because of potential mislabeled items, exaggerated thumbnails, or forged reviews.</w:t>
+        <w:t xml:space="preserve">Problems that have been analyzed to have been experienced by most, if not all of our interviewees </w:t>
+      </w:r>
+      <w:proofErr w:type="gramStart"/>
+      <w:r>
+        <w:rPr>
+          <w:sz w:val="28"/>
+          <w:szCs w:val="28"/>
+        </w:rPr>
+        <w:t>is</w:t>
+      </w:r>
+      <w:proofErr w:type="gramEnd"/>
+      <w:r>
+        <w:rPr>
+          <w:sz w:val="28"/>
+          <w:szCs w:val="28"/>
+        </w:rPr>
+        <w:t xml:space="preserve"> that bargain hunting for a certain item is easier said than done because of potential mislabeled items, exaggerated thumbnails, or forged reviews.</w:t>
       </w:r>
     </w:p>
     <w:p>
@@ -3818,6 +3849,119 @@
     </w:lvl>
   </w:abstractNum>
   <w:abstractNum w:abstractNumId="2" w15:restartNumberingAfterBreak="0">
+    <w:nsid w:val="0B451985"/>
+    <w:multiLevelType w:val="hybridMultilevel"/>
+    <w:tmpl w:val="A52AB186"/>
+    <w:lvl w:ilvl="0" w:tplc="04090001">
+      <w:start w:val="1"/>
+      <w:numFmt w:val="bullet"/>
+      <w:lvlText w:val=""/>
+      <w:lvlJc w:val="left"/>
+      <w:pPr>
+        <w:ind w:left="720" w:hanging="360"/>
+      </w:pPr>
+      <w:rPr>
+        <w:rFonts w:ascii="Symbol" w:hAnsi="Symbol" w:hint="default"/>
+      </w:rPr>
+    </w:lvl>
+    <w:lvl w:ilvl="1" w:tplc="04090003" w:tentative="1">
+      <w:start w:val="1"/>
+      <w:numFmt w:val="bullet"/>
+      <w:lvlText w:val="o"/>
+      <w:lvlJc w:val="left"/>
+      <w:pPr>
+        <w:ind w:left="1440" w:hanging="360"/>
+      </w:pPr>
+      <w:rPr>
+        <w:rFonts w:ascii="Courier New" w:hAnsi="Courier New" w:cs="Courier New" w:hint="default"/>
+      </w:rPr>
+    </w:lvl>
+    <w:lvl w:ilvl="2" w:tplc="04090005" w:tentative="1">
+      <w:start w:val="1"/>
+      <w:numFmt w:val="bullet"/>
+      <w:lvlText w:val=""/>
+      <w:lvlJc w:val="left"/>
+      <w:pPr>
+        <w:ind w:left="2160" w:hanging="360"/>
+      </w:pPr>
+      <w:rPr>
+        <w:rFonts w:ascii="Wingdings" w:hAnsi="Wingdings" w:hint="default"/>
+      </w:rPr>
+    </w:lvl>
+    <w:lvl w:ilvl="3" w:tplc="04090001" w:tentative="1">
+      <w:start w:val="1"/>
+      <w:numFmt w:val="bullet"/>
+      <w:lvlText w:val=""/>
+      <w:lvlJc w:val="left"/>
+      <w:pPr>
+        <w:ind w:left="2880" w:hanging="360"/>
+      </w:pPr>
+      <w:rPr>
+        <w:rFonts w:ascii="Symbol" w:hAnsi="Symbol" w:hint="default"/>
+      </w:rPr>
+    </w:lvl>
+    <w:lvl w:ilvl="4" w:tplc="04090003" w:tentative="1">
+      <w:start w:val="1"/>
+      <w:numFmt w:val="bullet"/>
+      <w:lvlText w:val="o"/>
+      <w:lvlJc w:val="left"/>
+      <w:pPr>
+        <w:ind w:left="3600" w:hanging="360"/>
+      </w:pPr>
+      <w:rPr>
+        <w:rFonts w:ascii="Courier New" w:hAnsi="Courier New" w:cs="Courier New" w:hint="default"/>
+      </w:rPr>
+    </w:lvl>
+    <w:lvl w:ilvl="5" w:tplc="04090005" w:tentative="1">
+      <w:start w:val="1"/>
+      <w:numFmt w:val="bullet"/>
+      <w:lvlText w:val=""/>
+      <w:lvlJc w:val="left"/>
+      <w:pPr>
+        <w:ind w:left="4320" w:hanging="360"/>
+      </w:pPr>
+      <w:rPr>
+        <w:rFonts w:ascii="Wingdings" w:hAnsi="Wingdings" w:hint="default"/>
+      </w:rPr>
+    </w:lvl>
+    <w:lvl w:ilvl="6" w:tplc="04090001" w:tentative="1">
+      <w:start w:val="1"/>
+      <w:numFmt w:val="bullet"/>
+      <w:lvlText w:val=""/>
+      <w:lvlJc w:val="left"/>
+      <w:pPr>
+        <w:ind w:left="5040" w:hanging="360"/>
+      </w:pPr>
+      <w:rPr>
+        <w:rFonts w:ascii="Symbol" w:hAnsi="Symbol" w:hint="default"/>
+      </w:rPr>
+    </w:lvl>
+    <w:lvl w:ilvl="7" w:tplc="04090003" w:tentative="1">
+      <w:start w:val="1"/>
+      <w:numFmt w:val="bullet"/>
+      <w:lvlText w:val="o"/>
+      <w:lvlJc w:val="left"/>
+      <w:pPr>
+        <w:ind w:left="5760" w:hanging="360"/>
+      </w:pPr>
+      <w:rPr>
+        <w:rFonts w:ascii="Courier New" w:hAnsi="Courier New" w:cs="Courier New" w:hint="default"/>
+      </w:rPr>
+    </w:lvl>
+    <w:lvl w:ilvl="8" w:tplc="04090005" w:tentative="1">
+      <w:start w:val="1"/>
+      <w:numFmt w:val="bullet"/>
+      <w:lvlText w:val=""/>
+      <w:lvlJc w:val="left"/>
+      <w:pPr>
+        <w:ind w:left="6480" w:hanging="360"/>
+      </w:pPr>
+      <w:rPr>
+        <w:rFonts w:ascii="Wingdings" w:hAnsi="Wingdings" w:hint="default"/>
+      </w:rPr>
+    </w:lvl>
+  </w:abstractNum>
+  <w:abstractNum w:abstractNumId="3" w15:restartNumberingAfterBreak="0">
     <w:nsid w:val="1E2D5E81"/>
     <w:multiLevelType w:val="hybridMultilevel"/>
     <w:tmpl w:val="745C6712"/>
@@ -3930,7 +4074,7 @@
       </w:rPr>
     </w:lvl>
   </w:abstractNum>
-  <w:abstractNum w:abstractNumId="3" w15:restartNumberingAfterBreak="0">
+  <w:abstractNum w:abstractNumId="4" w15:restartNumberingAfterBreak="0">
     <w:nsid w:val="2E1E7D79"/>
     <w:multiLevelType w:val="hybridMultilevel"/>
     <w:tmpl w:val="BB88EE70"/>
@@ -4043,7 +4187,7 @@
       </w:rPr>
     </w:lvl>
   </w:abstractNum>
-  <w:abstractNum w:abstractNumId="4" w15:restartNumberingAfterBreak="0">
+  <w:abstractNum w:abstractNumId="5" w15:restartNumberingAfterBreak="0">
     <w:nsid w:val="5BF45A00"/>
     <w:multiLevelType w:val="multilevel"/>
     <w:tmpl w:val="BB88EE70"/>
@@ -4156,7 +4300,7 @@
       </w:rPr>
     </w:lvl>
   </w:abstractNum>
-  <w:abstractNum w:abstractNumId="5" w15:restartNumberingAfterBreak="0">
+  <w:abstractNum w:abstractNumId="6" w15:restartNumberingAfterBreak="0">
     <w:nsid w:val="60B247B5"/>
     <w:multiLevelType w:val="hybridMultilevel"/>
     <w:tmpl w:val="4C0822B2"/>
@@ -4269,7 +4413,7 @@
       </w:rPr>
     </w:lvl>
   </w:abstractNum>
-  <w:abstractNum w:abstractNumId="6" w15:restartNumberingAfterBreak="0">
+  <w:abstractNum w:abstractNumId="7" w15:restartNumberingAfterBreak="0">
     <w:nsid w:val="77536DB8"/>
     <w:multiLevelType w:val="hybridMultilevel"/>
     <w:tmpl w:val="91B2D29A"/>
@@ -4383,13 +4527,13 @@
     </w:lvl>
   </w:abstractNum>
   <w:num w:numId="1">
-    <w:abstractNumId w:val="3"/>
+    <w:abstractNumId w:val="4"/>
   </w:num>
   <w:num w:numId="2">
-    <w:abstractNumId w:val="4"/>
+    <w:abstractNumId w:val="5"/>
   </w:num>
   <w:num w:numId="3">
-    <w:abstractNumId w:val="2"/>
+    <w:abstractNumId w:val="3"/>
   </w:num>
   <w:num w:numId="4">
     <w:abstractNumId w:val="1"/>
@@ -4398,10 +4542,13 @@
     <w:abstractNumId w:val="0"/>
   </w:num>
   <w:num w:numId="6">
-    <w:abstractNumId w:val="5"/>
+    <w:abstractNumId w:val="6"/>
   </w:num>
   <w:num w:numId="7">
-    <w:abstractNumId w:val="6"/>
+    <w:abstractNumId w:val="7"/>
+  </w:num>
+  <w:num w:numId="8">
+    <w:abstractNumId w:val="2"/>
   </w:num>
 </w:numbering>
 </file>
@@ -4529,6 +4676,7 @@
     <w:lsdException w:name="HTML Sample" w:semiHidden="1" w:unhideWhenUsed="1"/>
     <w:lsdException w:name="HTML Typewriter" w:semiHidden="1" w:unhideWhenUsed="1"/>
     <w:lsdException w:name="HTML Variable" w:semiHidden="1" w:unhideWhenUsed="1"/>
+    <w:lsdException w:name="Normal Table" w:semiHidden="1" w:unhideWhenUsed="1"/>
     <w:lsdException w:name="annotation subject" w:semiHidden="1" w:unhideWhenUsed="1"/>
     <w:lsdException w:name="No List" w:semiHidden="1" w:unhideWhenUsed="1"/>
     <w:lsdException w:name="Outline List 1" w:semiHidden="1" w:unhideWhenUsed="1"/>
@@ -4575,8 +4723,10 @@
     <w:lsdException w:name="Table Subtle 2" w:semiHidden="1" w:unhideWhenUsed="1"/>
     <w:lsdException w:name="Table Web 1" w:semiHidden="1" w:unhideWhenUsed="1"/>
     <w:lsdException w:name="Table Web 2" w:semiHidden="1" w:unhideWhenUsed="1"/>
+    <w:lsdException w:name="Table Web 3" w:semiHidden="1" w:unhideWhenUsed="1"/>
     <w:lsdException w:name="Balloon Text" w:semiHidden="1" w:unhideWhenUsed="1"/>
     <w:lsdException w:name="Table Grid" w:uiPriority="39"/>
+    <w:lsdException w:name="Table Theme" w:semiHidden="1" w:unhideWhenUsed="1"/>
     <w:lsdException w:name="Placeholder Text" w:semiHidden="1"/>
     <w:lsdException w:name="No Spacing" w:uiPriority="1" w:qFormat="1"/>
     <w:lsdException w:name="Light Shading" w:uiPriority="60"/>
@@ -5168,7 +5318,7 @@
 </file>
 
 <file path=customXml/itemProps1.xml><?xml version="1.0" encoding="utf-8"?>
-<ds:datastoreItem xmlns:ds="http://schemas.openxmlformats.org/officeDocument/2006/customXml" ds:itemID="{5DF37361-8FF7-4947-8D38-0C809E8E750C}">
+<ds:datastoreItem xmlns:ds="http://schemas.openxmlformats.org/officeDocument/2006/customXml" ds:itemID="{E66D457E-D943-4E16-B085-5E1DFE12E7C8}">
   <ds:schemaRefs>
     <ds:schemaRef ds:uri="http://schemas.openxmlformats.org/officeDocument/2006/bibliography"/>
   </ds:schemaRefs>

</xml_diff>